<commit_message>
Made changes to resume. Added videodex
</commit_message>
<xml_diff>
--- a/resumeWordDoc.docx
+++ b/resumeWordDoc.docx
@@ -419,7 +419,7 @@
           <w:sz w:val="20"/>
           <w:szCs w:val="20"/>
         </w:rPr>
-        <w:t>What’s That Pokémon</w:t>
+        <w:t>VideoDex</w:t>
       </w:r>
       <w:r>
         <w:rPr>
@@ -443,18 +443,8 @@
           <w:sz w:val="20"/>
           <w:szCs w:val="20"/>
         </w:rPr>
-        <w:t>github.com/yamilburgos/</w:t>
-      </w:r>
-      <w:proofErr w:type="spellStart"/>
-      <w:r>
-        <w:rPr>
-          <w:rFonts w:ascii="Georgia" w:hAnsi="Georgia" w:cs="Tahoma"/>
-          <w:sz w:val="20"/>
-          <w:szCs w:val="20"/>
-        </w:rPr>
-        <w:t>WhatThatPokemon</w:t>
-      </w:r>
-      <w:proofErr w:type="spellEnd"/>
+        <w:t>github.com/yamilburgos/VideoDex</w:t>
+      </w:r>
       <w:r>
         <w:rPr>
           <w:rFonts w:ascii="Georgia" w:hAnsi="Georgia" w:cs="Tahoma"/>
@@ -469,7 +459,7 @@
           <w:sz w:val="20"/>
           <w:szCs w:val="20"/>
         </w:rPr>
-        <w:t>May</w:t>
+        <w:t>June</w:t>
       </w:r>
       <w:r>
         <w:rPr>
@@ -504,7 +494,7 @@
           <w:sz w:val="20"/>
           <w:szCs w:val="20"/>
         </w:rPr>
-        <w:t xml:space="preserve">A </w:t>
+        <w:t xml:space="preserve">A browser application using </w:t>
       </w:r>
       <w:r>
         <w:rPr>
@@ -512,23 +502,7 @@
           <w:sz w:val="20"/>
           <w:szCs w:val="20"/>
         </w:rPr>
-        <w:t>browser application using the PokéAPI</w:t>
-      </w:r>
-      <w:r>
-        <w:rPr>
-          <w:rFonts w:ascii="Georgia" w:eastAsia="Times New Roman" w:hAnsi="Georgia" w:cs="Arial"/>
-          <w:sz w:val="20"/>
-          <w:szCs w:val="20"/>
-        </w:rPr>
-        <w:t xml:space="preserve"> </w:t>
-      </w:r>
-      <w:r>
-        <w:rPr>
-          <w:rFonts w:ascii="Georgia" w:eastAsia="Times New Roman" w:hAnsi="Georgia" w:cs="Arial"/>
-          <w:sz w:val="20"/>
-          <w:szCs w:val="20"/>
-        </w:rPr>
-        <w:t>to render information about the first 151 Pokémon</w:t>
+        <w:t>YouTube’s, Dailymotion’s and Twitch’s API to present video content</w:t>
       </w:r>
     </w:p>
     <w:p>
@@ -551,19 +525,11 @@
       </w:pPr>
       <w:r>
         <w:rPr>
-          <w:rFonts w:ascii="Georgia" w:eastAsia="Times New Roman" w:hAnsi="Georgia" w:cs="Arial"/>
-          <w:sz w:val="20"/>
-          <w:szCs w:val="20"/>
-        </w:rPr>
-        <w:t xml:space="preserve">Utilized the API to alter existing HTML elements with new, up-to-date information </w:t>
-      </w:r>
-      <w:r>
-        <w:rPr>
-          <w:rFonts w:ascii="Georgia" w:eastAsia="Times New Roman" w:hAnsi="Georgia" w:cs="Arial"/>
-          <w:sz w:val="20"/>
-          <w:szCs w:val="20"/>
-        </w:rPr>
-        <w:t>upon user click</w:t>
+          <w:rFonts w:ascii="Georgia" w:hAnsi="Georgia"/>
+          <w:sz w:val="20"/>
+          <w:szCs w:val="20"/>
+        </w:rPr>
+        <w:t>Queried all 3 APIs for video results and provided a video player to watch content via popup</w:t>
       </w:r>
     </w:p>
     <w:p>
@@ -579,7 +545,8 @@
         <w:ind w:left="273" w:hanging="187"/>
         <w:contextualSpacing/>
         <w:rPr>
-          <w:rFonts w:ascii="Georgia" w:hAnsi="Georgia"/>
+          <w:rFonts w:ascii="Georgia" w:hAnsi="Georgia" w:cs="Tahoma"/>
+          <w:b/>
           <w:sz w:val="20"/>
           <w:szCs w:val="20"/>
         </w:rPr>
@@ -590,7 +557,17 @@
           <w:sz w:val="20"/>
           <w:szCs w:val="20"/>
         </w:rPr>
-        <w:t xml:space="preserve">Prepared multiple validation checks upon clicking on a Pokémon entry before displaying any data </w:t>
+        <w:t>Concepted and completed project within a week</w:t>
+      </w:r>
+      <w:bookmarkStart w:id="0" w:name="_GoBack"/>
+      <w:bookmarkEnd w:id="0"/>
+      <w:r>
+        <w:rPr>
+          <w:rFonts w:ascii="Georgia" w:eastAsia="Times New Roman" w:hAnsi="Georgia" w:cs="Arial"/>
+          <w:sz w:val="20"/>
+          <w:szCs w:val="20"/>
+        </w:rPr>
+        <w:t xml:space="preserve"> and was presented to a community of developers</w:t>
       </w:r>
     </w:p>
     <w:p>
@@ -606,7 +583,8 @@
         <w:ind w:left="273" w:hanging="187"/>
         <w:contextualSpacing/>
         <w:rPr>
-          <w:rFonts w:ascii="Georgia" w:hAnsi="Georgia"/>
+          <w:rFonts w:ascii="Georgia" w:hAnsi="Georgia" w:cs="Tahoma"/>
+          <w:b/>
           <w:sz w:val="20"/>
           <w:szCs w:val="20"/>
         </w:rPr>
@@ -643,34 +621,32 @@
           <w:sz w:val="20"/>
           <w:szCs w:val="20"/>
         </w:rPr>
-        <w:t>Java-RISK</w:t>
-      </w:r>
-      <w:r>
-        <w:rPr>
-          <w:rFonts w:ascii="Georgia" w:hAnsi="Georgia" w:cs="Tahoma"/>
-          <w:sz w:val="20"/>
-          <w:szCs w:val="20"/>
-        </w:rPr>
-        <w:t xml:space="preserve"> | </w:t>
-      </w:r>
-      <w:r>
-        <w:rPr>
-          <w:rFonts w:ascii="Georgia" w:hAnsi="Georgia" w:cs="Tahoma"/>
-          <w:sz w:val="20"/>
-          <w:szCs w:val="20"/>
-        </w:rPr>
-        <w:t>github.com/yamilburgos/</w:t>
-      </w:r>
-      <w:proofErr w:type="spellStart"/>
-      <w:r>
-        <w:rPr>
-          <w:rFonts w:ascii="Georgia" w:hAnsi="Georgia" w:cs="Tahoma"/>
-          <w:sz w:val="20"/>
-          <w:szCs w:val="20"/>
-        </w:rPr>
-        <w:t>JavaRISK</w:t>
-      </w:r>
-      <w:proofErr w:type="spellEnd"/>
+        <w:t>What’s That Pokémon</w:t>
+      </w:r>
+      <w:r>
+        <w:rPr>
+          <w:rFonts w:ascii="Georgia" w:hAnsi="Georgia" w:cs="Tahoma"/>
+          <w:sz w:val="20"/>
+          <w:szCs w:val="20"/>
+        </w:rPr>
+        <w:t xml:space="preserve"> </w:t>
+      </w:r>
+      <w:r>
+        <w:rPr>
+          <w:rFonts w:ascii="Georgia" w:hAnsi="Georgia" w:cs="Tahoma"/>
+          <w:sz w:val="20"/>
+          <w:szCs w:val="20"/>
+        </w:rPr>
+        <w:t xml:space="preserve">| </w:t>
+      </w:r>
+      <w:r>
+        <w:rPr>
+          <w:rFonts w:ascii="Georgia" w:hAnsi="Georgia" w:cs="Tahoma"/>
+          <w:sz w:val="20"/>
+          <w:szCs w:val="20"/>
+        </w:rPr>
+        <w:t>github.com/yamilburgos/WhatThatPokemon</w:t>
+      </w:r>
       <w:r>
         <w:rPr>
           <w:rFonts w:ascii="Georgia" w:hAnsi="Georgia" w:cs="Tahoma"/>
@@ -685,7 +661,15 @@
           <w:sz w:val="20"/>
           <w:szCs w:val="20"/>
         </w:rPr>
-        <w:t>April 17</w:t>
+        <w:t>May</w:t>
+      </w:r>
+      <w:r>
+        <w:rPr>
+          <w:rFonts w:ascii="Georgia" w:hAnsi="Georgia" w:cs="Tahoma"/>
+          <w:sz w:val="20"/>
+          <w:szCs w:val="20"/>
+        </w:rPr>
+        <w:t xml:space="preserve"> 17</w:t>
       </w:r>
     </w:p>
     <w:p>
@@ -712,7 +696,31 @@
           <w:sz w:val="20"/>
           <w:szCs w:val="20"/>
         </w:rPr>
-        <w:t>A 2-player browser game that was based on the popular 1957 board game Risk</w:t>
+        <w:t xml:space="preserve">A </w:t>
+      </w:r>
+      <w:r>
+        <w:rPr>
+          <w:rFonts w:ascii="Georgia" w:eastAsia="Times New Roman" w:hAnsi="Georgia" w:cs="Arial"/>
+          <w:sz w:val="20"/>
+          <w:szCs w:val="20"/>
+        </w:rPr>
+        <w:t>browser application using the PokéAPI</w:t>
+      </w:r>
+      <w:r>
+        <w:rPr>
+          <w:rFonts w:ascii="Georgia" w:eastAsia="Times New Roman" w:hAnsi="Georgia" w:cs="Arial"/>
+          <w:sz w:val="20"/>
+          <w:szCs w:val="20"/>
+        </w:rPr>
+        <w:t xml:space="preserve"> </w:t>
+      </w:r>
+      <w:r>
+        <w:rPr>
+          <w:rFonts w:ascii="Georgia" w:eastAsia="Times New Roman" w:hAnsi="Georgia" w:cs="Arial"/>
+          <w:sz w:val="20"/>
+          <w:szCs w:val="20"/>
+        </w:rPr>
+        <w:t>to render information about the first 151 Pokémon</w:t>
       </w:r>
     </w:p>
     <w:p>
@@ -739,7 +747,15 @@
           <w:sz w:val="20"/>
           <w:szCs w:val="20"/>
         </w:rPr>
-        <w:t>Successfully used wireframes to create the MVP &amp; utilized user-stories to determine critical steps</w:t>
+        <w:t xml:space="preserve">Utilized the API to alter existing HTML elements with new, up-to-date information </w:t>
+      </w:r>
+      <w:r>
+        <w:rPr>
+          <w:rFonts w:ascii="Georgia" w:eastAsia="Times New Roman" w:hAnsi="Georgia" w:cs="Arial"/>
+          <w:sz w:val="20"/>
+          <w:szCs w:val="20"/>
+        </w:rPr>
+        <w:t>upon user click</w:t>
       </w:r>
     </w:p>
     <w:p>
@@ -766,7 +782,7 @@
           <w:sz w:val="20"/>
           <w:szCs w:val="20"/>
         </w:rPr>
-        <w:t xml:space="preserve">Communicated with project stakeholder on all project activities and maintained a project roadmap </w:t>
+        <w:t xml:space="preserve">Prepared multiple validation checks upon clicking on a Pokémon entry before displaying any data </w:t>
       </w:r>
     </w:p>
     <w:p>
@@ -793,15 +809,7 @@
           <w:sz w:val="20"/>
           <w:szCs w:val="20"/>
         </w:rPr>
-        <w:t>Created using Brackets and utilized JavaScript, HTML &amp; CSS as programming language</w:t>
-      </w:r>
-      <w:r>
-        <w:rPr>
-          <w:rFonts w:ascii="Georgia" w:eastAsia="Times New Roman" w:hAnsi="Georgia" w:cs="Arial"/>
-          <w:sz w:val="20"/>
-          <w:szCs w:val="20"/>
-        </w:rPr>
-        <w:t>s</w:t>
+        <w:t>Created using VS Codes and utilized JavaScript, React.js, HTML &amp; CSS as programming languages</w:t>
       </w:r>
     </w:p>
     <w:p>
@@ -816,22 +824,19 @@
         <w:spacing w:beforeLines="40" w:before="96" w:after="0" w:line="240" w:lineRule="auto"/>
         <w:rPr>
           <w:rFonts w:ascii="Georgia" w:hAnsi="Georgia" w:cs="Tahoma"/>
+          <w:sz w:val="20"/>
+          <w:szCs w:val="20"/>
+        </w:rPr>
+      </w:pPr>
+      <w:r>
+        <w:rPr>
+          <w:rFonts w:ascii="Georgia" w:hAnsi="Georgia" w:cs="Tahoma"/>
           <w:b/>
           <w:sz w:val="20"/>
           <w:szCs w:val="20"/>
         </w:rPr>
-      </w:pPr>
-      <w:proofErr w:type="spellStart"/>
-      <w:r>
-        <w:rPr>
-          <w:rFonts w:ascii="Georgia" w:hAnsi="Georgia" w:cs="Tahoma"/>
-          <w:b/>
-          <w:sz w:val="20"/>
-          <w:szCs w:val="20"/>
-        </w:rPr>
-        <w:t>TuneWheel</w:t>
-      </w:r>
-      <w:proofErr w:type="spellEnd"/>
+        <w:t>Java-RISK</w:t>
+      </w:r>
       <w:r>
         <w:rPr>
           <w:rFonts w:ascii="Georgia" w:hAnsi="Georgia" w:cs="Tahoma"/>
@@ -840,15 +845,13 @@
         </w:rPr>
         <w:t xml:space="preserve"> | </w:t>
       </w:r>
-      <w:bookmarkStart w:id="0" w:name="_GoBack"/>
-      <w:bookmarkEnd w:id="0"/>
-      <w:r>
-        <w:rPr>
-          <w:rFonts w:ascii="Georgia" w:hAnsi="Georgia" w:cs="Tahoma"/>
-          <w:sz w:val="20"/>
-          <w:szCs w:val="20"/>
-        </w:rPr>
-        <w:t>github.com/yamilburgos/TuneWheel</w:t>
+      <w:r>
+        <w:rPr>
+          <w:rFonts w:ascii="Georgia" w:hAnsi="Georgia" w:cs="Tahoma"/>
+          <w:sz w:val="20"/>
+          <w:szCs w:val="20"/>
+        </w:rPr>
+        <w:t>github.com/yamilburgos/JavaRISK</w:t>
       </w:r>
       <w:r>
         <w:rPr>
@@ -857,31 +860,14 @@
           <w:szCs w:val="20"/>
         </w:rPr>
         <w:tab/>
-        <w:t>Mar</w:t>
-      </w:r>
-      <w:r>
-        <w:rPr>
-          <w:rFonts w:ascii="Georgia" w:hAnsi="Georgia" w:cs="Tahoma"/>
-          <w:sz w:val="20"/>
-          <w:szCs w:val="20"/>
-        </w:rPr>
-        <w:t>ch</w:t>
-      </w:r>
-      <w:r>
-        <w:rPr>
-          <w:rFonts w:ascii="Georgia" w:hAnsi="Georgia" w:cs="Tahoma"/>
-          <w:sz w:val="20"/>
-          <w:szCs w:val="20"/>
-        </w:rPr>
-        <w:t xml:space="preserve"> 1</w:t>
-      </w:r>
-      <w:r>
-        <w:rPr>
-          <w:rFonts w:ascii="Georgia" w:hAnsi="Georgia" w:cs="Tahoma"/>
-          <w:sz w:val="20"/>
-          <w:szCs w:val="20"/>
-        </w:rPr>
-        <w:t>7</w:t>
+      </w:r>
+      <w:r>
+        <w:rPr>
+          <w:rFonts w:ascii="Georgia" w:hAnsi="Georgia" w:cs="Tahoma"/>
+          <w:sz w:val="20"/>
+          <w:szCs w:val="20"/>
+        </w:rPr>
+        <w:t>April 17</w:t>
       </w:r>
     </w:p>
     <w:p>
@@ -897,7 +883,7 @@
         <w:ind w:left="273" w:hanging="187"/>
         <w:contextualSpacing/>
         <w:rPr>
-          <w:rFonts w:ascii="Georgia" w:hAnsi="Georgia" w:cs="Tahoma"/>
+          <w:rFonts w:ascii="Georgia" w:hAnsi="Georgia"/>
           <w:sz w:val="20"/>
           <w:szCs w:val="20"/>
         </w:rPr>
@@ -908,7 +894,7 @@
           <w:sz w:val="20"/>
           <w:szCs w:val="20"/>
         </w:rPr>
-        <w:t>A browser based music visualizer that reacts real-time to the song’s volume and tone</w:t>
+        <w:t>A 2-player browser game that was based on the popular 1957 board game Risk</w:t>
       </w:r>
     </w:p>
     <w:p>
@@ -924,7 +910,7 @@
         <w:ind w:left="273" w:hanging="187"/>
         <w:contextualSpacing/>
         <w:rPr>
-          <w:rFonts w:ascii="Georgia" w:hAnsi="Georgia" w:cs="Tahoma"/>
+          <w:rFonts w:ascii="Georgia" w:hAnsi="Georgia"/>
           <w:sz w:val="20"/>
           <w:szCs w:val="20"/>
         </w:rPr>
@@ -935,24 +921,7 @@
           <w:sz w:val="20"/>
           <w:szCs w:val="20"/>
         </w:rPr>
-        <w:t>Worked alongside a team of 4</w:t>
-      </w:r>
-      <w:r>
-        <w:rPr>
-          <w:rFonts w:ascii="Georgia" w:eastAsia="Times New Roman" w:hAnsi="Georgia" w:cs="Arial"/>
-          <w:sz w:val="23"/>
-          <w:szCs w:val="23"/>
-          <w:shd w:val="clear" w:color="auto" w:fill="FFFFFF"/>
-        </w:rPr>
-        <w:t xml:space="preserve"> </w:t>
-      </w:r>
-      <w:r>
-        <w:rPr>
-          <w:rFonts w:ascii="Georgia" w:eastAsia="Times New Roman" w:hAnsi="Georgia" w:cs="Arial"/>
-          <w:sz w:val="20"/>
-          <w:szCs w:val="20"/>
-        </w:rPr>
-        <w:t>using prototyping tools to organize, test and visually demoed our ideas</w:t>
+        <w:t>Successfully used wireframes to create the MVP &amp; utilized user-stories to determine critical steps</w:t>
       </w:r>
     </w:p>
     <w:p>
@@ -968,7 +937,7 @@
         <w:ind w:left="273" w:hanging="187"/>
         <w:contextualSpacing/>
         <w:rPr>
-          <w:rFonts w:ascii="Georgia" w:hAnsi="Georgia" w:cs="Tahoma"/>
+          <w:rFonts w:ascii="Georgia" w:hAnsi="Georgia"/>
           <w:sz w:val="20"/>
           <w:szCs w:val="20"/>
         </w:rPr>
@@ -979,7 +948,7 @@
           <w:sz w:val="20"/>
           <w:szCs w:val="20"/>
         </w:rPr>
-        <w:t>Developed an effective prototype by end of hackathon and was presented to a community of developers</w:t>
+        <w:t xml:space="preserve">Communicated with project stakeholder on all project activities and maintained a project roadmap </w:t>
       </w:r>
     </w:p>
     <w:p>
@@ -995,7 +964,7 @@
         <w:ind w:left="273" w:hanging="187"/>
         <w:contextualSpacing/>
         <w:rPr>
-          <w:rFonts w:ascii="Georgia" w:hAnsi="Georgia" w:cs="Tahoma"/>
+          <w:rFonts w:ascii="Georgia" w:hAnsi="Georgia"/>
           <w:sz w:val="20"/>
           <w:szCs w:val="20"/>
         </w:rPr>
@@ -1006,7 +975,15 @@
           <w:sz w:val="20"/>
           <w:szCs w:val="20"/>
         </w:rPr>
-        <w:t>Created using Brackets and utilized JavaScript, p5.js library and HTML as programming languages</w:t>
+        <w:t>Created using Brackets and utilized JavaScript, HTML &amp; CSS as programming language</w:t>
+      </w:r>
+      <w:r>
+        <w:rPr>
+          <w:rFonts w:ascii="Georgia" w:eastAsia="Times New Roman" w:hAnsi="Georgia" w:cs="Arial"/>
+          <w:sz w:val="20"/>
+          <w:szCs w:val="20"/>
+        </w:rPr>
+        <w:t>s</w:t>
       </w:r>
     </w:p>
     <w:p>

</xml_diff>

<commit_message>
Updated with PerScholas info
</commit_message>
<xml_diff>
--- a/resumeWordDoc.docx
+++ b/resumeWordDoc.docx
@@ -17,7 +17,10 @@
         <w:spacing w:beforeLines="40" w:before="96"/>
       </w:pPr>
       <w:r>
-        <w:t>Full-Stack Developer</w:t>
+        <w:t>Front-End</w:t>
+      </w:r>
+      <w:r>
+        <w:t xml:space="preserve"> Developer</w:t>
       </w:r>
     </w:p>
     <w:p>
@@ -32,19 +35,7 @@
         <w:rPr>
           <w:color w:val="auto"/>
         </w:rPr>
-        <w:t xml:space="preserve">yamil.burgos1293@gmail.com | </w:t>
-      </w:r>
-      <w:r>
-        <w:rPr>
-          <w:color w:val="auto"/>
-        </w:rPr>
-        <w:t>347-296-5627</w:t>
-      </w:r>
-      <w:r>
-        <w:rPr>
-          <w:color w:val="auto"/>
-        </w:rPr>
-        <w:t xml:space="preserve"> | Elmhurst, NY</w:t>
+        <w:t>yamil.burgos1293@gmail.com | 347-296-5627 | Elmhurst, NY</w:t>
       </w:r>
     </w:p>
     <w:p>
@@ -59,37 +50,7 @@
         <w:rPr>
           <w:color w:val="auto"/>
         </w:rPr>
-        <w:t>yamilburgos.com</w:t>
-      </w:r>
-      <w:r>
-        <w:rPr>
-          <w:color w:val="auto"/>
-        </w:rPr>
-        <w:t xml:space="preserve"> | </w:t>
-      </w:r>
-      <w:r>
-        <w:rPr>
-          <w:color w:val="auto"/>
-        </w:rPr>
-        <w:t>github.com/yamil</w:t>
-      </w:r>
-      <w:r>
-        <w:rPr>
-          <w:color w:val="auto"/>
-        </w:rPr>
-        <w:t>burgos</w:t>
-      </w:r>
-      <w:r>
-        <w:rPr>
-          <w:color w:val="auto"/>
-        </w:rPr>
-        <w:t xml:space="preserve"> | </w:t>
-      </w:r>
-      <w:r>
-        <w:rPr>
-          <w:color w:val="auto"/>
-        </w:rPr>
-        <w:t>linkedin.com/in/yamilburgos</w:t>
+        <w:t>yamilburgos.com | github.com/yamilburgos | linkedin.com/in/yamilburgos</w:t>
       </w:r>
     </w:p>
     <w:p>
@@ -296,7 +257,7 @@
           <w:sz w:val="20"/>
           <w:szCs w:val="20"/>
         </w:rPr>
-        <w:t xml:space="preserve"> Visual C# | JavaScript | Node.js | Express.js | </w:t>
+        <w:t xml:space="preserve"> Visual C# |</w:t>
       </w:r>
       <w:r>
         <w:rPr>
@@ -304,7 +265,7 @@
           <w:sz w:val="20"/>
           <w:szCs w:val="20"/>
         </w:rPr>
-        <w:t>React.js</w:t>
+        <w:t xml:space="preserve"> Java</w:t>
       </w:r>
       <w:r>
         <w:rPr>
@@ -312,7 +273,23 @@
           <w:sz w:val="20"/>
           <w:szCs w:val="20"/>
         </w:rPr>
-        <w:t xml:space="preserve"> | Git | PostgreSQL</w:t>
+        <w:t xml:space="preserve"> |</w:t>
+      </w:r>
+      <w:r>
+        <w:rPr>
+          <w:rFonts w:ascii="Georgia" w:hAnsi="Georgia"/>
+          <w:sz w:val="20"/>
+          <w:szCs w:val="20"/>
+        </w:rPr>
+        <w:t xml:space="preserve"> </w:t>
+      </w:r>
+      <w:r>
+        <w:rPr>
+          <w:rFonts w:ascii="Georgia" w:hAnsi="Georgia"/>
+          <w:sz w:val="20"/>
+          <w:szCs w:val="20"/>
+        </w:rPr>
+        <w:t>JavaScript | Node.js | React.js | Git | PostgreSQL</w:t>
       </w:r>
     </w:p>
     <w:p>
@@ -339,23 +316,7 @@
           <w:sz w:val="20"/>
           <w:szCs w:val="20"/>
         </w:rPr>
-        <w:t xml:space="preserve"> Visual Studio Community | Sublime Text</w:t>
-      </w:r>
-      <w:r>
-        <w:rPr>
-          <w:rFonts w:ascii="Georgia" w:hAnsi="Georgia"/>
-          <w:sz w:val="20"/>
-          <w:szCs w:val="20"/>
-        </w:rPr>
-        <w:t xml:space="preserve"> </w:t>
-      </w:r>
-      <w:r>
-        <w:rPr>
-          <w:rFonts w:ascii="Georgia" w:hAnsi="Georgia"/>
-          <w:sz w:val="20"/>
-          <w:szCs w:val="20"/>
-        </w:rPr>
-        <w:t>| Brackets | MS Visio | Photoshop | Heroku</w:t>
+        <w:t xml:space="preserve"> Visual Studio Community | Sublime Text | MS Visio | Photoshop | Heroku</w:t>
       </w:r>
     </w:p>
     <w:p>
@@ -379,13 +340,7 @@
         <w:rPr>
           <w:color w:val="auto"/>
         </w:rPr>
-        <w:t xml:space="preserve"> Reading | Salsa Dancing | Video Games |</w:t>
-      </w:r>
-      <w:r>
-        <w:rPr>
-          <w:color w:val="auto"/>
-        </w:rPr>
-        <w:t xml:space="preserve"> Softball | Volleyball</w:t>
+        <w:t xml:space="preserve"> Reading | Salsa Dancing | Video Games | Softball | Volleyball</w:t>
       </w:r>
     </w:p>
     <w:p>
@@ -412,6 +367,7 @@
           <w:szCs w:val="20"/>
         </w:rPr>
       </w:pPr>
+      <w:proofErr w:type="spellStart"/>
       <w:r>
         <w:rPr>
           <w:rFonts w:ascii="Georgia" w:hAnsi="Georgia" w:cs="Tahoma"/>
@@ -421,6 +377,7 @@
         </w:rPr>
         <w:t>VideoDex</w:t>
       </w:r>
+      <w:proofErr w:type="spellEnd"/>
       <w:r>
         <w:rPr>
           <w:rFonts w:ascii="Georgia" w:hAnsi="Georgia" w:cs="Tahoma"/>
@@ -443,8 +400,18 @@
           <w:sz w:val="20"/>
           <w:szCs w:val="20"/>
         </w:rPr>
-        <w:t>github.com/yamilburgos/VideoDex</w:t>
-      </w:r>
+        <w:t>github.com/yamilburgos/</w:t>
+      </w:r>
+      <w:proofErr w:type="spellStart"/>
+      <w:r>
+        <w:rPr>
+          <w:rFonts w:ascii="Georgia" w:hAnsi="Georgia" w:cs="Tahoma"/>
+          <w:sz w:val="20"/>
+          <w:szCs w:val="20"/>
+        </w:rPr>
+        <w:t>VideoDex</w:t>
+      </w:r>
+      <w:proofErr w:type="spellEnd"/>
       <w:r>
         <w:rPr>
           <w:rFonts w:ascii="Georgia" w:hAnsi="Georgia" w:cs="Tahoma"/>
@@ -559,8 +526,6 @@
         </w:rPr>
         <w:t>Concepted and completed project within a week</w:t>
       </w:r>
-      <w:bookmarkStart w:id="0" w:name="_GoBack"/>
-      <w:bookmarkEnd w:id="0"/>
       <w:r>
         <w:rPr>
           <w:rFonts w:ascii="Georgia" w:eastAsia="Times New Roman" w:hAnsi="Georgia" w:cs="Arial"/>
@@ -645,8 +610,18 @@
           <w:sz w:val="20"/>
           <w:szCs w:val="20"/>
         </w:rPr>
-        <w:t>github.com/yamilburgos/WhatThatPokemon</w:t>
-      </w:r>
+        <w:t>github.com/yamilburgos/</w:t>
+      </w:r>
+      <w:proofErr w:type="spellStart"/>
+      <w:r>
+        <w:rPr>
+          <w:rFonts w:ascii="Georgia" w:hAnsi="Georgia" w:cs="Tahoma"/>
+          <w:sz w:val="20"/>
+          <w:szCs w:val="20"/>
+        </w:rPr>
+        <w:t>WhatThatPokemon</w:t>
+      </w:r>
+      <w:proofErr w:type="spellEnd"/>
       <w:r>
         <w:rPr>
           <w:rFonts w:ascii="Georgia" w:hAnsi="Georgia" w:cs="Tahoma"/>
@@ -654,22 +629,7 @@
           <w:szCs w:val="20"/>
         </w:rPr>
         <w:tab/>
-      </w:r>
-      <w:r>
-        <w:rPr>
-          <w:rFonts w:ascii="Georgia" w:hAnsi="Georgia" w:cs="Tahoma"/>
-          <w:sz w:val="20"/>
-          <w:szCs w:val="20"/>
-        </w:rPr>
-        <w:t>May</w:t>
-      </w:r>
-      <w:r>
-        <w:rPr>
-          <w:rFonts w:ascii="Georgia" w:hAnsi="Georgia" w:cs="Tahoma"/>
-          <w:sz w:val="20"/>
-          <w:szCs w:val="20"/>
-        </w:rPr>
-        <w:t xml:space="preserve"> 17</w:t>
+        <w:t>May 17</w:t>
       </w:r>
     </w:p>
     <w:p>
@@ -696,31 +656,25 @@
           <w:sz w:val="20"/>
           <w:szCs w:val="20"/>
         </w:rPr>
-        <w:t xml:space="preserve">A </w:t>
-      </w:r>
+        <w:t xml:space="preserve">A browser application using the </w:t>
+      </w:r>
+      <w:proofErr w:type="spellStart"/>
       <w:r>
         <w:rPr>
           <w:rFonts w:ascii="Georgia" w:eastAsia="Times New Roman" w:hAnsi="Georgia" w:cs="Arial"/>
           <w:sz w:val="20"/>
           <w:szCs w:val="20"/>
         </w:rPr>
-        <w:t>browser application using the PokéAPI</w:t>
-      </w:r>
+        <w:t>PokéAPI</w:t>
+      </w:r>
+      <w:proofErr w:type="spellEnd"/>
       <w:r>
         <w:rPr>
           <w:rFonts w:ascii="Georgia" w:eastAsia="Times New Roman" w:hAnsi="Georgia" w:cs="Arial"/>
           <w:sz w:val="20"/>
           <w:szCs w:val="20"/>
         </w:rPr>
-        <w:t xml:space="preserve"> </w:t>
-      </w:r>
-      <w:r>
-        <w:rPr>
-          <w:rFonts w:ascii="Georgia" w:eastAsia="Times New Roman" w:hAnsi="Georgia" w:cs="Arial"/>
-          <w:sz w:val="20"/>
-          <w:szCs w:val="20"/>
-        </w:rPr>
-        <w:t>to render information about the first 151 Pokémon</w:t>
+        <w:t xml:space="preserve"> to render information about the first 151 Pokémon</w:t>
       </w:r>
     </w:p>
     <w:p>
@@ -747,15 +701,7 @@
           <w:sz w:val="20"/>
           <w:szCs w:val="20"/>
         </w:rPr>
-        <w:t xml:space="preserve">Utilized the API to alter existing HTML elements with new, up-to-date information </w:t>
-      </w:r>
-      <w:r>
-        <w:rPr>
-          <w:rFonts w:ascii="Georgia" w:eastAsia="Times New Roman" w:hAnsi="Georgia" w:cs="Arial"/>
-          <w:sz w:val="20"/>
-          <w:szCs w:val="20"/>
-        </w:rPr>
-        <w:t>upon user click</w:t>
+        <w:t>Utilized the API to alter existing HTML elements with new, up-to-date information upon user click</w:t>
       </w:r>
     </w:p>
     <w:p>
@@ -851,8 +797,18 @@
           <w:sz w:val="20"/>
           <w:szCs w:val="20"/>
         </w:rPr>
-        <w:t>github.com/yamilburgos/JavaRISK</w:t>
-      </w:r>
+        <w:t>github.com/yamilburgos/</w:t>
+      </w:r>
+      <w:proofErr w:type="spellStart"/>
+      <w:r>
+        <w:rPr>
+          <w:rFonts w:ascii="Georgia" w:hAnsi="Georgia" w:cs="Tahoma"/>
+          <w:sz w:val="20"/>
+          <w:szCs w:val="20"/>
+        </w:rPr>
+        <w:t>JavaRISK</w:t>
+      </w:r>
+      <w:proofErr w:type="spellEnd"/>
       <w:r>
         <w:rPr>
           <w:rFonts w:ascii="Georgia" w:hAnsi="Georgia" w:cs="Tahoma"/>
@@ -860,13 +816,6 @@
           <w:szCs w:val="20"/>
         </w:rPr>
         <w:tab/>
-      </w:r>
-      <w:r>
-        <w:rPr>
-          <w:rFonts w:ascii="Georgia" w:hAnsi="Georgia" w:cs="Tahoma"/>
-          <w:sz w:val="20"/>
-          <w:szCs w:val="20"/>
-        </w:rPr>
         <w:t>April 17</w:t>
       </w:r>
     </w:p>
@@ -975,15 +924,7 @@
           <w:sz w:val="20"/>
           <w:szCs w:val="20"/>
         </w:rPr>
-        <w:t>Created using Brackets and utilized JavaScript, HTML &amp; CSS as programming language</w:t>
-      </w:r>
-      <w:r>
-        <w:rPr>
-          <w:rFonts w:ascii="Georgia" w:eastAsia="Times New Roman" w:hAnsi="Georgia" w:cs="Arial"/>
-          <w:sz w:val="20"/>
-          <w:szCs w:val="20"/>
-        </w:rPr>
-        <w:t>s</w:t>
+        <w:t>Created using Brackets and utilized JavaScript, HTML &amp; CSS as programming languages</w:t>
       </w:r>
     </w:p>
     <w:p>
@@ -1018,8 +959,9 @@
           <w:sz w:val="20"/>
           <w:szCs w:val="20"/>
         </w:rPr>
-        <w:t>Ghostery</w:t>
-      </w:r>
+        <w:t xml:space="preserve">Platform by Per </w:t>
+      </w:r>
+      <w:proofErr w:type="spellStart"/>
       <w:r>
         <w:rPr>
           <w:rFonts w:ascii="Georgia" w:hAnsi="Georgia" w:cs="Tahoma"/>
@@ -1027,6 +969,16 @@
           <w:sz w:val="20"/>
           <w:szCs w:val="20"/>
         </w:rPr>
+        <w:t>Scholas</w:t>
+      </w:r>
+      <w:proofErr w:type="spellEnd"/>
+      <w:r>
+        <w:rPr>
+          <w:rFonts w:ascii="Georgia" w:hAnsi="Georgia" w:cs="Tahoma"/>
+          <w:b/>
+          <w:sz w:val="20"/>
+          <w:szCs w:val="20"/>
+        </w:rPr>
         <w:t xml:space="preserve"> </w:t>
       </w:r>
       <w:r>
@@ -1035,31 +987,39 @@
           <w:sz w:val="20"/>
           <w:szCs w:val="20"/>
         </w:rPr>
-        <w:t>|</w:t>
-      </w:r>
-      <w:r>
-        <w:rPr>
-          <w:rFonts w:ascii="Georgia" w:hAnsi="Georgia" w:cs="Tahoma"/>
-          <w:sz w:val="20"/>
-          <w:szCs w:val="20"/>
-        </w:rPr>
-        <w:t xml:space="preserve"> Technology Support Representative |</w:t>
-      </w:r>
-      <w:r>
-        <w:rPr>
-          <w:rFonts w:ascii="Georgia" w:hAnsi="Georgia" w:cs="Tahoma"/>
-          <w:sz w:val="20"/>
-          <w:szCs w:val="20"/>
-        </w:rPr>
-        <w:t xml:space="preserve"> </w:t>
-      </w:r>
-      <w:r>
-        <w:rPr>
-          <w:rFonts w:ascii="Georgia" w:hAnsi="Georgia" w:cs="Tahoma"/>
-          <w:sz w:val="20"/>
-          <w:szCs w:val="20"/>
-        </w:rPr>
-        <w:t>New York, NY</w:t>
+        <w:t xml:space="preserve">| </w:t>
+      </w:r>
+      <w:r>
+        <w:rPr>
+          <w:rFonts w:ascii="Georgia" w:hAnsi="Georgia" w:cs="Tahoma"/>
+          <w:sz w:val="20"/>
+          <w:szCs w:val="20"/>
+        </w:rPr>
+        <w:t>QEA Teaching Assistant</w:t>
+      </w:r>
+      <w:r>
+        <w:rPr>
+          <w:rFonts w:ascii="Georgia" w:hAnsi="Georgia" w:cs="Tahoma"/>
+          <w:sz w:val="20"/>
+          <w:szCs w:val="20"/>
+        </w:rPr>
+        <w:t xml:space="preserve"> | </w:t>
+      </w:r>
+      <w:r>
+        <w:rPr>
+          <w:rFonts w:ascii="Georgia" w:hAnsi="Georgia" w:cs="Tahoma"/>
+          <w:sz w:val="20"/>
+          <w:szCs w:val="20"/>
+        </w:rPr>
+        <w:t>Bronx</w:t>
+      </w:r>
+      <w:r>
+        <w:rPr>
+          <w:rFonts w:ascii="Georgia" w:hAnsi="Georgia" w:cs="Tahoma"/>
+          <w:sz w:val="20"/>
+          <w:szCs w:val="20"/>
+        </w:rPr>
+        <w:t>, NY</w:t>
       </w:r>
       <w:r>
         <w:rPr>
@@ -1068,31 +1028,30 @@
           <w:szCs w:val="20"/>
         </w:rPr>
         <w:tab/>
-        <w:t>Mar</w:t>
-      </w:r>
-      <w:r>
-        <w:rPr>
-          <w:rFonts w:ascii="Georgia" w:hAnsi="Georgia" w:cs="Tahoma"/>
-          <w:sz w:val="20"/>
-          <w:szCs w:val="20"/>
-        </w:rPr>
-        <w:t>ch</w:t>
-      </w:r>
-      <w:r>
-        <w:rPr>
-          <w:rFonts w:ascii="Georgia" w:hAnsi="Georgia" w:cs="Tahoma"/>
-          <w:sz w:val="20"/>
-          <w:szCs w:val="20"/>
-        </w:rPr>
-        <w:t xml:space="preserve"> -</w:t>
-      </w:r>
-      <w:r>
-        <w:rPr>
-          <w:rFonts w:ascii="Georgia" w:hAnsi="Georgia" w:cs="Tahoma"/>
-          <w:sz w:val="20"/>
-          <w:szCs w:val="20"/>
-        </w:rPr>
-        <w:t xml:space="preserve"> Nov 16</w:t>
+      </w:r>
+      <w:r>
+        <w:rPr>
+          <w:rFonts w:ascii="Georgia" w:hAnsi="Georgia" w:cs="Tahoma"/>
+          <w:sz w:val="20"/>
+          <w:szCs w:val="20"/>
+        </w:rPr>
+        <w:t>Sept</w:t>
+      </w:r>
+      <w:r>
+        <w:rPr>
+          <w:rFonts w:ascii="Georgia" w:hAnsi="Georgia" w:cs="Tahoma"/>
+          <w:sz w:val="20"/>
+          <w:szCs w:val="20"/>
+        </w:rPr>
+        <w:t xml:space="preserve"> - </w:t>
+      </w:r>
+      <w:r>
+        <w:rPr>
+          <w:rFonts w:ascii="Georgia" w:hAnsi="Georgia" w:cs="Tahoma"/>
+          <w:sz w:val="20"/>
+          <w:szCs w:val="20"/>
+        </w:rPr>
+        <w:t>Present</w:t>
       </w:r>
     </w:p>
     <w:p>
@@ -1116,12 +1075,11 @@
       </w:pPr>
       <w:r>
         <w:rPr>
-          <w:rStyle w:val="Jobaccomplishmentbullets"/>
-          <w:rFonts w:ascii="Georgia" w:hAnsi="Georgia"/>
-          <w:sz w:val="20"/>
-          <w:szCs w:val="20"/>
-        </w:rPr>
-        <w:t>Kept regular contact and aided Ghostery developers by using the Atlassian JIRA’s ticket submission system</w:t>
+          <w:rFonts w:ascii="Georgia" w:hAnsi="Georgia" w:cs="Tahoma"/>
+          <w:sz w:val="20"/>
+          <w:szCs w:val="20"/>
+        </w:rPr>
+        <w:t>Guided students in understanding core Java including exception handling, collections and abstraction</w:t>
       </w:r>
     </w:p>
     <w:p>
@@ -1137,20 +1095,36 @@
         <w:ind w:left="273" w:hanging="187"/>
         <w:contextualSpacing/>
         <w:rPr>
-          <w:rStyle w:val="Jobaccomplishmentbullets"/>
-          <w:rFonts w:ascii="Georgia" w:hAnsi="Georgia"/>
-          <w:sz w:val="20"/>
-          <w:szCs w:val="20"/>
-        </w:rPr>
-      </w:pPr>
-      <w:r>
-        <w:rPr>
-          <w:rStyle w:val="Jobaccomplishmentbullets"/>
-          <w:rFonts w:ascii="Georgia" w:hAnsi="Georgia"/>
-          <w:sz w:val="20"/>
-          <w:szCs w:val="20"/>
-        </w:rPr>
-        <w:t>Queried databases like Amazon Redshift and Apache Hive to research issues reported by company’s clients</w:t>
+          <w:rFonts w:ascii="Georgia" w:hAnsi="Georgia" w:cs="Tahoma"/>
+          <w:sz w:val="20"/>
+          <w:szCs w:val="20"/>
+        </w:rPr>
+      </w:pPr>
+      <w:r>
+        <w:rPr>
+          <w:rFonts w:ascii="Georgia" w:hAnsi="Georgia" w:cs="Tahoma"/>
+          <w:sz w:val="20"/>
+          <w:szCs w:val="20"/>
+        </w:rPr>
+        <w:t>Aided the course instructor in teaching Java, JSP (</w:t>
+      </w:r>
+      <w:proofErr w:type="spellStart"/>
+      <w:r>
+        <w:rPr>
+          <w:rFonts w:ascii="Georgia" w:hAnsi="Georgia" w:cs="Tahoma"/>
+          <w:sz w:val="20"/>
+          <w:szCs w:val="20"/>
+        </w:rPr>
+        <w:t>JavaServer</w:t>
+      </w:r>
+      <w:proofErr w:type="spellEnd"/>
+      <w:r>
+        <w:rPr>
+          <w:rFonts w:ascii="Georgia" w:hAnsi="Georgia" w:cs="Tahoma"/>
+          <w:sz w:val="20"/>
+          <w:szCs w:val="20"/>
+        </w:rPr>
+        <w:t xml:space="preserve"> Pages), Servlets and the Spring framework</w:t>
       </w:r>
     </w:p>
     <w:p>
@@ -1177,7 +1151,63 @@
           <w:sz w:val="20"/>
           <w:szCs w:val="20"/>
         </w:rPr>
-        <w:t>Wrote daily updates to Ghostery’s internal database of clients and vendors with new up-to-date information</w:t>
+        <w:t>Assist</w:t>
+      </w:r>
+      <w:r>
+        <w:rPr>
+          <w:rFonts w:ascii="Georgia" w:hAnsi="Georgia" w:cs="Tahoma"/>
+          <w:sz w:val="20"/>
+          <w:szCs w:val="20"/>
+        </w:rPr>
+        <w:t>ed</w:t>
+      </w:r>
+      <w:r>
+        <w:rPr>
+          <w:rFonts w:ascii="Georgia" w:hAnsi="Georgia" w:cs="Tahoma"/>
+          <w:sz w:val="20"/>
+          <w:szCs w:val="20"/>
+        </w:rPr>
+        <w:t xml:space="preserve"> the rest of the</w:t>
+      </w:r>
+      <w:r>
+        <w:rPr>
+          <w:rFonts w:ascii="Georgia" w:hAnsi="Georgia" w:cs="Tahoma"/>
+          <w:sz w:val="20"/>
+          <w:szCs w:val="20"/>
+        </w:rPr>
+        <w:t xml:space="preserve"> Platform</w:t>
+      </w:r>
+      <w:r>
+        <w:rPr>
+          <w:rFonts w:ascii="Georgia" w:hAnsi="Georgia" w:cs="Tahoma"/>
+          <w:sz w:val="20"/>
+          <w:szCs w:val="20"/>
+        </w:rPr>
+        <w:t xml:space="preserve"> instructional team with </w:t>
+      </w:r>
+      <w:r>
+        <w:rPr>
+          <w:rFonts w:ascii="Georgia" w:hAnsi="Georgia" w:cs="Tahoma"/>
+          <w:sz w:val="20"/>
+          <w:szCs w:val="20"/>
+        </w:rPr>
+        <w:t>their</w:t>
+      </w:r>
+      <w:r>
+        <w:rPr>
+          <w:rFonts w:ascii="Georgia" w:hAnsi="Georgia" w:cs="Tahoma"/>
+          <w:sz w:val="20"/>
+          <w:szCs w:val="20"/>
+        </w:rPr>
+        <w:t xml:space="preserve"> course requirements</w:t>
+      </w:r>
+      <w:r>
+        <w:rPr>
+          <w:rFonts w:ascii="Georgia" w:hAnsi="Georgia" w:cs="Tahoma"/>
+          <w:sz w:val="20"/>
+          <w:szCs w:val="20"/>
+        </w:rPr>
+        <w:t xml:space="preserve"> &amp; methodology</w:t>
       </w:r>
     </w:p>
     <w:p>
@@ -1189,22 +1219,14 @@
         <w:autoSpaceDE w:val="0"/>
         <w:autoSpaceDN w:val="0"/>
         <w:adjustRightInd w:val="0"/>
-        <w:spacing w:beforeLines="40" w:before="96" w:after="20" w:line="240" w:lineRule="auto"/>
-        <w:rPr>
-          <w:rFonts w:ascii="Georgia" w:hAnsi="Georgia" w:cs="Tahoma"/>
-          <w:sz w:val="19"/>
-          <w:szCs w:val="19"/>
-        </w:rPr>
-      </w:pPr>
-      <w:r>
+        <w:spacing w:beforeLines="40" w:before="96" w:after="0" w:line="240" w:lineRule="auto"/>
         <w:rPr>
           <w:rFonts w:ascii="Georgia" w:hAnsi="Georgia" w:cs="Tahoma"/>
           <w:b/>
           <w:sz w:val="20"/>
           <w:szCs w:val="20"/>
         </w:rPr>
-        <w:t>Solid State Systems</w:t>
-      </w:r>
+      </w:pPr>
       <w:r>
         <w:rPr>
           <w:rFonts w:ascii="Georgia" w:hAnsi="Georgia" w:cs="Tahoma"/>
@@ -1212,56 +1234,15 @@
           <w:sz w:val="20"/>
           <w:szCs w:val="20"/>
         </w:rPr>
-        <w:t xml:space="preserve"> LLC</w:t>
-      </w:r>
-      <w:r>
-        <w:rPr>
-          <w:rFonts w:ascii="Georgia" w:hAnsi="Georgia" w:cs="Tahoma"/>
-          <w:b/>
-          <w:sz w:val="20"/>
-          <w:szCs w:val="20"/>
-        </w:rPr>
-        <w:t xml:space="preserve"> </w:t>
-      </w:r>
-      <w:r>
-        <w:rPr>
-          <w:rFonts w:ascii="Georgia" w:hAnsi="Georgia" w:cs="Tahoma"/>
-          <w:sz w:val="20"/>
-          <w:szCs w:val="20"/>
-        </w:rPr>
-        <w:t>|</w:t>
-      </w:r>
-      <w:r>
-        <w:rPr>
-          <w:rFonts w:ascii="Georgia" w:hAnsi="Georgia" w:cs="Tahoma"/>
-          <w:sz w:val="20"/>
-          <w:szCs w:val="20"/>
-        </w:rPr>
-        <w:t xml:space="preserve"> Technical Writer |</w:t>
-      </w:r>
-      <w:r>
-        <w:rPr>
-          <w:rFonts w:ascii="Georgia" w:hAnsi="Georgia" w:cs="Tahoma"/>
-          <w:sz w:val="20"/>
-          <w:szCs w:val="20"/>
-        </w:rPr>
-        <w:t xml:space="preserve"> </w:t>
-      </w:r>
-      <w:r>
-        <w:rPr>
-          <w:rFonts w:ascii="Georgia" w:hAnsi="Georgia" w:cs="Tahoma"/>
-          <w:sz w:val="20"/>
-          <w:szCs w:val="20"/>
-        </w:rPr>
-        <w:t>White Plains</w:t>
-      </w:r>
-      <w:r>
-        <w:rPr>
-          <w:rFonts w:ascii="Georgia" w:hAnsi="Georgia" w:cs="Tahoma"/>
-          <w:sz w:val="20"/>
-          <w:szCs w:val="20"/>
-        </w:rPr>
-        <w:t>, NY</w:t>
+        <w:t xml:space="preserve">Ghostery </w:t>
+      </w:r>
+      <w:r>
+        <w:rPr>
+          <w:rFonts w:ascii="Georgia" w:hAnsi="Georgia" w:cs="Tahoma"/>
+          <w:sz w:val="20"/>
+          <w:szCs w:val="20"/>
+        </w:rPr>
+        <w:t>| Technology Support Representative | New York, NY</w:t>
       </w:r>
       <w:r>
         <w:rPr>
@@ -1270,39 +1251,7 @@
           <w:szCs w:val="20"/>
         </w:rPr>
         <w:tab/>
-      </w:r>
-      <w:r>
-        <w:rPr>
-          <w:rFonts w:ascii="Georgia" w:hAnsi="Georgia" w:cs="Tahoma"/>
-          <w:sz w:val="20"/>
-          <w:szCs w:val="20"/>
-        </w:rPr>
-        <w:t>July</w:t>
-      </w:r>
-      <w:r>
-        <w:rPr>
-          <w:rFonts w:ascii="Georgia" w:hAnsi="Georgia" w:cs="Tahoma"/>
-          <w:sz w:val="20"/>
-          <w:szCs w:val="20"/>
-        </w:rPr>
-        <w:t xml:space="preserve"> -</w:t>
-      </w:r>
-      <w:r>
-        <w:rPr>
-          <w:rFonts w:ascii="Georgia" w:hAnsi="Georgia" w:cs="Tahoma"/>
-          <w:sz w:val="20"/>
-          <w:szCs w:val="20"/>
-        </w:rPr>
-        <w:t xml:space="preserve"> Oct 15</w:t>
-      </w:r>
-      <w:r>
-        <w:rPr>
-          <w:rFonts w:ascii="Georgia" w:hAnsi="Georgia" w:cs="Tahoma"/>
-          <w:i/>
-          <w:sz w:val="20"/>
-          <w:szCs w:val="20"/>
-        </w:rPr>
-        <w:t xml:space="preserve"> </w:t>
+        <w:t>March - Nov 16</w:t>
       </w:r>
     </w:p>
     <w:p>
@@ -1318,37 +1267,20 @@
         <w:ind w:left="273" w:hanging="187"/>
         <w:contextualSpacing/>
         <w:rPr>
-          <w:rFonts w:ascii="Georgia" w:hAnsi="Georgia" w:cs="Tahoma"/>
-          <w:sz w:val="20"/>
-          <w:szCs w:val="20"/>
-        </w:rPr>
-      </w:pPr>
-      <w:r>
-        <w:rPr>
-          <w:rFonts w:ascii="Georgia" w:hAnsi="Georgia" w:cs="Tahoma"/>
-          <w:sz w:val="20"/>
-          <w:szCs w:val="20"/>
-          <w:shd w:val="clear" w:color="auto" w:fill="FFFFFF"/>
-        </w:rPr>
-        <w:t xml:space="preserve">Participated in the completion </w:t>
-      </w:r>
-      <w:r>
-        <w:rPr>
-          <w:rFonts w:ascii="Georgia" w:hAnsi="Georgia" w:cs="Tahoma"/>
-          <w:sz w:val="20"/>
-          <w:szCs w:val="20"/>
-          <w:shd w:val="clear" w:color="auto" w:fill="FFFFFF"/>
-        </w:rPr>
-        <w:t>of project related</w:t>
-      </w:r>
-      <w:r>
-        <w:rPr>
-          <w:rFonts w:ascii="Georgia" w:hAnsi="Georgia" w:cs="Tahoma"/>
-          <w:sz w:val="20"/>
-          <w:szCs w:val="20"/>
-          <w:shd w:val="clear" w:color="auto" w:fill="FFFFFF"/>
-        </w:rPr>
-        <w:t xml:space="preserve"> activities such as the building of a remote office workplace</w:t>
+          <w:rStyle w:val="Jobaccomplishmentbullets"/>
+          <w:rFonts w:ascii="Georgia" w:hAnsi="Georgia"/>
+          <w:sz w:val="20"/>
+          <w:szCs w:val="20"/>
+        </w:rPr>
+      </w:pPr>
+      <w:r>
+        <w:rPr>
+          <w:rStyle w:val="Jobaccomplishmentbullets"/>
+          <w:rFonts w:ascii="Georgia" w:hAnsi="Georgia"/>
+          <w:sz w:val="20"/>
+          <w:szCs w:val="20"/>
+        </w:rPr>
+        <w:t>Kept regular contact and aided Ghostery developers by using the Atlassian JIRA’s ticket submission system</w:t>
       </w:r>
     </w:p>
     <w:p>
@@ -1364,82 +1296,20 @@
         <w:ind w:left="273" w:hanging="187"/>
         <w:contextualSpacing/>
         <w:rPr>
-          <w:rFonts w:ascii="Georgia" w:hAnsi="Georgia" w:cs="Tahoma"/>
-          <w:sz w:val="20"/>
-          <w:szCs w:val="20"/>
-        </w:rPr>
-      </w:pPr>
-      <w:r>
-        <w:rPr>
-          <w:rFonts w:ascii="Georgia" w:hAnsi="Georgia" w:cs="Tahoma"/>
-          <w:sz w:val="20"/>
-          <w:szCs w:val="20"/>
-          <w:shd w:val="clear" w:color="auto" w:fill="FFFFFF"/>
-        </w:rPr>
-        <w:t>U</w:t>
-      </w:r>
-      <w:r>
-        <w:rPr>
-          <w:rFonts w:ascii="Georgia" w:hAnsi="Georgia" w:cs="Tahoma"/>
-          <w:sz w:val="20"/>
-          <w:szCs w:val="20"/>
-          <w:shd w:val="clear" w:color="auto" w:fill="FFFFFF"/>
-        </w:rPr>
-        <w:t>tilized</w:t>
-      </w:r>
-      <w:r>
-        <w:rPr>
-          <w:rFonts w:ascii="Georgia" w:hAnsi="Georgia" w:cs="Tahoma"/>
-          <w:sz w:val="20"/>
-          <w:szCs w:val="20"/>
-          <w:shd w:val="clear" w:color="auto" w:fill="FFFFFF"/>
-        </w:rPr>
-        <w:t xml:space="preserve"> Microsoft Excel </w:t>
-      </w:r>
-      <w:r>
-        <w:rPr>
-          <w:rFonts w:ascii="Georgia" w:hAnsi="Georgia" w:cs="Tahoma"/>
-          <w:sz w:val="20"/>
-          <w:szCs w:val="20"/>
-          <w:shd w:val="clear" w:color="auto" w:fill="FFFFFF"/>
-        </w:rPr>
-        <w:t>and</w:t>
-      </w:r>
-      <w:r>
-        <w:rPr>
-          <w:rFonts w:ascii="Georgia" w:hAnsi="Georgia" w:cs="Tahoma"/>
-          <w:sz w:val="20"/>
-          <w:szCs w:val="20"/>
-          <w:shd w:val="clear" w:color="auto" w:fill="FFFFFF"/>
-        </w:rPr>
-        <w:t xml:space="preserve"> Visio to record and modify all network-based designs for</w:t>
-      </w:r>
-      <w:r>
-        <w:rPr>
-          <w:rFonts w:ascii="Georgia" w:hAnsi="Georgia" w:cs="Tahoma"/>
-          <w:sz w:val="20"/>
-          <w:szCs w:val="20"/>
-          <w:shd w:val="clear" w:color="auto" w:fill="FFFFFF"/>
-        </w:rPr>
-        <w:t xml:space="preserve"> 3</w:t>
-      </w:r>
-      <w:r>
-        <w:rPr>
-          <w:rFonts w:ascii="Georgia" w:hAnsi="Georgia" w:cs="Tahoma"/>
-          <w:sz w:val="20"/>
-          <w:szCs w:val="20"/>
-          <w:shd w:val="clear" w:color="auto" w:fill="FFFFFF"/>
-        </w:rPr>
-        <w:t xml:space="preserve"> office location</w:t>
-      </w:r>
-      <w:r>
-        <w:rPr>
-          <w:rFonts w:ascii="Georgia" w:hAnsi="Georgia" w:cs="Tahoma"/>
-          <w:sz w:val="20"/>
-          <w:szCs w:val="20"/>
-          <w:shd w:val="clear" w:color="auto" w:fill="FFFFFF"/>
-        </w:rPr>
-        <w:t>s</w:t>
+          <w:rStyle w:val="Jobaccomplishmentbullets"/>
+          <w:rFonts w:ascii="Georgia" w:hAnsi="Georgia"/>
+          <w:sz w:val="20"/>
+          <w:szCs w:val="20"/>
+        </w:rPr>
+      </w:pPr>
+      <w:r>
+        <w:rPr>
+          <w:rStyle w:val="Jobaccomplishmentbullets"/>
+          <w:rFonts w:ascii="Georgia" w:hAnsi="Georgia"/>
+          <w:sz w:val="20"/>
+          <w:szCs w:val="20"/>
+        </w:rPr>
+        <w:t>Queried databases like Amazon Redshift and Apache Hive to research issues reported by company’s clients</w:t>
       </w:r>
     </w:p>
     <w:p>
@@ -1466,23 +1336,7 @@
           <w:sz w:val="20"/>
           <w:szCs w:val="20"/>
         </w:rPr>
-        <w:t>Reimaged compute</w:t>
-      </w:r>
-      <w:r>
-        <w:rPr>
-          <w:rFonts w:ascii="Georgia" w:hAnsi="Georgia" w:cs="Tahoma"/>
-          <w:sz w:val="20"/>
-          <w:szCs w:val="20"/>
-        </w:rPr>
-        <w:t>rs by ghosting, updated</w:t>
-      </w:r>
-      <w:r>
-        <w:rPr>
-          <w:rFonts w:ascii="Georgia" w:hAnsi="Georgia" w:cs="Tahoma"/>
-          <w:sz w:val="20"/>
-          <w:szCs w:val="20"/>
-        </w:rPr>
-        <w:t xml:space="preserve"> software and then added the system back to the domain</w:t>
+        <w:t>Wrote daily updates to Ghostery’s internal database of clients and vendors with new up-to-date information</w:t>
       </w:r>
     </w:p>
     <w:p>
@@ -1494,88 +1348,47 @@
         <w:autoSpaceDE w:val="0"/>
         <w:autoSpaceDN w:val="0"/>
         <w:adjustRightInd w:val="0"/>
-        <w:spacing w:beforeLines="40" w:before="96" w:after="0" w:line="240" w:lineRule="auto"/>
+        <w:spacing w:beforeLines="40" w:before="96" w:after="20" w:line="240" w:lineRule="auto"/>
+        <w:rPr>
+          <w:rFonts w:ascii="Georgia" w:hAnsi="Georgia" w:cs="Tahoma"/>
+          <w:sz w:val="19"/>
+          <w:szCs w:val="19"/>
+        </w:rPr>
+      </w:pPr>
+      <w:r>
         <w:rPr>
           <w:rFonts w:ascii="Georgia" w:hAnsi="Georgia" w:cs="Tahoma"/>
           <w:b/>
           <w:sz w:val="20"/>
           <w:szCs w:val="20"/>
         </w:rPr>
-      </w:pPr>
-      <w:r>
-        <w:rPr>
-          <w:rFonts w:ascii="Georgia" w:hAnsi="Georgia" w:cs="Tahoma"/>
-          <w:b/>
-          <w:sz w:val="20"/>
-          <w:szCs w:val="20"/>
-        </w:rPr>
-        <w:t>Valiant Technology</w:t>
-      </w:r>
-      <w:r>
-        <w:rPr>
-          <w:rFonts w:ascii="Georgia" w:hAnsi="Georgia" w:cs="Tahoma"/>
-          <w:b/>
+        <w:t xml:space="preserve">Solid State Systems LLC </w:t>
+      </w:r>
+      <w:r>
+        <w:rPr>
+          <w:rFonts w:ascii="Georgia" w:hAnsi="Georgia" w:cs="Tahoma"/>
+          <w:sz w:val="20"/>
+          <w:szCs w:val="20"/>
+        </w:rPr>
+        <w:t>| Technical Writer | White Plains, NY</w:t>
+      </w:r>
+      <w:r>
+        <w:rPr>
+          <w:rFonts w:ascii="Georgia" w:hAnsi="Georgia" w:cs="Tahoma"/>
+          <w:sz w:val="20"/>
+          <w:szCs w:val="20"/>
+        </w:rPr>
+        <w:tab/>
+        <w:t>July - Oct 15</w:t>
+      </w:r>
+      <w:r>
+        <w:rPr>
+          <w:rFonts w:ascii="Georgia" w:hAnsi="Georgia" w:cs="Tahoma"/>
+          <w:i/>
           <w:sz w:val="20"/>
           <w:szCs w:val="20"/>
         </w:rPr>
         <w:t xml:space="preserve"> </w:t>
-      </w:r>
-      <w:r>
-        <w:rPr>
-          <w:rFonts w:ascii="Georgia" w:hAnsi="Georgia" w:cs="Tahoma"/>
-          <w:sz w:val="20"/>
-          <w:szCs w:val="20"/>
-        </w:rPr>
-        <w:t>|</w:t>
-      </w:r>
-      <w:r>
-        <w:rPr>
-          <w:rFonts w:ascii="Georgia" w:hAnsi="Georgia" w:cs="Tahoma"/>
-          <w:sz w:val="20"/>
-          <w:szCs w:val="20"/>
-        </w:rPr>
-        <w:t xml:space="preserve"> Technical Support Intern |</w:t>
-      </w:r>
-      <w:r>
-        <w:rPr>
-          <w:rFonts w:ascii="Georgia" w:hAnsi="Georgia" w:cs="Tahoma"/>
-          <w:sz w:val="20"/>
-          <w:szCs w:val="20"/>
-        </w:rPr>
-        <w:t xml:space="preserve"> </w:t>
-      </w:r>
-      <w:r>
-        <w:rPr>
-          <w:rFonts w:ascii="Georgia" w:hAnsi="Georgia" w:cs="Tahoma"/>
-          <w:sz w:val="20"/>
-          <w:szCs w:val="20"/>
-        </w:rPr>
-        <w:t>New York</w:t>
-      </w:r>
-      <w:r>
-        <w:rPr>
-          <w:rFonts w:ascii="Georgia" w:hAnsi="Georgia" w:cs="Tahoma"/>
-          <w:sz w:val="20"/>
-          <w:szCs w:val="20"/>
-        </w:rPr>
-        <w:t>, NY</w:t>
-      </w:r>
-      <w:r>
-        <w:rPr>
-          <w:rFonts w:ascii="Georgia" w:hAnsi="Georgia" w:cs="Tahoma"/>
-          <w:sz w:val="20"/>
-          <w:szCs w:val="20"/>
-        </w:rPr>
-        <w:tab/>
-        <w:t>Nov -</w:t>
-      </w:r>
-      <w:r>
-        <w:rPr>
-          <w:rFonts w:ascii="Georgia" w:hAnsi="Georgia" w:cs="Tahoma"/>
-          <w:sz w:val="20"/>
-          <w:szCs w:val="20"/>
-        </w:rPr>
-        <w:t xml:space="preserve"> June 15</w:t>
       </w:r>
     </w:p>
     <w:p>
@@ -1601,8 +1414,9 @@
           <w:rFonts w:ascii="Georgia" w:hAnsi="Georgia" w:cs="Tahoma"/>
           <w:sz w:val="20"/>
           <w:szCs w:val="20"/>
-        </w:rPr>
-        <w:t>Researched issues on various computer systems &amp; databases to resolve complaints and apply solutions</w:t>
+          <w:shd w:val="clear" w:color="auto" w:fill="FFFFFF"/>
+        </w:rPr>
+        <w:t>Participated in the completion of project related activities such as the building of a remote office workplace</w:t>
       </w:r>
     </w:p>
     <w:p>
@@ -1618,74 +1432,19 @@
         <w:ind w:left="273" w:hanging="187"/>
         <w:contextualSpacing/>
         <w:rPr>
-          <w:rStyle w:val="Jobaccomplishmentbullets"/>
-          <w:rFonts w:ascii="Georgia" w:hAnsi="Georgia"/>
-          <w:sz w:val="20"/>
-          <w:szCs w:val="20"/>
-        </w:rPr>
-      </w:pPr>
-      <w:r>
-        <w:rPr>
-          <w:rStyle w:val="Jobaccomplishmentbullets"/>
-          <w:rFonts w:ascii="Georgia" w:hAnsi="Georgia"/>
-          <w:sz w:val="20"/>
-          <w:szCs w:val="20"/>
-        </w:rPr>
-        <w:t xml:space="preserve">Used Microsoft Hyper-V to create virtual lab machines </w:t>
-      </w:r>
-      <w:r>
-        <w:rPr>
-          <w:rStyle w:val="Jobaccomplishmentbullets"/>
-          <w:rFonts w:ascii="Georgia" w:hAnsi="Georgia"/>
-          <w:sz w:val="20"/>
-          <w:szCs w:val="20"/>
-        </w:rPr>
-        <w:t xml:space="preserve">to </w:t>
-      </w:r>
-      <w:r>
-        <w:rPr>
-          <w:rStyle w:val="Jobaccomplishmentbullets"/>
-          <w:rFonts w:ascii="Georgia" w:hAnsi="Georgia"/>
-          <w:sz w:val="20"/>
-          <w:szCs w:val="20"/>
-        </w:rPr>
-        <w:t>recreat</w:t>
-      </w:r>
-      <w:r>
-        <w:rPr>
-          <w:rStyle w:val="Jobaccomplishmentbullets"/>
-          <w:rFonts w:ascii="Georgia" w:hAnsi="Georgia"/>
-          <w:sz w:val="20"/>
-          <w:szCs w:val="20"/>
-        </w:rPr>
-        <w:t>e</w:t>
-      </w:r>
-      <w:r>
-        <w:rPr>
-          <w:rStyle w:val="Jobaccomplishmentbullets"/>
-          <w:rFonts w:ascii="Georgia" w:hAnsi="Georgia"/>
-          <w:sz w:val="20"/>
-          <w:szCs w:val="20"/>
-        </w:rPr>
-        <w:t xml:space="preserve"> </w:t>
-      </w:r>
-      <w:r>
-        <w:rPr>
-          <w:rStyle w:val="Jobaccomplishmentbullets"/>
-          <w:rFonts w:ascii="Georgia" w:hAnsi="Georgia"/>
-          <w:sz w:val="20"/>
-          <w:szCs w:val="20"/>
-        </w:rPr>
-        <w:t>c</w:t>
-      </w:r>
-      <w:r>
-        <w:rPr>
-          <w:rStyle w:val="Jobaccomplishmentbullets"/>
-          <w:rFonts w:ascii="Georgia" w:hAnsi="Georgia"/>
-          <w:sz w:val="20"/>
-          <w:szCs w:val="20"/>
-        </w:rPr>
-        <w:t>lient’s problems &amp; inquires</w:t>
+          <w:rFonts w:ascii="Georgia" w:hAnsi="Georgia" w:cs="Tahoma"/>
+          <w:sz w:val="20"/>
+          <w:szCs w:val="20"/>
+        </w:rPr>
+      </w:pPr>
+      <w:r>
+        <w:rPr>
+          <w:rFonts w:ascii="Georgia" w:hAnsi="Georgia" w:cs="Tahoma"/>
+          <w:sz w:val="20"/>
+          <w:szCs w:val="20"/>
+          <w:shd w:val="clear" w:color="auto" w:fill="FFFFFF"/>
+        </w:rPr>
+        <w:t>Utilized Microsoft Excel and Visio to record and modify all network-based designs for 3 office locations</w:t>
       </w:r>
     </w:p>
     <w:p>
@@ -1712,23 +1471,7 @@
           <w:sz w:val="20"/>
           <w:szCs w:val="20"/>
         </w:rPr>
-        <w:t>Executed diagnostics</w:t>
-      </w:r>
-      <w:r>
-        <w:rPr>
-          <w:rFonts w:ascii="Georgia" w:hAnsi="Georgia" w:cs="Tahoma"/>
-          <w:sz w:val="20"/>
-          <w:szCs w:val="20"/>
-        </w:rPr>
-        <w:t>,</w:t>
-      </w:r>
-      <w:r>
-        <w:rPr>
-          <w:rFonts w:ascii="Georgia" w:hAnsi="Georgia" w:cs="Tahoma"/>
-          <w:sz w:val="20"/>
-          <w:szCs w:val="20"/>
-        </w:rPr>
-        <w:t xml:space="preserve"> set up administrative passwords and kept inventory for over 40 machines</w:t>
+        <w:t>Reimaged computers by ghosting, updated software and then added the system back to the domain</w:t>
       </w:r>
     </w:p>
     <w:p>
@@ -1763,7 +1506,15 @@
           <w:sz w:val="20"/>
           <w:szCs w:val="20"/>
         </w:rPr>
-        <w:t>CUNY Codes</w:t>
+        <w:t xml:space="preserve">CUNY Codes | </w:t>
+      </w:r>
+      <w:r>
+        <w:rPr>
+          <w:rFonts w:ascii="Georgia" w:hAnsi="Georgia" w:cs="Tahoma"/>
+          <w:sz w:val="20"/>
+          <w:szCs w:val="20"/>
+        </w:rPr>
+        <w:t>Fall 2015 Portfolio Development Participant</w:t>
       </w:r>
       <w:r>
         <w:rPr>
@@ -1772,15 +1523,6 @@
           <w:sz w:val="20"/>
           <w:szCs w:val="20"/>
         </w:rPr>
-        <w:t xml:space="preserve"> |</w:t>
-      </w:r>
-      <w:r>
-        <w:rPr>
-          <w:rFonts w:ascii="Georgia" w:hAnsi="Georgia" w:cs="Tahoma"/>
-          <w:b/>
-          <w:sz w:val="20"/>
-          <w:szCs w:val="20"/>
-        </w:rPr>
         <w:t xml:space="preserve"> </w:t>
       </w:r>
       <w:r>
@@ -1789,32 +1531,7 @@
           <w:sz w:val="20"/>
           <w:szCs w:val="20"/>
         </w:rPr>
-        <w:t>Fall 2015 Portfolio Development Participant</w:t>
-      </w:r>
-      <w:r>
-        <w:rPr>
-          <w:rFonts w:ascii="Georgia" w:hAnsi="Georgia" w:cs="Tahoma"/>
-          <w:b/>
-          <w:sz w:val="20"/>
-          <w:szCs w:val="20"/>
-        </w:rPr>
-        <w:t xml:space="preserve"> </w:t>
-      </w:r>
-      <w:r>
-        <w:rPr>
-          <w:rFonts w:ascii="Georgia" w:hAnsi="Georgia" w:cs="Tahoma"/>
-          <w:sz w:val="20"/>
-          <w:szCs w:val="20"/>
-        </w:rPr>
-        <w:t xml:space="preserve">| </w:t>
-      </w:r>
-      <w:r>
-        <w:rPr>
-          <w:rFonts w:ascii="Georgia" w:hAnsi="Georgia" w:cs="Tahoma"/>
-          <w:sz w:val="20"/>
-          <w:szCs w:val="20"/>
-        </w:rPr>
-        <w:t>New York, NY</w:t>
+        <w:t>| New York, NY</w:t>
       </w:r>
       <w:r>
         <w:rPr>
@@ -1823,30 +1540,7 @@
           <w:szCs w:val="20"/>
         </w:rPr>
         <w:tab/>
-      </w:r>
-      <w:r>
-        <w:rPr>
-          <w:rFonts w:ascii="Georgia" w:hAnsi="Georgia" w:cs="Tahoma"/>
-          <w:sz w:val="20"/>
-          <w:szCs w:val="20"/>
-        </w:rPr>
-        <w:t>Oct</w:t>
-      </w:r>
-      <w:r>
-        <w:rPr>
-          <w:rFonts w:ascii="Georgia" w:hAnsi="Georgia" w:cs="Tahoma"/>
-          <w:sz w:val="20"/>
-          <w:szCs w:val="20"/>
-        </w:rPr>
-        <w:t xml:space="preserve"> -</w:t>
-      </w:r>
-      <w:r>
-        <w:rPr>
-          <w:rFonts w:ascii="Georgia" w:hAnsi="Georgia" w:cs="Tahoma"/>
-          <w:sz w:val="20"/>
-          <w:szCs w:val="20"/>
-        </w:rPr>
-        <w:t xml:space="preserve"> Dec 15</w:t>
+        <w:t>Oct - Dec 15</w:t>
       </w:r>
     </w:p>
     <w:p>
@@ -1925,30 +1619,15 @@
           <w:rStyle w:val="Heading2Char"/>
           <w:rFonts w:ascii="Georgia" w:hAnsi="Georgia" w:cs="Tahoma"/>
         </w:rPr>
-        <w:t>Beyond Coding</w:t>
+        <w:t xml:space="preserve">Beyond Coding </w:t>
       </w:r>
       <w:r>
         <w:rPr>
           <w:rStyle w:val="Heading2Char"/>
           <w:rFonts w:ascii="Georgia" w:hAnsi="Georgia" w:cs="Tahoma"/>
-        </w:rPr>
-        <w:t xml:space="preserve"> </w:t>
-      </w:r>
-      <w:r>
-        <w:rPr>
-          <w:rStyle w:val="Heading2Char"/>
-          <w:rFonts w:ascii="Georgia" w:hAnsi="Georgia" w:cs="Tahoma"/>
           <w:b w:val="0"/>
         </w:rPr>
-        <w:t xml:space="preserve">| </w:t>
-      </w:r>
-      <w:r>
-        <w:rPr>
-          <w:rStyle w:val="Heading2Char"/>
-          <w:rFonts w:ascii="Georgia" w:hAnsi="Georgia" w:cs="Tahoma"/>
-          <w:b w:val="0"/>
-        </w:rPr>
-        <w:t xml:space="preserve">Emerging Computer Programmer | </w:t>
+        <w:t xml:space="preserve">| Emerging Computer Programmer | </w:t>
       </w:r>
       <w:r>
         <w:rPr>
@@ -1965,23 +1644,7 @@
           <w:szCs w:val="20"/>
         </w:rPr>
         <w:tab/>
-        <w:t xml:space="preserve">June </w:t>
-      </w:r>
-      <w:r>
-        <w:rPr>
-          <w:rFonts w:ascii="Georgia" w:hAnsi="Georgia" w:cs="Tahoma"/>
-          <w:sz w:val="20"/>
-          <w:szCs w:val="20"/>
-        </w:rPr>
-        <w:t>-</w:t>
-      </w:r>
-      <w:r>
-        <w:rPr>
-          <w:rFonts w:ascii="Georgia" w:hAnsi="Georgia" w:cs="Tahoma"/>
-          <w:sz w:val="20"/>
-          <w:szCs w:val="20"/>
-        </w:rPr>
-        <w:t xml:space="preserve"> Aug 15</w:t>
+        <w:t>June - Aug 15</w:t>
       </w:r>
     </w:p>
     <w:p>
@@ -2008,39 +1671,7 @@
           <w:sz w:val="20"/>
           <w:szCs w:val="20"/>
         </w:rPr>
-        <w:t>Learned how to</w:t>
-      </w:r>
-      <w:r>
-        <w:rPr>
-          <w:rFonts w:ascii="Georgia" w:hAnsi="Georgia" w:cs="Tahoma"/>
-          <w:sz w:val="20"/>
-          <w:szCs w:val="20"/>
-        </w:rPr>
-        <w:t xml:space="preserve"> explain technical jargon</w:t>
-      </w:r>
-      <w:r>
-        <w:rPr>
-          <w:rFonts w:ascii="Georgia" w:hAnsi="Georgia" w:cs="Tahoma"/>
-          <w:sz w:val="20"/>
-          <w:szCs w:val="20"/>
-        </w:rPr>
-        <w:t xml:space="preserve"> and presenting complex data</w:t>
-      </w:r>
-      <w:r>
-        <w:rPr>
-          <w:rFonts w:ascii="Georgia" w:hAnsi="Georgia" w:cs="Tahoma"/>
-          <w:sz w:val="20"/>
-          <w:szCs w:val="20"/>
-        </w:rPr>
-        <w:t xml:space="preserve"> to a </w:t>
-      </w:r>
-      <w:r>
-        <w:rPr>
-          <w:rFonts w:ascii="Georgia" w:hAnsi="Georgia" w:cs="Tahoma"/>
-          <w:sz w:val="20"/>
-          <w:szCs w:val="20"/>
-        </w:rPr>
-        <w:t>non-technical team</w:t>
+        <w:t>Learned how to explain technical jargon and presenting complex data to a non-technical team</w:t>
       </w:r>
     </w:p>
     <w:p>
@@ -2067,56 +1698,10 @@
           <w:sz w:val="20"/>
           <w:szCs w:val="20"/>
         </w:rPr>
-        <w:t>Strengthened</w:t>
-      </w:r>
-      <w:r>
-        <w:rPr>
-          <w:rFonts w:ascii="Georgia" w:hAnsi="Georgia" w:cs="Tahoma"/>
-          <w:sz w:val="20"/>
-          <w:szCs w:val="20"/>
-        </w:rPr>
-        <w:t xml:space="preserve"> understanding of data analysis</w:t>
-      </w:r>
-      <w:r>
-        <w:rPr>
-          <w:rFonts w:ascii="Georgia" w:hAnsi="Georgia" w:cs="Tahoma"/>
-          <w:sz w:val="20"/>
-          <w:szCs w:val="20"/>
-        </w:rPr>
-        <w:t xml:space="preserve"> for problem solving</w:t>
-      </w:r>
-      <w:r>
-        <w:rPr>
-          <w:rFonts w:ascii="Georgia" w:hAnsi="Georgia" w:cs="Tahoma"/>
-          <w:sz w:val="20"/>
-          <w:szCs w:val="20"/>
-        </w:rPr>
-        <w:t xml:space="preserve"> and </w:t>
-      </w:r>
-      <w:r>
-        <w:rPr>
-          <w:rFonts w:ascii="Georgia" w:hAnsi="Georgia" w:cs="Tahoma"/>
-          <w:sz w:val="20"/>
-          <w:szCs w:val="20"/>
-        </w:rPr>
-        <w:t>writ</w:t>
-      </w:r>
-      <w:r>
-        <w:rPr>
-          <w:rFonts w:ascii="Georgia" w:hAnsi="Georgia" w:cs="Tahoma"/>
-          <w:sz w:val="20"/>
-          <w:szCs w:val="20"/>
-        </w:rPr>
-        <w:t>ing code more e</w:t>
-      </w:r>
-      <w:r>
-        <w:rPr>
-          <w:rFonts w:ascii="Georgia" w:hAnsi="Georgia" w:cs="Tahoma"/>
-          <w:sz w:val="20"/>
-          <w:szCs w:val="20"/>
-        </w:rPr>
-        <w:t>ffectively</w:t>
-      </w:r>
+        <w:t>Strengthened understanding of data analysis for problem solving and writing code more effectively</w:t>
+      </w:r>
+      <w:bookmarkStart w:id="0" w:name="_GoBack"/>
+      <w:bookmarkEnd w:id="0"/>
     </w:p>
     <w:sectPr>
       <w:pgSz w:w="12240" w:h="15840"/>

</xml_diff>

<commit_message>
Altered format and added perscholas experience
</commit_message>
<xml_diff>
--- a/resumeWordDoc.docx
+++ b/resumeWordDoc.docx
@@ -17,7 +17,7 @@
         <w:spacing w:beforeLines="40" w:before="96"/>
       </w:pPr>
       <w:r>
-        <w:t>Front-End</w:t>
+        <w:t>Front End</w:t>
       </w:r>
       <w:r>
         <w:t xml:space="preserve"> Developer</w:t>
@@ -29,11 +29,15 @@
         <w:jc w:val="center"/>
         <w:rPr>
           <w:color w:val="auto"/>
+          <w:sz w:val="21"/>
+          <w:szCs w:val="21"/>
         </w:rPr>
       </w:pPr>
       <w:r>
         <w:rPr>
           <w:color w:val="auto"/>
+          <w:sz w:val="21"/>
+          <w:szCs w:val="21"/>
         </w:rPr>
         <w:t>yamil.burgos1293@gmail.com | 347-296-5627 | Elmhurst, NY</w:t>
       </w:r>
@@ -44,11 +48,15 @@
         <w:jc w:val="center"/>
         <w:rPr>
           <w:color w:val="auto"/>
+          <w:sz w:val="21"/>
+          <w:szCs w:val="21"/>
         </w:rPr>
       </w:pPr>
       <w:r>
         <w:rPr>
           <w:color w:val="auto"/>
+          <w:sz w:val="21"/>
+          <w:szCs w:val="21"/>
         </w:rPr>
         <w:t>yamilburgos.com | github.com/yamilburgos | linkedin.com/in/yamilburgos</w:t>
       </w:r>
@@ -58,7 +66,7 @@
         <w:pStyle w:val="Heading1"/>
       </w:pPr>
       <w:r>
-        <w:t>EDUCATION</w:t>
+        <w:t>TECHNICAL SKILLS</w:t>
       </w:r>
     </w:p>
     <w:p>
@@ -67,6 +75,8 @@
         <w:spacing w:before="60" w:beforeAutospacing="0" w:after="0" w:afterAutospacing="0"/>
         <w:rPr>
           <w:rFonts w:ascii="Georgia" w:hAnsi="Georgia"/>
+          <w:sz w:val="21"/>
+          <w:szCs w:val="21"/>
         </w:rPr>
       </w:pPr>
       <w:r>
@@ -74,33 +84,18 @@
           <w:rFonts w:ascii="Georgia" w:hAnsi="Georgia"/>
           <w:b/>
           <w:bCs/>
-          <w:sz w:val="20"/>
-          <w:szCs w:val="20"/>
-        </w:rPr>
-        <w:t xml:space="preserve">General Assembly, Web Development Immersive </w:t>
+          <w:sz w:val="21"/>
+          <w:szCs w:val="21"/>
+        </w:rPr>
+        <w:t>Languages:</w:t>
       </w:r>
       <w:r>
         <w:rPr>
           <w:rFonts w:ascii="Georgia" w:hAnsi="Georgia"/>
-          <w:sz w:val="20"/>
-          <w:szCs w:val="20"/>
-        </w:rPr>
-        <w:t>| New York, NY</w:t>
-      </w:r>
-    </w:p>
-    <w:p>
-      <w:pPr>
-        <w:pStyle w:val="NoSpacing1"/>
-        <w:spacing w:before="60"/>
-        <w:rPr>
-          <w:color w:val="auto"/>
-        </w:rPr>
-      </w:pPr>
-      <w:r>
-        <w:rPr>
-          <w:color w:val="auto"/>
-        </w:rPr>
-        <w:t>An accelerator designed to gain specialized skills for upcoming software engineers</w:t>
+          <w:sz w:val="21"/>
+          <w:szCs w:val="21"/>
+        </w:rPr>
+        <w:t xml:space="preserve"> Visual C# | Java | JavaScript | HTML | CSS | Git | PostgreSQL</w:t>
       </w:r>
     </w:p>
     <w:p>
@@ -109,6 +104,36 @@
         <w:spacing w:before="60" w:beforeAutospacing="0" w:after="0" w:afterAutospacing="0"/>
         <w:rPr>
           <w:rFonts w:ascii="Georgia" w:hAnsi="Georgia"/>
+          <w:sz w:val="21"/>
+          <w:szCs w:val="21"/>
+        </w:rPr>
+      </w:pPr>
+      <w:r>
+        <w:rPr>
+          <w:rFonts w:ascii="Georgia" w:hAnsi="Georgia"/>
+          <w:b/>
+          <w:sz w:val="21"/>
+          <w:szCs w:val="21"/>
+        </w:rPr>
+        <w:t>Frameworks:</w:t>
+      </w:r>
+      <w:r>
+        <w:rPr>
+          <w:rFonts w:ascii="Georgia" w:hAnsi="Georgia"/>
+          <w:sz w:val="21"/>
+          <w:szCs w:val="21"/>
+        </w:rPr>
+        <w:t xml:space="preserve"> ASP.NET MVC | ADO.NET | Node.js| React.js | Express.js</w:t>
+      </w:r>
+    </w:p>
+    <w:p>
+      <w:pPr>
+        <w:pStyle w:val="NormalWeb"/>
+        <w:spacing w:before="60" w:beforeAutospacing="0" w:after="0" w:afterAutospacing="0"/>
+        <w:rPr>
+          <w:rFonts w:ascii="Georgia" w:hAnsi="Georgia"/>
+          <w:sz w:val="21"/>
+          <w:szCs w:val="21"/>
         </w:rPr>
       </w:pPr>
       <w:r>
@@ -116,231 +141,18 @@
           <w:rFonts w:ascii="Georgia" w:hAnsi="Georgia"/>
           <w:b/>
           <w:bCs/>
-          <w:sz w:val="20"/>
-          <w:szCs w:val="20"/>
-        </w:rPr>
-        <w:t xml:space="preserve">Baruch College (CUNY), Zicklin School of Business </w:t>
+          <w:sz w:val="21"/>
+          <w:szCs w:val="21"/>
+        </w:rPr>
+        <w:t>Software:</w:t>
       </w:r>
       <w:r>
         <w:rPr>
           <w:rFonts w:ascii="Georgia" w:hAnsi="Georgia"/>
-          <w:sz w:val="20"/>
-          <w:szCs w:val="20"/>
-        </w:rPr>
-        <w:t>| New York, NY</w:t>
-      </w:r>
-    </w:p>
-    <w:p>
-      <w:pPr>
-        <w:pStyle w:val="NormalWeb"/>
-        <w:spacing w:before="60" w:beforeAutospacing="0" w:after="0" w:afterAutospacing="0"/>
-        <w:rPr>
-          <w:rFonts w:ascii="Georgia" w:hAnsi="Georgia"/>
-        </w:rPr>
-      </w:pPr>
-      <w:r>
-        <w:rPr>
-          <w:rFonts w:ascii="Georgia" w:hAnsi="Georgia"/>
-          <w:sz w:val="20"/>
-          <w:szCs w:val="20"/>
-        </w:rPr>
-        <w:t xml:space="preserve">Bachelor of Business Administration | </w:t>
-      </w:r>
-      <w:r>
-        <w:rPr>
-          <w:rFonts w:ascii="Georgia" w:hAnsi="Georgia"/>
-          <w:b/>
-          <w:bCs/>
-          <w:sz w:val="20"/>
-          <w:szCs w:val="20"/>
-        </w:rPr>
-        <w:t>Major:</w:t>
-      </w:r>
-      <w:r>
-        <w:rPr>
-          <w:rFonts w:ascii="Georgia" w:hAnsi="Georgia"/>
-          <w:sz w:val="20"/>
-          <w:szCs w:val="20"/>
-        </w:rPr>
-        <w:t xml:space="preserve"> Computer Information Systems | </w:t>
-      </w:r>
-      <w:r>
-        <w:rPr>
-          <w:rFonts w:ascii="Georgia" w:hAnsi="Georgia"/>
-          <w:b/>
-          <w:bCs/>
-          <w:sz w:val="20"/>
-          <w:szCs w:val="20"/>
-        </w:rPr>
-        <w:t>Minor:</w:t>
-      </w:r>
-      <w:r>
-        <w:rPr>
-          <w:rFonts w:ascii="Georgia" w:hAnsi="Georgia"/>
-          <w:sz w:val="20"/>
-          <w:szCs w:val="20"/>
-        </w:rPr>
-        <w:t xml:space="preserve"> Communication Studies</w:t>
-      </w:r>
-    </w:p>
-    <w:p>
-      <w:pPr>
-        <w:pStyle w:val="NormalWeb"/>
-        <w:spacing w:before="60" w:beforeAutospacing="0" w:after="0" w:afterAutospacing="0"/>
-        <w:rPr>
-          <w:rFonts w:ascii="Georgia" w:hAnsi="Georgia"/>
-        </w:rPr>
-      </w:pPr>
-      <w:r>
-        <w:rPr>
-          <w:rFonts w:ascii="Georgia" w:hAnsi="Georgia"/>
-          <w:b/>
-          <w:bCs/>
-          <w:sz w:val="20"/>
-          <w:szCs w:val="20"/>
-        </w:rPr>
-        <w:t xml:space="preserve">Urban Male Leadership Academy Scholars (UMLA Scholars) </w:t>
-      </w:r>
-      <w:r>
-        <w:rPr>
-          <w:rFonts w:ascii="Georgia" w:hAnsi="Georgia"/>
-          <w:sz w:val="20"/>
-          <w:szCs w:val="20"/>
-        </w:rPr>
-        <w:t>| New York, NY</w:t>
-      </w:r>
-    </w:p>
-    <w:p>
-      <w:pPr>
-        <w:pStyle w:val="NoSpacing1"/>
-        <w:spacing w:before="60"/>
-        <w:rPr>
-          <w:color w:val="auto"/>
-        </w:rPr>
-      </w:pPr>
-      <w:r>
-        <w:rPr>
-          <w:color w:val="auto"/>
-        </w:rPr>
-        <w:t>Empowers and supports Black and Latino male students through rigorous academic support</w:t>
-      </w:r>
-    </w:p>
-    <w:p>
-      <w:pPr>
-        <w:pStyle w:val="Heading1"/>
-      </w:pPr>
-      <w:r>
-        <w:t>TECHNICAL &amp; PERSONAL SKILLS</w:t>
-      </w:r>
-    </w:p>
-    <w:p>
-      <w:pPr>
-        <w:pStyle w:val="NormalWeb"/>
-        <w:spacing w:before="60" w:beforeAutospacing="0" w:after="0" w:afterAutospacing="0"/>
-        <w:rPr>
-          <w:rFonts w:ascii="Georgia" w:hAnsi="Georgia"/>
-        </w:rPr>
-      </w:pPr>
-      <w:r>
-        <w:rPr>
-          <w:rFonts w:ascii="Georgia" w:hAnsi="Georgia"/>
-          <w:b/>
-          <w:bCs/>
-          <w:sz w:val="20"/>
-          <w:szCs w:val="20"/>
-        </w:rPr>
-        <w:t>Programming Languages:</w:t>
-      </w:r>
-      <w:r>
-        <w:rPr>
-          <w:rFonts w:ascii="Georgia" w:hAnsi="Georgia"/>
-          <w:sz w:val="20"/>
-          <w:szCs w:val="20"/>
-        </w:rPr>
-        <w:t xml:space="preserve"> Visual C# |</w:t>
-      </w:r>
-      <w:r>
-        <w:rPr>
-          <w:rFonts w:ascii="Georgia" w:hAnsi="Georgia"/>
-          <w:sz w:val="20"/>
-          <w:szCs w:val="20"/>
-        </w:rPr>
-        <w:t xml:space="preserve"> Java</w:t>
-      </w:r>
-      <w:r>
-        <w:rPr>
-          <w:rFonts w:ascii="Georgia" w:hAnsi="Georgia"/>
-          <w:sz w:val="20"/>
-          <w:szCs w:val="20"/>
-        </w:rPr>
-        <w:t xml:space="preserve"> |</w:t>
-      </w:r>
-      <w:r>
-        <w:rPr>
-          <w:rFonts w:ascii="Georgia" w:hAnsi="Georgia"/>
-          <w:sz w:val="20"/>
-          <w:szCs w:val="20"/>
-        </w:rPr>
-        <w:t xml:space="preserve"> </w:t>
-      </w:r>
-      <w:r>
-        <w:rPr>
-          <w:rFonts w:ascii="Georgia" w:hAnsi="Georgia"/>
-          <w:sz w:val="20"/>
-          <w:szCs w:val="20"/>
-        </w:rPr>
-        <w:t>JavaScript | Node.js | React.js | Git | PostgreSQL</w:t>
-      </w:r>
-    </w:p>
-    <w:p>
-      <w:pPr>
-        <w:pStyle w:val="NormalWeb"/>
-        <w:spacing w:before="60" w:beforeAutospacing="0" w:after="0" w:afterAutospacing="0"/>
-        <w:rPr>
-          <w:rFonts w:ascii="Georgia" w:hAnsi="Georgia"/>
-        </w:rPr>
-      </w:pPr>
-      <w:r>
-        <w:rPr>
-          <w:rFonts w:ascii="Georgia" w:hAnsi="Georgia"/>
-          <w:b/>
-          <w:bCs/>
-          <w:sz w:val="20"/>
-          <w:szCs w:val="20"/>
-        </w:rPr>
-        <w:t>Computer Software:</w:t>
-      </w:r>
-      <w:r>
-        <w:rPr>
-          <w:rFonts w:ascii="Georgia" w:hAnsi="Georgia"/>
-          <w:sz w:val="20"/>
-          <w:szCs w:val="20"/>
-        </w:rPr>
-        <w:t xml:space="preserve"> Visual Studio Community | Sublime Text | MS Visio | Photoshop | Heroku</w:t>
-      </w:r>
-    </w:p>
-    <w:p>
-      <w:pPr>
-        <w:pStyle w:val="NoSpacing1"/>
-        <w:spacing w:before="60"/>
-        <w:rPr>
-          <w:rFonts w:cs="Tahoma"/>
-          <w:color w:val="auto"/>
-        </w:rPr>
-      </w:pPr>
-      <w:r>
-        <w:rPr>
-          <w:b/>
-          <w:bCs/>
-          <w:color w:val="auto"/>
-        </w:rPr>
-        <w:t>Interests/Hobbies:</w:t>
-      </w:r>
-      <w:r>
-        <w:rPr>
-          <w:color w:val="auto"/>
-        </w:rPr>
-        <w:t xml:space="preserve"> Reading | Salsa Dancing | Video Games | Softball | Volleyball</w:t>
+          <w:sz w:val="21"/>
+          <w:szCs w:val="21"/>
+        </w:rPr>
+        <w:t xml:space="preserve"> Visual Studio | Unity3D | JIRA | Photoshop | Heroku | Pivotal Tracker</w:t>
       </w:r>
     </w:p>
     <w:p>
@@ -363,8 +175,8 @@
         <w:spacing w:beforeLines="40" w:before="96" w:after="0" w:line="240" w:lineRule="auto"/>
         <w:rPr>
           <w:rFonts w:ascii="Georgia" w:hAnsi="Georgia" w:cs="Tahoma"/>
-          <w:sz w:val="20"/>
-          <w:szCs w:val="20"/>
+          <w:sz w:val="21"/>
+          <w:szCs w:val="21"/>
         </w:rPr>
       </w:pPr>
       <w:proofErr w:type="spellStart"/>
@@ -372,8 +184,8 @@
         <w:rPr>
           <w:rFonts w:ascii="Georgia" w:hAnsi="Georgia" w:cs="Tahoma"/>
           <w:b/>
-          <w:sz w:val="20"/>
-          <w:szCs w:val="20"/>
+          <w:sz w:val="21"/>
+          <w:szCs w:val="21"/>
         </w:rPr>
         <w:t>VideoDex</w:t>
       </w:r>
@@ -381,33 +193,17 @@
       <w:r>
         <w:rPr>
           <w:rFonts w:ascii="Georgia" w:hAnsi="Georgia" w:cs="Tahoma"/>
-          <w:sz w:val="20"/>
-          <w:szCs w:val="20"/>
-        </w:rPr>
-        <w:t xml:space="preserve"> </w:t>
-      </w:r>
-      <w:r>
-        <w:rPr>
-          <w:rFonts w:ascii="Georgia" w:hAnsi="Georgia" w:cs="Tahoma"/>
-          <w:sz w:val="20"/>
-          <w:szCs w:val="20"/>
-        </w:rPr>
-        <w:t xml:space="preserve">| </w:t>
-      </w:r>
-      <w:r>
-        <w:rPr>
-          <w:rFonts w:ascii="Georgia" w:hAnsi="Georgia" w:cs="Tahoma"/>
-          <w:sz w:val="20"/>
-          <w:szCs w:val="20"/>
-        </w:rPr>
-        <w:t>github.com/yamilburgos/</w:t>
+          <w:sz w:val="21"/>
+          <w:szCs w:val="21"/>
+        </w:rPr>
+        <w:t xml:space="preserve"> | github.com/yamilburgos/</w:t>
       </w:r>
       <w:proofErr w:type="spellStart"/>
       <w:r>
         <w:rPr>
           <w:rFonts w:ascii="Georgia" w:hAnsi="Georgia" w:cs="Tahoma"/>
-          <w:sz w:val="20"/>
-          <w:szCs w:val="20"/>
+          <w:sz w:val="21"/>
+          <w:szCs w:val="21"/>
         </w:rPr>
         <w:t>VideoDex</w:t>
       </w:r>
@@ -415,26 +211,11 @@
       <w:r>
         <w:rPr>
           <w:rFonts w:ascii="Georgia" w:hAnsi="Georgia" w:cs="Tahoma"/>
-          <w:sz w:val="20"/>
-          <w:szCs w:val="20"/>
+          <w:sz w:val="21"/>
+          <w:szCs w:val="21"/>
         </w:rPr>
         <w:tab/>
-      </w:r>
-      <w:r>
-        <w:rPr>
-          <w:rFonts w:ascii="Georgia" w:hAnsi="Georgia" w:cs="Tahoma"/>
-          <w:sz w:val="20"/>
-          <w:szCs w:val="20"/>
-        </w:rPr>
-        <w:t>June</w:t>
-      </w:r>
-      <w:r>
-        <w:rPr>
-          <w:rFonts w:ascii="Georgia" w:hAnsi="Georgia" w:cs="Tahoma"/>
-          <w:sz w:val="20"/>
-          <w:szCs w:val="20"/>
-        </w:rPr>
-        <w:t xml:space="preserve"> 17</w:t>
+        <w:t>June 17</w:t>
       </w:r>
     </w:p>
     <w:p>
@@ -451,25 +232,17 @@
         <w:contextualSpacing/>
         <w:rPr>
           <w:rFonts w:ascii="Georgia" w:hAnsi="Georgia"/>
-          <w:sz w:val="20"/>
-          <w:szCs w:val="20"/>
+          <w:sz w:val="21"/>
+          <w:szCs w:val="21"/>
         </w:rPr>
       </w:pPr>
       <w:r>
         <w:rPr>
           <w:rFonts w:ascii="Georgia" w:eastAsia="Times New Roman" w:hAnsi="Georgia" w:cs="Arial"/>
-          <w:sz w:val="20"/>
-          <w:szCs w:val="20"/>
-        </w:rPr>
-        <w:t xml:space="preserve">A browser application using </w:t>
-      </w:r>
-      <w:r>
-        <w:rPr>
-          <w:rFonts w:ascii="Georgia" w:eastAsia="Times New Roman" w:hAnsi="Georgia" w:cs="Arial"/>
-          <w:sz w:val="20"/>
-          <w:szCs w:val="20"/>
-        </w:rPr>
-        <w:t>YouTube’s, Dailymotion’s and Twitch’s API to present video content</w:t>
+          <w:sz w:val="21"/>
+          <w:szCs w:val="21"/>
+        </w:rPr>
+        <w:t>A browser application using YouTube’s, Dailymotion’s and Twitch’s API to present video content</w:t>
       </w:r>
     </w:p>
     <w:p>
@@ -486,15 +259,15 @@
         <w:contextualSpacing/>
         <w:rPr>
           <w:rFonts w:ascii="Georgia" w:hAnsi="Georgia"/>
-          <w:sz w:val="20"/>
-          <w:szCs w:val="20"/>
+          <w:sz w:val="21"/>
+          <w:szCs w:val="21"/>
         </w:rPr>
       </w:pPr>
       <w:r>
         <w:rPr>
           <w:rFonts w:ascii="Georgia" w:hAnsi="Georgia"/>
-          <w:sz w:val="20"/>
-          <w:szCs w:val="20"/>
+          <w:sz w:val="21"/>
+          <w:szCs w:val="21"/>
         </w:rPr>
         <w:t>Queried all 3 APIs for video results and provided a video player to watch content via popup</w:t>
       </w:r>
@@ -514,25 +287,17 @@
         <w:rPr>
           <w:rFonts w:ascii="Georgia" w:hAnsi="Georgia" w:cs="Tahoma"/>
           <w:b/>
-          <w:sz w:val="20"/>
-          <w:szCs w:val="20"/>
+          <w:sz w:val="21"/>
+          <w:szCs w:val="21"/>
         </w:rPr>
       </w:pPr>
       <w:r>
         <w:rPr>
           <w:rFonts w:ascii="Georgia" w:eastAsia="Times New Roman" w:hAnsi="Georgia" w:cs="Arial"/>
-          <w:sz w:val="20"/>
-          <w:szCs w:val="20"/>
-        </w:rPr>
-        <w:t>Concepted and completed project within a week</w:t>
-      </w:r>
-      <w:r>
-        <w:rPr>
-          <w:rFonts w:ascii="Georgia" w:eastAsia="Times New Roman" w:hAnsi="Georgia" w:cs="Arial"/>
-          <w:sz w:val="20"/>
-          <w:szCs w:val="20"/>
-        </w:rPr>
-        <w:t xml:space="preserve"> and was presented to a community of developers</w:t>
+          <w:sz w:val="21"/>
+          <w:szCs w:val="21"/>
+        </w:rPr>
+        <w:t>Concepted and completed project within a week and was presented to a community of developers</w:t>
       </w:r>
     </w:p>
     <w:p>
@@ -550,15 +315,15 @@
         <w:rPr>
           <w:rFonts w:ascii="Georgia" w:hAnsi="Georgia" w:cs="Tahoma"/>
           <w:b/>
-          <w:sz w:val="20"/>
-          <w:szCs w:val="20"/>
+          <w:sz w:val="21"/>
+          <w:szCs w:val="21"/>
         </w:rPr>
       </w:pPr>
       <w:r>
         <w:rPr>
           <w:rFonts w:ascii="Georgia" w:eastAsia="Times New Roman" w:hAnsi="Georgia" w:cs="Arial"/>
-          <w:sz w:val="20"/>
-          <w:szCs w:val="20"/>
+          <w:sz w:val="21"/>
+          <w:szCs w:val="21"/>
         </w:rPr>
         <w:t>Created using VS Codes and utilized JavaScript, React.js, HTML &amp; CSS as programming languages</w:t>
       </w:r>
@@ -575,49 +340,33 @@
         <w:spacing w:beforeLines="40" w:before="96" w:after="0" w:line="240" w:lineRule="auto"/>
         <w:rPr>
           <w:rFonts w:ascii="Georgia" w:hAnsi="Georgia" w:cs="Tahoma"/>
-          <w:sz w:val="20"/>
-          <w:szCs w:val="20"/>
+          <w:sz w:val="21"/>
+          <w:szCs w:val="21"/>
         </w:rPr>
       </w:pPr>
       <w:r>
         <w:rPr>
           <w:rFonts w:ascii="Georgia" w:hAnsi="Georgia" w:cs="Tahoma"/>
           <w:b/>
-          <w:sz w:val="20"/>
-          <w:szCs w:val="20"/>
+          <w:sz w:val="21"/>
+          <w:szCs w:val="21"/>
         </w:rPr>
         <w:t>What’s That Pokémon</w:t>
       </w:r>
       <w:r>
         <w:rPr>
           <w:rFonts w:ascii="Georgia" w:hAnsi="Georgia" w:cs="Tahoma"/>
-          <w:sz w:val="20"/>
-          <w:szCs w:val="20"/>
-        </w:rPr>
-        <w:t xml:space="preserve"> </w:t>
-      </w:r>
-      <w:r>
-        <w:rPr>
-          <w:rFonts w:ascii="Georgia" w:hAnsi="Georgia" w:cs="Tahoma"/>
-          <w:sz w:val="20"/>
-          <w:szCs w:val="20"/>
-        </w:rPr>
-        <w:t xml:space="preserve">| </w:t>
-      </w:r>
-      <w:r>
-        <w:rPr>
-          <w:rFonts w:ascii="Georgia" w:hAnsi="Georgia" w:cs="Tahoma"/>
-          <w:sz w:val="20"/>
-          <w:szCs w:val="20"/>
-        </w:rPr>
-        <w:t>github.com/yamilburgos/</w:t>
+          <w:sz w:val="21"/>
+          <w:szCs w:val="21"/>
+        </w:rPr>
+        <w:t xml:space="preserve"> | github.com/yamilburgos/</w:t>
       </w:r>
       <w:proofErr w:type="spellStart"/>
       <w:r>
         <w:rPr>
           <w:rFonts w:ascii="Georgia" w:hAnsi="Georgia" w:cs="Tahoma"/>
-          <w:sz w:val="20"/>
-          <w:szCs w:val="20"/>
+          <w:sz w:val="21"/>
+          <w:szCs w:val="21"/>
         </w:rPr>
         <w:t>WhatThatPokemon</w:t>
       </w:r>
@@ -625,8 +374,8 @@
       <w:r>
         <w:rPr>
           <w:rFonts w:ascii="Georgia" w:hAnsi="Georgia" w:cs="Tahoma"/>
-          <w:sz w:val="20"/>
-          <w:szCs w:val="20"/>
+          <w:sz w:val="21"/>
+          <w:szCs w:val="21"/>
         </w:rPr>
         <w:tab/>
         <w:t>May 17</w:t>
@@ -646,15 +395,15 @@
         <w:contextualSpacing/>
         <w:rPr>
           <w:rFonts w:ascii="Georgia" w:hAnsi="Georgia"/>
-          <w:sz w:val="20"/>
-          <w:szCs w:val="20"/>
+          <w:sz w:val="21"/>
+          <w:szCs w:val="21"/>
         </w:rPr>
       </w:pPr>
       <w:r>
         <w:rPr>
           <w:rFonts w:ascii="Georgia" w:eastAsia="Times New Roman" w:hAnsi="Georgia" w:cs="Arial"/>
-          <w:sz w:val="20"/>
-          <w:szCs w:val="20"/>
+          <w:sz w:val="21"/>
+          <w:szCs w:val="21"/>
         </w:rPr>
         <w:t xml:space="preserve">A browser application using the </w:t>
       </w:r>
@@ -662,8 +411,8 @@
       <w:r>
         <w:rPr>
           <w:rFonts w:ascii="Georgia" w:eastAsia="Times New Roman" w:hAnsi="Georgia" w:cs="Arial"/>
-          <w:sz w:val="20"/>
-          <w:szCs w:val="20"/>
+          <w:sz w:val="21"/>
+          <w:szCs w:val="21"/>
         </w:rPr>
         <w:t>PokéAPI</w:t>
       </w:r>
@@ -671,8 +420,8 @@
       <w:r>
         <w:rPr>
           <w:rFonts w:ascii="Georgia" w:eastAsia="Times New Roman" w:hAnsi="Georgia" w:cs="Arial"/>
-          <w:sz w:val="20"/>
-          <w:szCs w:val="20"/>
+          <w:sz w:val="21"/>
+          <w:szCs w:val="21"/>
         </w:rPr>
         <w:t xml:space="preserve"> to render information about the first 151 Pokémon</w:t>
       </w:r>
@@ -691,15 +440,15 @@
         <w:contextualSpacing/>
         <w:rPr>
           <w:rFonts w:ascii="Georgia" w:hAnsi="Georgia"/>
-          <w:sz w:val="20"/>
-          <w:szCs w:val="20"/>
+          <w:sz w:val="21"/>
+          <w:szCs w:val="21"/>
         </w:rPr>
       </w:pPr>
       <w:r>
         <w:rPr>
           <w:rFonts w:ascii="Georgia" w:eastAsia="Times New Roman" w:hAnsi="Georgia" w:cs="Arial"/>
-          <w:sz w:val="20"/>
-          <w:szCs w:val="20"/>
+          <w:sz w:val="21"/>
+          <w:szCs w:val="21"/>
         </w:rPr>
         <w:t>Utilized the API to alter existing HTML elements with new, up-to-date information upon user click</w:t>
       </w:r>
@@ -718,15 +467,15 @@
         <w:contextualSpacing/>
         <w:rPr>
           <w:rFonts w:ascii="Georgia" w:hAnsi="Georgia"/>
-          <w:sz w:val="20"/>
-          <w:szCs w:val="20"/>
+          <w:sz w:val="21"/>
+          <w:szCs w:val="21"/>
         </w:rPr>
       </w:pPr>
       <w:r>
         <w:rPr>
           <w:rFonts w:ascii="Georgia" w:eastAsia="Times New Roman" w:hAnsi="Georgia" w:cs="Arial"/>
-          <w:sz w:val="20"/>
-          <w:szCs w:val="20"/>
+          <w:sz w:val="21"/>
+          <w:szCs w:val="21"/>
         </w:rPr>
         <w:t xml:space="preserve">Prepared multiple validation checks upon clicking on a Pokémon entry before displaying any data </w:t>
       </w:r>
@@ -745,15 +494,15 @@
         <w:contextualSpacing/>
         <w:rPr>
           <w:rFonts w:ascii="Georgia" w:hAnsi="Georgia"/>
-          <w:sz w:val="20"/>
-          <w:szCs w:val="20"/>
+          <w:sz w:val="21"/>
+          <w:szCs w:val="21"/>
         </w:rPr>
       </w:pPr>
       <w:r>
         <w:rPr>
           <w:rFonts w:ascii="Georgia" w:eastAsia="Times New Roman" w:hAnsi="Georgia" w:cs="Arial"/>
-          <w:sz w:val="20"/>
-          <w:szCs w:val="20"/>
+          <w:sz w:val="21"/>
+          <w:szCs w:val="21"/>
         </w:rPr>
         <w:t>Created using VS Codes and utilized JavaScript, React.js, HTML &amp; CSS as programming languages</w:t>
       </w:r>
@@ -770,41 +519,33 @@
         <w:spacing w:beforeLines="40" w:before="96" w:after="0" w:line="240" w:lineRule="auto"/>
         <w:rPr>
           <w:rFonts w:ascii="Georgia" w:hAnsi="Georgia" w:cs="Tahoma"/>
-          <w:sz w:val="20"/>
-          <w:szCs w:val="20"/>
+          <w:sz w:val="21"/>
+          <w:szCs w:val="21"/>
         </w:rPr>
       </w:pPr>
       <w:r>
         <w:rPr>
           <w:rFonts w:ascii="Georgia" w:hAnsi="Georgia" w:cs="Tahoma"/>
           <w:b/>
-          <w:sz w:val="20"/>
-          <w:szCs w:val="20"/>
+          <w:sz w:val="21"/>
+          <w:szCs w:val="21"/>
         </w:rPr>
         <w:t>Java-RISK</w:t>
       </w:r>
       <w:r>
         <w:rPr>
           <w:rFonts w:ascii="Georgia" w:hAnsi="Georgia" w:cs="Tahoma"/>
-          <w:sz w:val="20"/>
-          <w:szCs w:val="20"/>
-        </w:rPr>
-        <w:t xml:space="preserve"> | </w:t>
-      </w:r>
-      <w:r>
-        <w:rPr>
-          <w:rFonts w:ascii="Georgia" w:hAnsi="Georgia" w:cs="Tahoma"/>
-          <w:sz w:val="20"/>
-          <w:szCs w:val="20"/>
-        </w:rPr>
-        <w:t>github.com/yamilburgos/</w:t>
+          <w:sz w:val="21"/>
+          <w:szCs w:val="21"/>
+        </w:rPr>
+        <w:t xml:space="preserve"> | github.com/yamilburgos/</w:t>
       </w:r>
       <w:proofErr w:type="spellStart"/>
       <w:r>
         <w:rPr>
           <w:rFonts w:ascii="Georgia" w:hAnsi="Georgia" w:cs="Tahoma"/>
-          <w:sz w:val="20"/>
-          <w:szCs w:val="20"/>
+          <w:sz w:val="21"/>
+          <w:szCs w:val="21"/>
         </w:rPr>
         <w:t>JavaRISK</w:t>
       </w:r>
@@ -812,8 +553,8 @@
       <w:r>
         <w:rPr>
           <w:rFonts w:ascii="Georgia" w:hAnsi="Georgia" w:cs="Tahoma"/>
-          <w:sz w:val="20"/>
-          <w:szCs w:val="20"/>
+          <w:sz w:val="21"/>
+          <w:szCs w:val="21"/>
         </w:rPr>
         <w:tab/>
         <w:t>April 17</w:t>
@@ -833,15 +574,15 @@
         <w:contextualSpacing/>
         <w:rPr>
           <w:rFonts w:ascii="Georgia" w:hAnsi="Georgia"/>
-          <w:sz w:val="20"/>
-          <w:szCs w:val="20"/>
+          <w:sz w:val="21"/>
+          <w:szCs w:val="21"/>
         </w:rPr>
       </w:pPr>
       <w:r>
         <w:rPr>
           <w:rFonts w:ascii="Georgia" w:eastAsia="Times New Roman" w:hAnsi="Georgia" w:cs="Arial"/>
-          <w:sz w:val="20"/>
-          <w:szCs w:val="20"/>
+          <w:sz w:val="21"/>
+          <w:szCs w:val="21"/>
         </w:rPr>
         <w:t>A 2-player browser game that was based on the popular 1957 board game Risk</w:t>
       </w:r>
@@ -860,15 +601,15 @@
         <w:contextualSpacing/>
         <w:rPr>
           <w:rFonts w:ascii="Georgia" w:hAnsi="Georgia"/>
-          <w:sz w:val="20"/>
-          <w:szCs w:val="20"/>
+          <w:sz w:val="21"/>
+          <w:szCs w:val="21"/>
         </w:rPr>
       </w:pPr>
       <w:r>
         <w:rPr>
           <w:rFonts w:ascii="Georgia" w:eastAsia="Times New Roman" w:hAnsi="Georgia" w:cs="Arial"/>
-          <w:sz w:val="20"/>
-          <w:szCs w:val="20"/>
+          <w:sz w:val="21"/>
+          <w:szCs w:val="21"/>
         </w:rPr>
         <w:t>Successfully used wireframes to create the MVP &amp; utilized user-stories to determine critical steps</w:t>
       </w:r>
@@ -887,15 +628,15 @@
         <w:contextualSpacing/>
         <w:rPr>
           <w:rFonts w:ascii="Georgia" w:hAnsi="Georgia"/>
-          <w:sz w:val="20"/>
-          <w:szCs w:val="20"/>
+          <w:sz w:val="21"/>
+          <w:szCs w:val="21"/>
         </w:rPr>
       </w:pPr>
       <w:r>
         <w:rPr>
           <w:rFonts w:ascii="Georgia" w:eastAsia="Times New Roman" w:hAnsi="Georgia" w:cs="Arial"/>
-          <w:sz w:val="20"/>
-          <w:szCs w:val="20"/>
+          <w:sz w:val="21"/>
+          <w:szCs w:val="21"/>
         </w:rPr>
         <w:t xml:space="preserve">Communicated with project stakeholder on all project activities and maintained a project roadmap </w:t>
       </w:r>
@@ -914,15 +655,15 @@
         <w:contextualSpacing/>
         <w:rPr>
           <w:rFonts w:ascii="Georgia" w:hAnsi="Georgia"/>
-          <w:sz w:val="20"/>
-          <w:szCs w:val="20"/>
+          <w:sz w:val="21"/>
+          <w:szCs w:val="21"/>
         </w:rPr>
       </w:pPr>
       <w:r>
         <w:rPr>
           <w:rFonts w:ascii="Georgia" w:eastAsia="Times New Roman" w:hAnsi="Georgia" w:cs="Arial"/>
-          <w:sz w:val="20"/>
-          <w:szCs w:val="20"/>
+          <w:sz w:val="21"/>
+          <w:szCs w:val="21"/>
         </w:rPr>
         <w:t>Created using Brackets and utilized JavaScript, HTML &amp; CSS as programming languages</w:t>
       </w:r>
@@ -948,16 +689,16 @@
         <w:rPr>
           <w:rFonts w:ascii="Georgia" w:hAnsi="Georgia" w:cs="Tahoma"/>
           <w:b/>
-          <w:sz w:val="20"/>
-          <w:szCs w:val="20"/>
+          <w:sz w:val="21"/>
+          <w:szCs w:val="21"/>
         </w:rPr>
       </w:pPr>
       <w:r>
         <w:rPr>
           <w:rFonts w:ascii="Georgia" w:hAnsi="Georgia" w:cs="Tahoma"/>
           <w:b/>
-          <w:sz w:val="20"/>
-          <w:szCs w:val="20"/>
+          <w:sz w:val="21"/>
+          <w:szCs w:val="21"/>
         </w:rPr>
         <w:t xml:space="preserve">Platform by Per </w:t>
       </w:r>
@@ -966,8 +707,8 @@
         <w:rPr>
           <w:rFonts w:ascii="Georgia" w:hAnsi="Georgia" w:cs="Tahoma"/>
           <w:b/>
-          <w:sz w:val="20"/>
-          <w:szCs w:val="20"/>
+          <w:sz w:val="21"/>
+          <w:szCs w:val="21"/>
         </w:rPr>
         <w:t>Scholas</w:t>
       </w:r>
@@ -976,82 +717,27 @@
         <w:rPr>
           <w:rFonts w:ascii="Georgia" w:hAnsi="Georgia" w:cs="Tahoma"/>
           <w:b/>
-          <w:sz w:val="20"/>
-          <w:szCs w:val="20"/>
+          <w:sz w:val="21"/>
+          <w:szCs w:val="21"/>
         </w:rPr>
         <w:t xml:space="preserve"> </w:t>
       </w:r>
       <w:r>
         <w:rPr>
           <w:rFonts w:ascii="Georgia" w:hAnsi="Georgia" w:cs="Tahoma"/>
-          <w:sz w:val="20"/>
-          <w:szCs w:val="20"/>
-        </w:rPr>
-        <w:t xml:space="preserve">| </w:t>
-      </w:r>
-      <w:r>
-        <w:rPr>
-          <w:rFonts w:ascii="Georgia" w:hAnsi="Georgia" w:cs="Tahoma"/>
-          <w:sz w:val="20"/>
-          <w:szCs w:val="20"/>
-        </w:rPr>
-        <w:t>QEA Teaching Assistant</w:t>
-      </w:r>
-      <w:r>
-        <w:rPr>
-          <w:rFonts w:ascii="Georgia" w:hAnsi="Georgia" w:cs="Tahoma"/>
-          <w:sz w:val="20"/>
-          <w:szCs w:val="20"/>
-        </w:rPr>
-        <w:t xml:space="preserve"> | </w:t>
-      </w:r>
-      <w:r>
-        <w:rPr>
-          <w:rFonts w:ascii="Georgia" w:hAnsi="Georgia" w:cs="Tahoma"/>
-          <w:sz w:val="20"/>
-          <w:szCs w:val="20"/>
-        </w:rPr>
-        <w:t>Bronx</w:t>
-      </w:r>
-      <w:r>
-        <w:rPr>
-          <w:rFonts w:ascii="Georgia" w:hAnsi="Georgia" w:cs="Tahoma"/>
-          <w:sz w:val="20"/>
-          <w:szCs w:val="20"/>
-        </w:rPr>
-        <w:t>, NY</w:t>
-      </w:r>
-      <w:r>
-        <w:rPr>
-          <w:rFonts w:ascii="Georgia" w:hAnsi="Georgia" w:cs="Tahoma"/>
-          <w:sz w:val="20"/>
-          <w:szCs w:val="20"/>
+          <w:sz w:val="21"/>
+          <w:szCs w:val="21"/>
+        </w:rPr>
+        <w:t>| QEA Teaching Assistant | Bronx, NY</w:t>
+      </w:r>
+      <w:r>
+        <w:rPr>
+          <w:rFonts w:ascii="Georgia" w:hAnsi="Georgia" w:cs="Tahoma"/>
+          <w:sz w:val="21"/>
+          <w:szCs w:val="21"/>
         </w:rPr>
         <w:tab/>
-      </w:r>
-      <w:r>
-        <w:rPr>
-          <w:rFonts w:ascii="Georgia" w:hAnsi="Georgia" w:cs="Tahoma"/>
-          <w:sz w:val="20"/>
-          <w:szCs w:val="20"/>
-        </w:rPr>
-        <w:t>Sept</w:t>
-      </w:r>
-      <w:r>
-        <w:rPr>
-          <w:rFonts w:ascii="Georgia" w:hAnsi="Georgia" w:cs="Tahoma"/>
-          <w:sz w:val="20"/>
-          <w:szCs w:val="20"/>
-        </w:rPr>
-        <w:t xml:space="preserve"> - </w:t>
-      </w:r>
-      <w:r>
-        <w:rPr>
-          <w:rFonts w:ascii="Georgia" w:hAnsi="Georgia" w:cs="Tahoma"/>
-          <w:sz w:val="20"/>
-          <w:szCs w:val="20"/>
-        </w:rPr>
-        <w:t>Present</w:t>
+        <w:t>Sept - Present</w:t>
       </w:r>
     </w:p>
     <w:p>
@@ -1069,15 +755,13 @@
         <w:rPr>
           <w:rStyle w:val="Jobaccomplishmentbullets"/>
           <w:rFonts w:ascii="Georgia" w:hAnsi="Georgia"/>
-          <w:sz w:val="20"/>
-          <w:szCs w:val="20"/>
-        </w:rPr>
-      </w:pPr>
-      <w:r>
-        <w:rPr>
-          <w:rFonts w:ascii="Georgia" w:hAnsi="Georgia" w:cs="Tahoma"/>
-          <w:sz w:val="20"/>
-          <w:szCs w:val="20"/>
+        </w:rPr>
+      </w:pPr>
+      <w:r>
+        <w:rPr>
+          <w:rFonts w:ascii="Georgia" w:hAnsi="Georgia" w:cs="Tahoma"/>
+          <w:sz w:val="21"/>
+          <w:szCs w:val="21"/>
         </w:rPr>
         <w:t>Guided students in understanding core Java including exception handling, collections and abstraction</w:t>
       </w:r>
@@ -1096,15 +780,15 @@
         <w:contextualSpacing/>
         <w:rPr>
           <w:rFonts w:ascii="Georgia" w:hAnsi="Georgia" w:cs="Tahoma"/>
-          <w:sz w:val="20"/>
-          <w:szCs w:val="20"/>
-        </w:rPr>
-      </w:pPr>
-      <w:r>
-        <w:rPr>
-          <w:rFonts w:ascii="Georgia" w:hAnsi="Georgia" w:cs="Tahoma"/>
-          <w:sz w:val="20"/>
-          <w:szCs w:val="20"/>
+          <w:sz w:val="21"/>
+          <w:szCs w:val="21"/>
+        </w:rPr>
+      </w:pPr>
+      <w:r>
+        <w:rPr>
+          <w:rFonts w:ascii="Georgia" w:hAnsi="Georgia" w:cs="Tahoma"/>
+          <w:sz w:val="21"/>
+          <w:szCs w:val="21"/>
         </w:rPr>
         <w:t>Aided the course instructor in teaching Java, JSP (</w:t>
       </w:r>
@@ -1112,8 +796,8 @@
       <w:r>
         <w:rPr>
           <w:rFonts w:ascii="Georgia" w:hAnsi="Georgia" w:cs="Tahoma"/>
-          <w:sz w:val="20"/>
-          <w:szCs w:val="20"/>
+          <w:sz w:val="21"/>
+          <w:szCs w:val="21"/>
         </w:rPr>
         <w:t>JavaServer</w:t>
       </w:r>
@@ -1121,8 +805,8 @@
       <w:r>
         <w:rPr>
           <w:rFonts w:ascii="Georgia" w:hAnsi="Georgia" w:cs="Tahoma"/>
-          <w:sz w:val="20"/>
-          <w:szCs w:val="20"/>
+          <w:sz w:val="21"/>
+          <w:szCs w:val="21"/>
         </w:rPr>
         <w:t xml:space="preserve"> Pages), Servlets and the Spring framework</w:t>
       </w:r>
@@ -1141,73 +825,17 @@
         <w:contextualSpacing/>
         <w:rPr>
           <w:rFonts w:ascii="Georgia" w:hAnsi="Georgia" w:cs="Tahoma"/>
-          <w:sz w:val="20"/>
-          <w:szCs w:val="20"/>
-        </w:rPr>
-      </w:pPr>
-      <w:r>
-        <w:rPr>
-          <w:rFonts w:ascii="Georgia" w:hAnsi="Georgia" w:cs="Tahoma"/>
-          <w:sz w:val="20"/>
-          <w:szCs w:val="20"/>
-        </w:rPr>
-        <w:t>Assist</w:t>
-      </w:r>
-      <w:r>
-        <w:rPr>
-          <w:rFonts w:ascii="Georgia" w:hAnsi="Georgia" w:cs="Tahoma"/>
-          <w:sz w:val="20"/>
-          <w:szCs w:val="20"/>
-        </w:rPr>
-        <w:t>ed</w:t>
-      </w:r>
-      <w:r>
-        <w:rPr>
-          <w:rFonts w:ascii="Georgia" w:hAnsi="Georgia" w:cs="Tahoma"/>
-          <w:sz w:val="20"/>
-          <w:szCs w:val="20"/>
-        </w:rPr>
-        <w:t xml:space="preserve"> the rest of the</w:t>
-      </w:r>
-      <w:r>
-        <w:rPr>
-          <w:rFonts w:ascii="Georgia" w:hAnsi="Georgia" w:cs="Tahoma"/>
-          <w:sz w:val="20"/>
-          <w:szCs w:val="20"/>
-        </w:rPr>
-        <w:t xml:space="preserve"> Platform</w:t>
-      </w:r>
-      <w:r>
-        <w:rPr>
-          <w:rFonts w:ascii="Georgia" w:hAnsi="Georgia" w:cs="Tahoma"/>
-          <w:sz w:val="20"/>
-          <w:szCs w:val="20"/>
-        </w:rPr>
-        <w:t xml:space="preserve"> instructional team with </w:t>
-      </w:r>
-      <w:r>
-        <w:rPr>
-          <w:rFonts w:ascii="Georgia" w:hAnsi="Georgia" w:cs="Tahoma"/>
-          <w:sz w:val="20"/>
-          <w:szCs w:val="20"/>
-        </w:rPr>
-        <w:t>their</w:t>
-      </w:r>
-      <w:r>
-        <w:rPr>
-          <w:rFonts w:ascii="Georgia" w:hAnsi="Georgia" w:cs="Tahoma"/>
-          <w:sz w:val="20"/>
-          <w:szCs w:val="20"/>
-        </w:rPr>
-        <w:t xml:space="preserve"> course requirements</w:t>
-      </w:r>
-      <w:r>
-        <w:rPr>
-          <w:rFonts w:ascii="Georgia" w:hAnsi="Georgia" w:cs="Tahoma"/>
-          <w:sz w:val="20"/>
-          <w:szCs w:val="20"/>
-        </w:rPr>
-        <w:t xml:space="preserve"> &amp; methodology</w:t>
+          <w:sz w:val="21"/>
+          <w:szCs w:val="21"/>
+        </w:rPr>
+      </w:pPr>
+      <w:r>
+        <w:rPr>
+          <w:rFonts w:ascii="Georgia" w:hAnsi="Georgia" w:cs="Tahoma"/>
+          <w:sz w:val="21"/>
+          <w:szCs w:val="21"/>
+        </w:rPr>
+        <w:t>Assisted the rest of the Platform instructional team with their course requirements &amp; methodology</w:t>
       </w:r>
     </w:p>
     <w:p>
@@ -1223,32 +851,32 @@
         <w:rPr>
           <w:rFonts w:ascii="Georgia" w:hAnsi="Georgia" w:cs="Tahoma"/>
           <w:b/>
-          <w:sz w:val="20"/>
-          <w:szCs w:val="20"/>
+          <w:sz w:val="21"/>
+          <w:szCs w:val="21"/>
         </w:rPr>
       </w:pPr>
       <w:r>
         <w:rPr>
           <w:rFonts w:ascii="Georgia" w:hAnsi="Georgia" w:cs="Tahoma"/>
           <w:b/>
-          <w:sz w:val="20"/>
-          <w:szCs w:val="20"/>
+          <w:sz w:val="21"/>
+          <w:szCs w:val="21"/>
         </w:rPr>
         <w:t xml:space="preserve">Ghostery </w:t>
       </w:r>
       <w:r>
         <w:rPr>
           <w:rFonts w:ascii="Georgia" w:hAnsi="Georgia" w:cs="Tahoma"/>
-          <w:sz w:val="20"/>
-          <w:szCs w:val="20"/>
+          <w:sz w:val="21"/>
+          <w:szCs w:val="21"/>
         </w:rPr>
         <w:t>| Technology Support Representative | New York, NY</w:t>
       </w:r>
       <w:r>
         <w:rPr>
           <w:rFonts w:ascii="Georgia" w:hAnsi="Georgia" w:cs="Tahoma"/>
-          <w:sz w:val="20"/>
-          <w:szCs w:val="20"/>
+          <w:sz w:val="21"/>
+          <w:szCs w:val="21"/>
         </w:rPr>
         <w:tab/>
         <w:t>March - Nov 16</w:t>
@@ -1269,16 +897,12 @@
         <w:rPr>
           <w:rStyle w:val="Jobaccomplishmentbullets"/>
           <w:rFonts w:ascii="Georgia" w:hAnsi="Georgia"/>
-          <w:sz w:val="20"/>
-          <w:szCs w:val="20"/>
         </w:rPr>
       </w:pPr>
       <w:r>
         <w:rPr>
           <w:rStyle w:val="Jobaccomplishmentbullets"/>
           <w:rFonts w:ascii="Georgia" w:hAnsi="Georgia"/>
-          <w:sz w:val="20"/>
-          <w:szCs w:val="20"/>
         </w:rPr>
         <w:t>Kept regular contact and aided Ghostery developers by using the Atlassian JIRA’s ticket submission system</w:t>
       </w:r>
@@ -1298,16 +922,12 @@
         <w:rPr>
           <w:rStyle w:val="Jobaccomplishmentbullets"/>
           <w:rFonts w:ascii="Georgia" w:hAnsi="Georgia"/>
-          <w:sz w:val="20"/>
-          <w:szCs w:val="20"/>
         </w:rPr>
       </w:pPr>
       <w:r>
         <w:rPr>
           <w:rStyle w:val="Jobaccomplishmentbullets"/>
           <w:rFonts w:ascii="Georgia" w:hAnsi="Georgia"/>
-          <w:sz w:val="20"/>
-          <w:szCs w:val="20"/>
         </w:rPr>
         <w:t>Queried databases like Amazon Redshift and Apache Hive to research issues reported by company’s clients</w:t>
       </w:r>
@@ -1326,15 +946,15 @@
         <w:contextualSpacing/>
         <w:rPr>
           <w:rFonts w:ascii="Georgia" w:hAnsi="Georgia" w:cs="Tahoma"/>
-          <w:sz w:val="20"/>
-          <w:szCs w:val="20"/>
-        </w:rPr>
-      </w:pPr>
-      <w:r>
-        <w:rPr>
-          <w:rFonts w:ascii="Georgia" w:hAnsi="Georgia" w:cs="Tahoma"/>
-          <w:sz w:val="20"/>
-          <w:szCs w:val="20"/>
+          <w:sz w:val="21"/>
+          <w:szCs w:val="21"/>
+        </w:rPr>
+      </w:pPr>
+      <w:r>
+        <w:rPr>
+          <w:rFonts w:ascii="Georgia" w:hAnsi="Georgia" w:cs="Tahoma"/>
+          <w:sz w:val="21"/>
+          <w:szCs w:val="21"/>
         </w:rPr>
         <w:t>Wrote daily updates to Ghostery’s internal database of clients and vendors with new up-to-date information</w:t>
       </w:r>
@@ -1348,47 +968,39 @@
         <w:autoSpaceDE w:val="0"/>
         <w:autoSpaceDN w:val="0"/>
         <w:adjustRightInd w:val="0"/>
-        <w:spacing w:beforeLines="40" w:before="96" w:after="20" w:line="240" w:lineRule="auto"/>
-        <w:rPr>
-          <w:rFonts w:ascii="Georgia" w:hAnsi="Georgia" w:cs="Tahoma"/>
-          <w:sz w:val="19"/>
-          <w:szCs w:val="19"/>
-        </w:rPr>
-      </w:pPr>
-      <w:r>
+        <w:spacing w:beforeLines="40" w:before="96" w:after="0" w:line="240" w:lineRule="auto"/>
         <w:rPr>
           <w:rFonts w:ascii="Georgia" w:hAnsi="Georgia" w:cs="Tahoma"/>
           <w:b/>
-          <w:sz w:val="20"/>
-          <w:szCs w:val="20"/>
+          <w:sz w:val="21"/>
+          <w:szCs w:val="21"/>
+        </w:rPr>
+      </w:pPr>
+      <w:r>
+        <w:rPr>
+          <w:rFonts w:ascii="Georgia" w:hAnsi="Georgia" w:cs="Tahoma"/>
+          <w:b/>
+          <w:sz w:val="21"/>
+          <w:szCs w:val="21"/>
         </w:rPr>
         <w:t xml:space="preserve">Solid State Systems LLC </w:t>
       </w:r>
       <w:r>
         <w:rPr>
           <w:rFonts w:ascii="Georgia" w:hAnsi="Georgia" w:cs="Tahoma"/>
-          <w:sz w:val="20"/>
-          <w:szCs w:val="20"/>
+          <w:sz w:val="21"/>
+          <w:szCs w:val="21"/>
         </w:rPr>
         <w:t>| Technical Writer | White Plains, NY</w:t>
       </w:r>
       <w:r>
         <w:rPr>
           <w:rFonts w:ascii="Georgia" w:hAnsi="Georgia" w:cs="Tahoma"/>
-          <w:sz w:val="20"/>
-          <w:szCs w:val="20"/>
+          <w:sz w:val="21"/>
+          <w:szCs w:val="21"/>
         </w:rPr>
         <w:tab/>
         <w:t>July - Oct 15</w:t>
-      </w:r>
-      <w:r>
-        <w:rPr>
-          <w:rFonts w:ascii="Georgia" w:hAnsi="Georgia" w:cs="Tahoma"/>
-          <w:i/>
-          <w:sz w:val="20"/>
-          <w:szCs w:val="20"/>
-        </w:rPr>
-        <w:t xml:space="preserve"> </w:t>
       </w:r>
     </w:p>
     <w:p>
@@ -1404,17 +1016,15 @@
         <w:ind w:left="273" w:hanging="187"/>
         <w:contextualSpacing/>
         <w:rPr>
-          <w:rFonts w:ascii="Georgia" w:hAnsi="Georgia" w:cs="Tahoma"/>
-          <w:sz w:val="20"/>
-          <w:szCs w:val="20"/>
-        </w:rPr>
-      </w:pPr>
-      <w:r>
-        <w:rPr>
-          <w:rFonts w:ascii="Georgia" w:hAnsi="Georgia" w:cs="Tahoma"/>
-          <w:sz w:val="20"/>
-          <w:szCs w:val="20"/>
-          <w:shd w:val="clear" w:color="auto" w:fill="FFFFFF"/>
+          <w:rStyle w:val="Jobaccomplishmentbullets"/>
+          <w:rFonts w:ascii="Georgia" w:hAnsi="Georgia"/>
+        </w:rPr>
+      </w:pPr>
+      <w:r>
+        <w:rPr>
+          <w:rFonts w:ascii="Georgia" w:hAnsi="Georgia" w:cs="Tahoma"/>
+          <w:sz w:val="21"/>
+          <w:szCs w:val="21"/>
         </w:rPr>
         <w:t>Participated in the completion of project related activities such as the building of a remote office workplace</w:t>
       </w:r>
@@ -1433,16 +1043,15 @@
         <w:contextualSpacing/>
         <w:rPr>
           <w:rFonts w:ascii="Georgia" w:hAnsi="Georgia" w:cs="Tahoma"/>
-          <w:sz w:val="20"/>
-          <w:szCs w:val="20"/>
-        </w:rPr>
-      </w:pPr>
-      <w:r>
-        <w:rPr>
-          <w:rFonts w:ascii="Georgia" w:hAnsi="Georgia" w:cs="Tahoma"/>
-          <w:sz w:val="20"/>
-          <w:szCs w:val="20"/>
-          <w:shd w:val="clear" w:color="auto" w:fill="FFFFFF"/>
+          <w:sz w:val="21"/>
+          <w:szCs w:val="21"/>
+        </w:rPr>
+      </w:pPr>
+      <w:r>
+        <w:rPr>
+          <w:rFonts w:ascii="Georgia" w:hAnsi="Georgia" w:cs="Tahoma"/>
+          <w:sz w:val="21"/>
+          <w:szCs w:val="21"/>
         </w:rPr>
         <w:t>Utilized Microsoft Excel and Visio to record and modify all network-based designs for 3 office locations</w:t>
       </w:r>
@@ -1461,15 +1070,15 @@
         <w:contextualSpacing/>
         <w:rPr>
           <w:rFonts w:ascii="Georgia" w:hAnsi="Georgia" w:cs="Tahoma"/>
-          <w:sz w:val="20"/>
-          <w:szCs w:val="20"/>
-        </w:rPr>
-      </w:pPr>
-      <w:r>
-        <w:rPr>
-          <w:rFonts w:ascii="Georgia" w:hAnsi="Georgia" w:cs="Tahoma"/>
-          <w:sz w:val="20"/>
-          <w:szCs w:val="20"/>
+          <w:sz w:val="21"/>
+          <w:szCs w:val="21"/>
+        </w:rPr>
+      </w:pPr>
+      <w:r>
+        <w:rPr>
+          <w:rFonts w:ascii="Georgia" w:hAnsi="Georgia" w:cs="Tahoma"/>
+          <w:sz w:val="21"/>
+          <w:szCs w:val="21"/>
         </w:rPr>
         <w:t>Reimaged computers by ghosting, updated software and then added the system back to the domain</w:t>
       </w:r>
@@ -1479,7 +1088,139 @@
         <w:pStyle w:val="Heading1"/>
       </w:pPr>
       <w:r>
-        <w:t>LEADERSHIP &amp; DEVELOPMENT</w:t>
+        <w:t>EDUCATION</w:t>
+      </w:r>
+    </w:p>
+    <w:p>
+      <w:pPr>
+        <w:pStyle w:val="NormalWeb"/>
+        <w:spacing w:before="60" w:beforeAutospacing="0" w:after="0" w:afterAutospacing="0"/>
+        <w:rPr>
+          <w:rFonts w:ascii="Georgia" w:hAnsi="Georgia"/>
+          <w:sz w:val="21"/>
+          <w:szCs w:val="21"/>
+        </w:rPr>
+      </w:pPr>
+      <w:r>
+        <w:rPr>
+          <w:rFonts w:ascii="Georgia" w:hAnsi="Georgia"/>
+          <w:b/>
+          <w:bCs/>
+          <w:sz w:val="21"/>
+          <w:szCs w:val="21"/>
+        </w:rPr>
+        <w:t xml:space="preserve">Baruch College (CUNY), Zicklin School of Business </w:t>
+      </w:r>
+      <w:r>
+        <w:rPr>
+          <w:rFonts w:ascii="Georgia" w:hAnsi="Georgia"/>
+          <w:sz w:val="21"/>
+          <w:szCs w:val="21"/>
+        </w:rPr>
+        <w:t>| New York, NY</w:t>
+      </w:r>
+    </w:p>
+    <w:p>
+      <w:pPr>
+        <w:pStyle w:val="NormalWeb"/>
+        <w:spacing w:before="60" w:beforeAutospacing="0" w:after="0" w:afterAutospacing="0"/>
+        <w:rPr>
+          <w:rFonts w:ascii="Georgia" w:hAnsi="Georgia"/>
+          <w:sz w:val="21"/>
+          <w:szCs w:val="21"/>
+        </w:rPr>
+      </w:pPr>
+      <w:r>
+        <w:rPr>
+          <w:rFonts w:ascii="Georgia" w:hAnsi="Georgia"/>
+          <w:sz w:val="21"/>
+          <w:szCs w:val="21"/>
+        </w:rPr>
+        <w:t xml:space="preserve">Bachelor of Business Administration | </w:t>
+      </w:r>
+      <w:r>
+        <w:rPr>
+          <w:rFonts w:ascii="Georgia" w:hAnsi="Georgia"/>
+          <w:b/>
+          <w:bCs/>
+          <w:sz w:val="21"/>
+          <w:szCs w:val="21"/>
+        </w:rPr>
+        <w:t>Major:</w:t>
+      </w:r>
+      <w:r>
+        <w:rPr>
+          <w:rFonts w:ascii="Georgia" w:hAnsi="Georgia"/>
+          <w:sz w:val="21"/>
+          <w:szCs w:val="21"/>
+        </w:rPr>
+        <w:t xml:space="preserve"> Computer Information Systems | </w:t>
+      </w:r>
+      <w:r>
+        <w:rPr>
+          <w:rFonts w:ascii="Georgia" w:hAnsi="Georgia"/>
+          <w:b/>
+          <w:bCs/>
+          <w:sz w:val="21"/>
+          <w:szCs w:val="21"/>
+        </w:rPr>
+        <w:t>Minor:</w:t>
+      </w:r>
+      <w:r>
+        <w:rPr>
+          <w:rFonts w:ascii="Georgia" w:hAnsi="Georgia"/>
+          <w:sz w:val="21"/>
+          <w:szCs w:val="21"/>
+        </w:rPr>
+        <w:t xml:space="preserve"> Communication</w:t>
+      </w:r>
+    </w:p>
+    <w:p>
+      <w:pPr>
+        <w:pStyle w:val="NormalWeb"/>
+        <w:spacing w:before="60" w:beforeAutospacing="0" w:after="0" w:afterAutospacing="0"/>
+        <w:rPr>
+          <w:rFonts w:ascii="Georgia" w:hAnsi="Georgia"/>
+          <w:sz w:val="21"/>
+          <w:szCs w:val="21"/>
+        </w:rPr>
+      </w:pPr>
+      <w:r>
+        <w:rPr>
+          <w:rFonts w:ascii="Georgia" w:hAnsi="Georgia"/>
+          <w:b/>
+          <w:bCs/>
+          <w:sz w:val="21"/>
+          <w:szCs w:val="21"/>
+        </w:rPr>
+        <w:t xml:space="preserve">Urban Male Leadership Academy Scholars (UMLA Scholars) </w:t>
+      </w:r>
+      <w:r>
+        <w:rPr>
+          <w:rFonts w:ascii="Georgia" w:hAnsi="Georgia"/>
+          <w:sz w:val="21"/>
+          <w:szCs w:val="21"/>
+        </w:rPr>
+        <w:t>| New York, NY</w:t>
+      </w:r>
+    </w:p>
+    <w:p>
+      <w:pPr>
+        <w:pStyle w:val="NoSpacing1"/>
+        <w:spacing w:before="60"/>
+        <w:rPr>
+          <w:color w:val="auto"/>
+          <w:sz w:val="21"/>
+          <w:szCs w:val="21"/>
+        </w:rPr>
+      </w:pPr>
+      <w:r>
+        <w:rPr>
+          <w:color w:val="auto"/>
+          <w:sz w:val="21"/>
+          <w:szCs w:val="21"/>
+        </w:rPr>
+        <w:t>Empowers and supports Black and Latino male students through rigorous academic support</w:t>
       </w:r>
     </w:p>
     <w:p>
@@ -1495,52 +1236,52 @@
         <w:rPr>
           <w:rFonts w:ascii="Georgia" w:hAnsi="Georgia" w:cs="Tahoma"/>
           <w:b/>
-          <w:sz w:val="20"/>
-          <w:szCs w:val="20"/>
+          <w:sz w:val="21"/>
+          <w:szCs w:val="21"/>
         </w:rPr>
       </w:pPr>
       <w:r>
         <w:rPr>
           <w:rFonts w:ascii="Georgia" w:hAnsi="Georgia" w:cs="Tahoma"/>
           <w:b/>
-          <w:sz w:val="20"/>
-          <w:szCs w:val="20"/>
-        </w:rPr>
-        <w:t xml:space="preserve">CUNY Codes | </w:t>
-      </w:r>
-      <w:r>
-        <w:rPr>
-          <w:rFonts w:ascii="Georgia" w:hAnsi="Georgia" w:cs="Tahoma"/>
-          <w:sz w:val="20"/>
-          <w:szCs w:val="20"/>
-        </w:rPr>
-        <w:t>Fall 2015 Portfolio Development Participant</w:t>
+          <w:sz w:val="21"/>
+          <w:szCs w:val="21"/>
+        </w:rPr>
+        <w:t>General Assembly |</w:t>
+      </w:r>
+      <w:r>
+        <w:rPr>
+          <w:rFonts w:ascii="Georgia" w:hAnsi="Georgia" w:cs="Tahoma"/>
+          <w:sz w:val="21"/>
+          <w:szCs w:val="21"/>
+        </w:rPr>
+        <w:t xml:space="preserve"> Web Engineering Fellow</w:t>
       </w:r>
       <w:r>
         <w:rPr>
           <w:rFonts w:ascii="Georgia" w:hAnsi="Georgia" w:cs="Tahoma"/>
           <w:b/>
-          <w:sz w:val="20"/>
-          <w:szCs w:val="20"/>
+          <w:sz w:val="21"/>
+          <w:szCs w:val="21"/>
         </w:rPr>
         <w:t xml:space="preserve"> </w:t>
       </w:r>
       <w:r>
         <w:rPr>
           <w:rFonts w:ascii="Georgia" w:hAnsi="Georgia" w:cs="Tahoma"/>
-          <w:sz w:val="20"/>
-          <w:szCs w:val="20"/>
+          <w:sz w:val="21"/>
+          <w:szCs w:val="21"/>
         </w:rPr>
         <w:t>| New York, NY</w:t>
       </w:r>
       <w:r>
         <w:rPr>
           <w:rFonts w:ascii="Georgia" w:hAnsi="Georgia" w:cs="Tahoma"/>
-          <w:sz w:val="20"/>
-          <w:szCs w:val="20"/>
+          <w:sz w:val="21"/>
+          <w:szCs w:val="21"/>
         </w:rPr>
         <w:tab/>
-        <w:t>Oct - Dec 15</w:t>
+        <w:t>April - Jun 17</w:t>
       </w:r>
     </w:p>
     <w:p>
@@ -1557,17 +1298,17 @@
         <w:contextualSpacing/>
         <w:rPr>
           <w:rFonts w:ascii="Georgia" w:hAnsi="Georgia" w:cs="Tahoma"/>
-          <w:sz w:val="20"/>
-          <w:szCs w:val="20"/>
-        </w:rPr>
-      </w:pPr>
-      <w:r>
-        <w:rPr>
-          <w:rFonts w:ascii="Georgia" w:eastAsia="Times New Roman" w:hAnsi="Georgia" w:cs="Arial"/>
-          <w:sz w:val="20"/>
-          <w:szCs w:val="20"/>
-        </w:rPr>
-        <w:t>Familiarized and actively used the agile software development process during the 10-week course</w:t>
+          <w:sz w:val="21"/>
+          <w:szCs w:val="21"/>
+        </w:rPr>
+      </w:pPr>
+      <w:r>
+        <w:rPr>
+          <w:rFonts w:ascii="Georgia" w:hAnsi="Georgia" w:cs="Tahoma"/>
+          <w:sz w:val="21"/>
+          <w:szCs w:val="21"/>
+        </w:rPr>
+        <w:t>Developed multiple dynamic front-end applications using React.js &amp; deployed them with Heroku</w:t>
       </w:r>
     </w:p>
     <w:p>
@@ -1584,67 +1325,17 @@
         <w:contextualSpacing/>
         <w:rPr>
           <w:rFonts w:ascii="Georgia" w:hAnsi="Georgia" w:cs="Tahoma"/>
-          <w:sz w:val="20"/>
-          <w:szCs w:val="20"/>
-        </w:rPr>
-      </w:pPr>
-      <w:r>
-        <w:rPr>
-          <w:rFonts w:ascii="Georgia" w:eastAsia="Times New Roman" w:hAnsi="Georgia" w:cs="Arial"/>
-          <w:sz w:val="20"/>
-          <w:szCs w:val="20"/>
-        </w:rPr>
-        <w:t>Utilized Pivotal Tracker to keep track of team's milestones and project goals on a weekly basis</w:t>
-      </w:r>
-    </w:p>
-    <w:p>
-      <w:pPr>
-        <w:tabs>
-          <w:tab w:val="left" w:pos="9180"/>
-          <w:tab w:val="left" w:pos="9270"/>
-        </w:tabs>
-        <w:autoSpaceDE w:val="0"/>
-        <w:autoSpaceDN w:val="0"/>
-        <w:adjustRightInd w:val="0"/>
-        <w:spacing w:beforeLines="40" w:before="96" w:after="0" w:line="240" w:lineRule="auto"/>
-        <w:rPr>
-          <w:rFonts w:ascii="Georgia" w:hAnsi="Georgia" w:cs="Tahoma"/>
-          <w:b/>
-          <w:sz w:val="20"/>
-          <w:szCs w:val="20"/>
-        </w:rPr>
-      </w:pPr>
-      <w:r>
-        <w:rPr>
-          <w:rStyle w:val="Heading2Char"/>
-          <w:rFonts w:ascii="Georgia" w:hAnsi="Georgia" w:cs="Tahoma"/>
-        </w:rPr>
-        <w:t xml:space="preserve">Beyond Coding </w:t>
-      </w:r>
-      <w:r>
-        <w:rPr>
-          <w:rStyle w:val="Heading2Char"/>
-          <w:rFonts w:ascii="Georgia" w:hAnsi="Georgia" w:cs="Tahoma"/>
-          <w:b w:val="0"/>
-        </w:rPr>
-        <w:t xml:space="preserve">| Emerging Computer Programmer | </w:t>
-      </w:r>
-      <w:r>
-        <w:rPr>
-          <w:rFonts w:ascii="Georgia" w:hAnsi="Georgia" w:cs="Tahoma"/>
-          <w:sz w:val="20"/>
-          <w:szCs w:val="20"/>
-        </w:rPr>
-        <w:t>New York, NY</w:t>
-      </w:r>
-      <w:r>
-        <w:rPr>
-          <w:rFonts w:ascii="Georgia" w:hAnsi="Georgia" w:cs="Tahoma"/>
-          <w:sz w:val="20"/>
-          <w:szCs w:val="20"/>
-        </w:rPr>
-        <w:tab/>
-        <w:t>June - Aug 15</w:t>
+          <w:sz w:val="21"/>
+          <w:szCs w:val="21"/>
+        </w:rPr>
+      </w:pPr>
+      <w:r>
+        <w:rPr>
+          <w:rFonts w:ascii="Georgia" w:hAnsi="Georgia" w:cs="Tahoma"/>
+          <w:sz w:val="21"/>
+          <w:szCs w:val="21"/>
+        </w:rPr>
+        <w:t>Created back-end web applications using JavaScript &amp; Express.js with PostgreSQL for the database</w:t>
       </w:r>
     </w:p>
     <w:p>
@@ -1661,17 +1352,98 @@
         <w:contextualSpacing/>
         <w:rPr>
           <w:rFonts w:ascii="Georgia" w:hAnsi="Georgia" w:cs="Tahoma"/>
-          <w:sz w:val="20"/>
-          <w:szCs w:val="20"/>
-        </w:rPr>
-      </w:pPr>
-      <w:r>
-        <w:rPr>
-          <w:rFonts w:ascii="Georgia" w:hAnsi="Georgia" w:cs="Tahoma"/>
-          <w:sz w:val="20"/>
-          <w:szCs w:val="20"/>
-        </w:rPr>
-        <w:t>Learned how to explain technical jargon and presenting complex data to a non-technical team</w:t>
+          <w:sz w:val="21"/>
+          <w:szCs w:val="21"/>
+        </w:rPr>
+      </w:pPr>
+      <w:r>
+        <w:rPr>
+          <w:rFonts w:ascii="Georgia" w:hAnsi="Georgia" w:cs="Tahoma"/>
+          <w:sz w:val="21"/>
+          <w:szCs w:val="21"/>
+        </w:rPr>
+        <w:t>Collaborated alongside a team using an agile development workflow to deliver projects on-time</w:t>
+      </w:r>
+    </w:p>
+    <w:p>
+      <w:pPr>
+        <w:tabs>
+          <w:tab w:val="left" w:pos="9180"/>
+          <w:tab w:val="left" w:pos="9270"/>
+        </w:tabs>
+        <w:autoSpaceDE w:val="0"/>
+        <w:autoSpaceDN w:val="0"/>
+        <w:adjustRightInd w:val="0"/>
+        <w:spacing w:beforeLines="40" w:before="96" w:after="20" w:line="240" w:lineRule="auto"/>
+        <w:rPr>
+          <w:rFonts w:ascii="Georgia" w:hAnsi="Georgia" w:cs="Tahoma"/>
+          <w:b/>
+          <w:sz w:val="21"/>
+          <w:szCs w:val="21"/>
+        </w:rPr>
+      </w:pPr>
+      <w:r>
+        <w:rPr>
+          <w:rFonts w:ascii="Georgia" w:hAnsi="Georgia" w:cs="Tahoma"/>
+          <w:b/>
+          <w:sz w:val="21"/>
+          <w:szCs w:val="21"/>
+        </w:rPr>
+        <w:t xml:space="preserve">LaGuardia </w:t>
+      </w:r>
+      <w:proofErr w:type="spellStart"/>
+      <w:r>
+        <w:rPr>
+          <w:rFonts w:ascii="Georgia" w:hAnsi="Georgia" w:cs="Tahoma"/>
+          <w:b/>
+          <w:sz w:val="21"/>
+          <w:szCs w:val="21"/>
+        </w:rPr>
+        <w:t>TechHire</w:t>
+      </w:r>
+      <w:proofErr w:type="spellEnd"/>
+      <w:r>
+        <w:rPr>
+          <w:rFonts w:ascii="Georgia" w:hAnsi="Georgia" w:cs="Tahoma"/>
+          <w:b/>
+          <w:sz w:val="21"/>
+          <w:szCs w:val="21"/>
+        </w:rPr>
+        <w:t xml:space="preserve"> | </w:t>
+      </w:r>
+      <w:r>
+        <w:rPr>
+          <w:rFonts w:ascii="Georgia" w:hAnsi="Georgia" w:cs="Tahoma"/>
+          <w:sz w:val="21"/>
+          <w:szCs w:val="21"/>
+        </w:rPr>
+        <w:t>Open Code Student</w:t>
+      </w:r>
+      <w:r>
+        <w:rPr>
+          <w:rFonts w:ascii="Georgia" w:hAnsi="Georgia" w:cs="Tahoma"/>
+          <w:b/>
+          <w:sz w:val="21"/>
+          <w:szCs w:val="21"/>
+        </w:rPr>
+        <w:t xml:space="preserve"> </w:t>
+      </w:r>
+      <w:r>
+        <w:rPr>
+          <w:rFonts w:ascii="Georgia" w:hAnsi="Georgia" w:cs="Tahoma"/>
+          <w:sz w:val="21"/>
+          <w:szCs w:val="21"/>
+        </w:rPr>
+        <w:t>| Queens, NY</w:t>
+      </w:r>
+      <w:r>
+        <w:rPr>
+          <w:rFonts w:ascii="Georgia" w:hAnsi="Georgia" w:cs="Tahoma"/>
+          <w:sz w:val="21"/>
+          <w:szCs w:val="21"/>
+        </w:rPr>
+        <w:tab/>
+        <w:t>Feb - Jun 17</w:t>
       </w:r>
     </w:p>
     <w:p>
@@ -1688,17 +1460,103 @@
         <w:contextualSpacing/>
         <w:rPr>
           <w:rFonts w:ascii="Georgia" w:hAnsi="Georgia" w:cs="Tahoma"/>
-          <w:sz w:val="20"/>
-          <w:szCs w:val="20"/>
-        </w:rPr>
-      </w:pPr>
-      <w:r>
-        <w:rPr>
-          <w:rFonts w:ascii="Georgia" w:hAnsi="Georgia" w:cs="Tahoma"/>
-          <w:sz w:val="20"/>
-          <w:szCs w:val="20"/>
-        </w:rPr>
-        <w:t>Strengthened understanding of data analysis for problem solving and writing code more effectively</w:t>
+          <w:sz w:val="21"/>
+          <w:szCs w:val="21"/>
+        </w:rPr>
+      </w:pPr>
+      <w:r>
+        <w:rPr>
+          <w:rFonts w:ascii="Georgia" w:hAnsi="Georgia" w:cs="Tahoma"/>
+          <w:sz w:val="21"/>
+          <w:szCs w:val="21"/>
+        </w:rPr>
+        <w:t>Utilized HTML, CSS &amp; JavaScript to create websites that displays as intended</w:t>
+      </w:r>
+      <w:r>
+        <w:rPr>
+          <w:rFonts w:ascii="Georgia" w:hAnsi="Georgia" w:cs="Tahoma"/>
+          <w:sz w:val="21"/>
+          <w:szCs w:val="21"/>
+        </w:rPr>
+        <w:t xml:space="preserve"> o</w:t>
+      </w:r>
+      <w:r>
+        <w:rPr>
+          <w:rFonts w:ascii="Georgia" w:hAnsi="Georgia" w:cs="Tahoma"/>
+          <w:sz w:val="21"/>
+          <w:szCs w:val="21"/>
+        </w:rPr>
+        <w:t>n modern browsers</w:t>
+      </w:r>
+    </w:p>
+    <w:p>
+      <w:pPr>
+        <w:numPr>
+          <w:ilvl w:val="0"/>
+          <w:numId w:val="1"/>
+        </w:numPr>
+        <w:autoSpaceDE w:val="0"/>
+        <w:autoSpaceDN w:val="0"/>
+        <w:adjustRightInd w:val="0"/>
+        <w:spacing w:beforeLines="40" w:before="96" w:after="0" w:line="240" w:lineRule="auto"/>
+        <w:ind w:left="270" w:hanging="180"/>
+        <w:contextualSpacing/>
+        <w:rPr>
+          <w:rFonts w:ascii="Georgia" w:hAnsi="Georgia" w:cs="Tahoma"/>
+          <w:sz w:val="21"/>
+          <w:szCs w:val="21"/>
+        </w:rPr>
+      </w:pPr>
+      <w:r>
+        <w:rPr>
+          <w:rFonts w:ascii="Georgia" w:hAnsi="Georgia" w:cs="Tahoma"/>
+          <w:sz w:val="21"/>
+          <w:szCs w:val="21"/>
+        </w:rPr>
+        <w:t xml:space="preserve">Learned how to </w:t>
+      </w:r>
+      <w:r>
+        <w:rPr>
+          <w:rFonts w:ascii="Georgia" w:hAnsi="Georgia" w:cs="Tahoma"/>
+          <w:sz w:val="21"/>
+          <w:szCs w:val="21"/>
+        </w:rPr>
+        <w:t>articulate</w:t>
+      </w:r>
+      <w:r>
+        <w:rPr>
+          <w:rFonts w:ascii="Georgia" w:hAnsi="Georgia" w:cs="Tahoma"/>
+          <w:sz w:val="21"/>
+          <w:szCs w:val="21"/>
+        </w:rPr>
+        <w:t xml:space="preserve"> technical jargon and present complex code to an engineering class</w:t>
+      </w:r>
+    </w:p>
+    <w:p>
+      <w:pPr>
+        <w:numPr>
+          <w:ilvl w:val="0"/>
+          <w:numId w:val="1"/>
+        </w:numPr>
+        <w:autoSpaceDE w:val="0"/>
+        <w:autoSpaceDN w:val="0"/>
+        <w:adjustRightInd w:val="0"/>
+        <w:spacing w:beforeLines="40" w:before="96" w:after="0" w:line="240" w:lineRule="auto"/>
+        <w:ind w:left="270" w:hanging="180"/>
+        <w:contextualSpacing/>
+        <w:rPr>
+          <w:rFonts w:ascii="Georgia" w:hAnsi="Georgia" w:cs="Tahoma"/>
+          <w:sz w:val="21"/>
+          <w:szCs w:val="21"/>
+        </w:rPr>
+      </w:pPr>
+      <w:r>
+        <w:rPr>
+          <w:rFonts w:ascii="Georgia" w:hAnsi="Georgia" w:cs="Tahoma"/>
+          <w:sz w:val="21"/>
+          <w:szCs w:val="21"/>
+        </w:rPr>
+        <w:t>Strengthened programming fundamentals &amp; web development skills via daily JavaScript projects</w:t>
       </w:r>
       <w:bookmarkStart w:id="0" w:name="_GoBack"/>
       <w:bookmarkEnd w:id="0"/>

</xml_diff>

<commit_message>
Updated resume with additional platform details
</commit_message>
<xml_diff>
--- a/resumeWordDoc.docx
+++ b/resumeWordDoc.docx
@@ -242,7 +242,17 @@
           <w:sz w:val="21"/>
           <w:szCs w:val="21"/>
         </w:rPr>
-        <w:t>A browser application using YouTube’s, Dailymotion’s and Twitch’s API to present video content</w:t>
+        <w:t>A browser application using You</w:t>
+      </w:r>
+      <w:bookmarkStart w:id="0" w:name="_GoBack"/>
+      <w:bookmarkEnd w:id="0"/>
+      <w:r>
+        <w:rPr>
+          <w:rFonts w:ascii="Georgia" w:eastAsia="Times New Roman" w:hAnsi="Georgia" w:cs="Arial"/>
+          <w:sz w:val="21"/>
+          <w:szCs w:val="21"/>
+        </w:rPr>
+        <w:t>Tube’s, Dailymotion’s and Twitch’s API to present video content</w:t>
       </w:r>
     </w:p>
     <w:p>
@@ -700,23 +710,67 @@
           <w:sz w:val="21"/>
           <w:szCs w:val="21"/>
         </w:rPr>
-        <w:t xml:space="preserve">Platform by Per </w:t>
-      </w:r>
-      <w:proofErr w:type="spellStart"/>
-      <w:r>
-        <w:rPr>
-          <w:rFonts w:ascii="Georgia" w:hAnsi="Georgia" w:cs="Tahoma"/>
-          <w:b/>
-          <w:sz w:val="21"/>
-          <w:szCs w:val="21"/>
-        </w:rPr>
-        <w:t>Scholas</w:t>
-      </w:r>
-      <w:proofErr w:type="spellEnd"/>
-      <w:r>
-        <w:rPr>
-          <w:rFonts w:ascii="Georgia" w:hAnsi="Georgia" w:cs="Tahoma"/>
-          <w:b/>
+        <w:t xml:space="preserve">Platform by Per Scholas </w:t>
+      </w:r>
+      <w:r>
+        <w:rPr>
+          <w:rFonts w:ascii="Georgia" w:hAnsi="Georgia" w:cs="Tahoma"/>
+          <w:sz w:val="21"/>
+          <w:szCs w:val="21"/>
+        </w:rPr>
+        <w:t xml:space="preserve">| </w:t>
+      </w:r>
+      <w:r>
+        <w:rPr>
+          <w:rFonts w:ascii="Georgia" w:hAnsi="Georgia" w:cs="Tahoma"/>
+          <w:sz w:val="21"/>
+          <w:szCs w:val="21"/>
+        </w:rPr>
+        <w:t>ASM Instruc</w:t>
+      </w:r>
+      <w:r>
+        <w:rPr>
+          <w:rFonts w:ascii="Georgia" w:hAnsi="Georgia" w:cs="Tahoma"/>
+          <w:sz w:val="21"/>
+          <w:szCs w:val="21"/>
+        </w:rPr>
+        <w:t>t</w:t>
+      </w:r>
+      <w:r>
+        <w:rPr>
+          <w:rFonts w:ascii="Georgia" w:hAnsi="Georgia" w:cs="Tahoma"/>
+          <w:sz w:val="21"/>
+          <w:szCs w:val="21"/>
+        </w:rPr>
+        <w:t>or</w:t>
+      </w:r>
+      <w:r>
+        <w:rPr>
+          <w:rFonts w:ascii="Georgia" w:hAnsi="Georgia" w:cs="Tahoma"/>
+          <w:sz w:val="21"/>
+          <w:szCs w:val="21"/>
+        </w:rPr>
+        <w:t xml:space="preserve"> | Bronx, NY</w:t>
+      </w:r>
+      <w:r>
+        <w:rPr>
+          <w:rFonts w:ascii="Georgia" w:hAnsi="Georgia" w:cs="Tahoma"/>
+          <w:sz w:val="21"/>
+          <w:szCs w:val="21"/>
+        </w:rPr>
+        <w:tab/>
+      </w:r>
+      <w:r>
+        <w:rPr>
+          <w:rFonts w:ascii="Georgia" w:hAnsi="Georgia" w:cs="Tahoma"/>
+          <w:sz w:val="21"/>
+          <w:szCs w:val="21"/>
+        </w:rPr>
+        <w:t>Nov</w:t>
+      </w:r>
+      <w:r>
+        <w:rPr>
+          <w:rFonts w:ascii="Georgia" w:hAnsi="Georgia" w:cs="Tahoma"/>
           <w:sz w:val="21"/>
           <w:szCs w:val="21"/>
         </w:rPr>
@@ -728,16 +782,23 @@
           <w:sz w:val="21"/>
           <w:szCs w:val="21"/>
         </w:rPr>
-        <w:t>| QEA Teaching Assistant | Bronx, NY</w:t>
-      </w:r>
-      <w:r>
-        <w:rPr>
-          <w:rFonts w:ascii="Georgia" w:hAnsi="Georgia" w:cs="Tahoma"/>
-          <w:sz w:val="21"/>
-          <w:szCs w:val="21"/>
-        </w:rPr>
-        <w:tab/>
-        <w:t>Sept - Present</w:t>
+        <w:t>-</w:t>
+      </w:r>
+      <w:r>
+        <w:rPr>
+          <w:rFonts w:ascii="Georgia" w:hAnsi="Georgia" w:cs="Tahoma"/>
+          <w:sz w:val="21"/>
+          <w:szCs w:val="21"/>
+        </w:rPr>
+        <w:t xml:space="preserve"> </w:t>
+      </w:r>
+      <w:r>
+        <w:rPr>
+          <w:rFonts w:ascii="Georgia" w:hAnsi="Georgia" w:cs="Tahoma"/>
+          <w:sz w:val="21"/>
+          <w:szCs w:val="21"/>
+        </w:rPr>
+        <w:t>Present</w:t>
       </w:r>
     </w:p>
     <w:p>
@@ -759,11 +820,33 @@
       </w:pPr>
       <w:r>
         <w:rPr>
-          <w:rFonts w:ascii="Georgia" w:hAnsi="Georgia" w:cs="Tahoma"/>
-          <w:sz w:val="21"/>
-          <w:szCs w:val="21"/>
-        </w:rPr>
-        <w:t>Guided students in understanding core Java including exception handling, collections and abstraction</w:t>
+          <w:rStyle w:val="Jobaccomplishmentbullets"/>
+          <w:rFonts w:ascii="Georgia" w:hAnsi="Georgia"/>
+        </w:rPr>
+        <w:t xml:space="preserve">Collaborated with </w:t>
+      </w:r>
+      <w:r>
+        <w:rPr>
+          <w:rFonts w:ascii="Georgia" w:hAnsi="Georgia" w:cs="Tahoma"/>
+          <w:sz w:val="21"/>
+          <w:szCs w:val="21"/>
+        </w:rPr>
+        <w:t>Platform instructional team</w:t>
+      </w:r>
+      <w:r>
+        <w:rPr>
+          <w:rFonts w:ascii="Georgia" w:hAnsi="Georgia" w:cs="Tahoma"/>
+          <w:sz w:val="21"/>
+          <w:szCs w:val="21"/>
+        </w:rPr>
+        <w:t xml:space="preserve"> in creating</w:t>
+      </w:r>
+      <w:r>
+        <w:rPr>
+          <w:rStyle w:val="Jobaccomplishmentbullets"/>
+          <w:rFonts w:ascii="Georgia" w:hAnsi="Georgia"/>
+        </w:rPr>
+        <w:t xml:space="preserve"> an ASP.NET project to test student’s skills </w:t>
       </w:r>
     </w:p>
     <w:p>
@@ -790,25 +873,7 @@
           <w:sz w:val="21"/>
           <w:szCs w:val="21"/>
         </w:rPr>
-        <w:t>Aided the course instructor in teaching Java, JSP (</w:t>
-      </w:r>
-      <w:proofErr w:type="spellStart"/>
-      <w:r>
-        <w:rPr>
-          <w:rFonts w:ascii="Georgia" w:hAnsi="Georgia" w:cs="Tahoma"/>
-          <w:sz w:val="21"/>
-          <w:szCs w:val="21"/>
-        </w:rPr>
-        <w:t>JavaServer</w:t>
-      </w:r>
-      <w:proofErr w:type="spellEnd"/>
-      <w:r>
-        <w:rPr>
-          <w:rFonts w:ascii="Georgia" w:hAnsi="Georgia" w:cs="Tahoma"/>
-          <w:sz w:val="21"/>
-          <w:szCs w:val="21"/>
-        </w:rPr>
-        <w:t xml:space="preserve"> Pages), Servlets and the Spring framework</w:t>
+        <w:t>Learned and taught Entity Framework to connect Visual Studio Community to SQL Server’s database</w:t>
       </w:r>
     </w:p>
     <w:p>
@@ -835,7 +900,7 @@
           <w:sz w:val="21"/>
           <w:szCs w:val="21"/>
         </w:rPr>
-        <w:t>Assisted the rest of the Platform instructional team with their course requirements &amp; methodology</w:t>
+        <w:t>Prepared training material &amp; classroom agenda based on Visual C#, ASP.NET MVC and Unit Testing</w:t>
       </w:r>
     </w:p>
     <w:p>
@@ -862,15 +927,15 @@
           <w:sz w:val="21"/>
           <w:szCs w:val="21"/>
         </w:rPr>
-        <w:t xml:space="preserve">Ghostery </w:t>
-      </w:r>
-      <w:r>
-        <w:rPr>
-          <w:rFonts w:ascii="Georgia" w:hAnsi="Georgia" w:cs="Tahoma"/>
-          <w:sz w:val="21"/>
-          <w:szCs w:val="21"/>
-        </w:rPr>
-        <w:t>| Technology Support Representative | New York, NY</w:t>
+        <w:t xml:space="preserve">Platform by Per Scholas </w:t>
+      </w:r>
+      <w:r>
+        <w:rPr>
+          <w:rFonts w:ascii="Georgia" w:hAnsi="Georgia" w:cs="Tahoma"/>
+          <w:sz w:val="21"/>
+          <w:szCs w:val="21"/>
+        </w:rPr>
+        <w:t>| QEA Teaching Assistant | Bronx, NY</w:t>
       </w:r>
       <w:r>
         <w:rPr>
@@ -879,7 +944,31 @@
           <w:szCs w:val="21"/>
         </w:rPr>
         <w:tab/>
-        <w:t>March - Nov 16</w:t>
+        <w:t xml:space="preserve">Sept </w:t>
+      </w:r>
+      <w:r>
+        <w:rPr>
+          <w:rFonts w:ascii="Georgia" w:hAnsi="Georgia" w:cs="Tahoma"/>
+          <w:sz w:val="21"/>
+          <w:szCs w:val="21"/>
+        </w:rPr>
+        <w:t>-</w:t>
+      </w:r>
+      <w:r>
+        <w:rPr>
+          <w:rFonts w:ascii="Georgia" w:hAnsi="Georgia" w:cs="Tahoma"/>
+          <w:sz w:val="21"/>
+          <w:szCs w:val="21"/>
+        </w:rPr>
+        <w:t xml:space="preserve"> </w:t>
+      </w:r>
+      <w:r>
+        <w:rPr>
+          <w:rFonts w:ascii="Georgia" w:hAnsi="Georgia" w:cs="Tahoma"/>
+          <w:sz w:val="21"/>
+          <w:szCs w:val="21"/>
+        </w:rPr>
+        <w:t>Nov 17</w:t>
       </w:r>
     </w:p>
     <w:p>
@@ -901,10 +990,11 @@
       </w:pPr>
       <w:r>
         <w:rPr>
-          <w:rStyle w:val="Jobaccomplishmentbullets"/>
-          <w:rFonts w:ascii="Georgia" w:hAnsi="Georgia"/>
-        </w:rPr>
-        <w:t>Kept regular contact and aided Ghostery developers by using the Atlassian JIRA’s ticket submission system</w:t>
+          <w:rFonts w:ascii="Georgia" w:hAnsi="Georgia" w:cs="Tahoma"/>
+          <w:sz w:val="21"/>
+          <w:szCs w:val="21"/>
+        </w:rPr>
+        <w:t>Guided students in understanding core Java including exception handling, collections and abstraction</w:t>
       </w:r>
     </w:p>
     <w:p>
@@ -920,16 +1010,36 @@
         <w:ind w:left="273" w:hanging="187"/>
         <w:contextualSpacing/>
         <w:rPr>
-          <w:rStyle w:val="Jobaccomplishmentbullets"/>
-          <w:rFonts w:ascii="Georgia" w:hAnsi="Georgia"/>
-        </w:rPr>
-      </w:pPr>
-      <w:r>
-        <w:rPr>
-          <w:rStyle w:val="Jobaccomplishmentbullets"/>
-          <w:rFonts w:ascii="Georgia" w:hAnsi="Georgia"/>
-        </w:rPr>
-        <w:t>Queried databases like Amazon Redshift and Apache Hive to research issues reported by company’s clients</w:t>
+          <w:rFonts w:ascii="Georgia" w:hAnsi="Georgia" w:cs="Tahoma"/>
+          <w:sz w:val="21"/>
+          <w:szCs w:val="21"/>
+        </w:rPr>
+      </w:pPr>
+      <w:r>
+        <w:rPr>
+          <w:rFonts w:ascii="Georgia" w:hAnsi="Georgia" w:cs="Tahoma"/>
+          <w:sz w:val="21"/>
+          <w:szCs w:val="21"/>
+        </w:rPr>
+        <w:t>Aided the course instructor in teaching Java, JSP (</w:t>
+      </w:r>
+      <w:proofErr w:type="spellStart"/>
+      <w:r>
+        <w:rPr>
+          <w:rFonts w:ascii="Georgia" w:hAnsi="Georgia" w:cs="Tahoma"/>
+          <w:sz w:val="21"/>
+          <w:szCs w:val="21"/>
+        </w:rPr>
+        <w:t>JavaServer</w:t>
+      </w:r>
+      <w:proofErr w:type="spellEnd"/>
+      <w:r>
+        <w:rPr>
+          <w:rFonts w:ascii="Georgia" w:hAnsi="Georgia" w:cs="Tahoma"/>
+          <w:sz w:val="21"/>
+          <w:szCs w:val="21"/>
+        </w:rPr>
+        <w:t xml:space="preserve"> Pages), Servlets and the Spring framework</w:t>
       </w:r>
     </w:p>
     <w:p>
@@ -956,7 +1066,7 @@
           <w:sz w:val="21"/>
           <w:szCs w:val="21"/>
         </w:rPr>
-        <w:t>Wrote daily updates to Ghostery’s internal database of clients and vendors with new up-to-date information</w:t>
+        <w:t>Assisted the rest of the Platform instructional team with their course requirements &amp; methodology</w:t>
       </w:r>
     </w:p>
     <w:p>
@@ -983,15 +1093,15 @@
           <w:sz w:val="21"/>
           <w:szCs w:val="21"/>
         </w:rPr>
-        <w:t xml:space="preserve">Solid State Systems LLC </w:t>
-      </w:r>
-      <w:r>
-        <w:rPr>
-          <w:rFonts w:ascii="Georgia" w:hAnsi="Georgia" w:cs="Tahoma"/>
-          <w:sz w:val="21"/>
-          <w:szCs w:val="21"/>
-        </w:rPr>
-        <w:t>| Technical Writer | White Plains, NY</w:t>
+        <w:t xml:space="preserve">Ghostery </w:t>
+      </w:r>
+      <w:r>
+        <w:rPr>
+          <w:rFonts w:ascii="Georgia" w:hAnsi="Georgia" w:cs="Tahoma"/>
+          <w:sz w:val="21"/>
+          <w:szCs w:val="21"/>
+        </w:rPr>
+        <w:t>| Technology Support Representative | New York, NY</w:t>
       </w:r>
       <w:r>
         <w:rPr>
@@ -1000,7 +1110,7 @@
           <w:szCs w:val="21"/>
         </w:rPr>
         <w:tab/>
-        <w:t>July - Oct 15</w:t>
+        <w:t>March - Nov 16</w:t>
       </w:r>
     </w:p>
     <w:p>
@@ -1022,11 +1132,10 @@
       </w:pPr>
       <w:r>
         <w:rPr>
-          <w:rFonts w:ascii="Georgia" w:hAnsi="Georgia" w:cs="Tahoma"/>
-          <w:sz w:val="21"/>
-          <w:szCs w:val="21"/>
-        </w:rPr>
-        <w:t>Participated in the completion of project related activities such as the building of a remote office workplace</w:t>
+          <w:rStyle w:val="Jobaccomplishmentbullets"/>
+          <w:rFonts w:ascii="Georgia" w:hAnsi="Georgia"/>
+        </w:rPr>
+        <w:t>Kept regular contact and aided Ghostery developers by using the Atlassian JIRA’s ticket submission system</w:t>
       </w:r>
     </w:p>
     <w:p>
@@ -1042,18 +1151,16 @@
         <w:ind w:left="273" w:hanging="187"/>
         <w:contextualSpacing/>
         <w:rPr>
-          <w:rFonts w:ascii="Georgia" w:hAnsi="Georgia" w:cs="Tahoma"/>
-          <w:sz w:val="21"/>
-          <w:szCs w:val="21"/>
-        </w:rPr>
-      </w:pPr>
-      <w:r>
-        <w:rPr>
-          <w:rFonts w:ascii="Georgia" w:hAnsi="Georgia" w:cs="Tahoma"/>
-          <w:sz w:val="21"/>
-          <w:szCs w:val="21"/>
-        </w:rPr>
-        <w:t>Utilized Microsoft Excel and Visio to record and modify all network-based designs for 3 office locations</w:t>
+          <w:rStyle w:val="Jobaccomplishmentbullets"/>
+          <w:rFonts w:ascii="Georgia" w:hAnsi="Georgia"/>
+        </w:rPr>
+      </w:pPr>
+      <w:r>
+        <w:rPr>
+          <w:rStyle w:val="Jobaccomplishmentbullets"/>
+          <w:rFonts w:ascii="Georgia" w:hAnsi="Georgia"/>
+        </w:rPr>
+        <w:t>Queried databases like Amazon Redshift and Apache Hive to research issues reported by company’s clients</w:t>
       </w:r>
     </w:p>
     <w:p>
@@ -1080,7 +1187,7 @@
           <w:sz w:val="21"/>
           <w:szCs w:val="21"/>
         </w:rPr>
-        <w:t>Reimaged computers by ghosting, updated software and then added the system back to the domain</w:t>
+        <w:t>Wrote daily updates to Ghostery’s internal database of clients and vendors with new up-to-date information</w:t>
       </w:r>
     </w:p>
     <w:p>
@@ -1558,8 +1665,6 @@
         </w:rPr>
         <w:t>Strengthened programming fundamentals &amp; web development skills via daily JavaScript projects</w:t>
       </w:r>
-      <w:bookmarkStart w:id="0" w:name="_GoBack"/>
-      <w:bookmarkEnd w:id="0"/>
     </w:p>
     <w:sectPr>
       <w:pgSz w:w="12240" w:h="15840"/>

</xml_diff>

<commit_message>
Updated resume with Home Insurance Project
</commit_message>
<xml_diff>
--- a/resumeWordDoc.docx
+++ b/resumeWordDoc.docx
@@ -58,7 +58,7 @@
           <w:sz w:val="21"/>
           <w:szCs w:val="21"/>
         </w:rPr>
-        <w:t>yamilburgos.com | github.com/yamilburgos | linkedin.com/in/yamilburgos</w:t>
+        <w:t>github.com/yamilburgos | linkedin.com/in/yamilburgos</w:t>
       </w:r>
     </w:p>
     <w:p>
@@ -179,15 +179,39 @@
           <w:szCs w:val="21"/>
         </w:rPr>
       </w:pPr>
+      <w:r>
+        <w:rPr>
+          <w:rFonts w:ascii="Georgia" w:hAnsi="Georgia" w:cs="Tahoma"/>
+          <w:b/>
+          <w:sz w:val="21"/>
+          <w:szCs w:val="21"/>
+        </w:rPr>
+        <w:t>Home Insurance</w:t>
+      </w:r>
+      <w:r>
+        <w:rPr>
+          <w:rFonts w:ascii="Georgia" w:hAnsi="Georgia" w:cs="Tahoma"/>
+          <w:sz w:val="21"/>
+          <w:szCs w:val="21"/>
+        </w:rPr>
+        <w:t xml:space="preserve"> | </w:t>
+      </w:r>
+      <w:r>
+        <w:rPr>
+          <w:rFonts w:ascii="Georgia" w:hAnsi="Georgia" w:cs="Tahoma"/>
+          <w:sz w:val="21"/>
+          <w:szCs w:val="21"/>
+        </w:rPr>
+        <w:t>github.com/yamilburgos/</w:t>
+      </w:r>
       <w:proofErr w:type="spellStart"/>
       <w:r>
         <w:rPr>
           <w:rFonts w:ascii="Georgia" w:hAnsi="Georgia" w:cs="Tahoma"/>
-          <w:b/>
-          <w:sz w:val="21"/>
-          <w:szCs w:val="21"/>
-        </w:rPr>
-        <w:t>VideoDex</w:t>
+          <w:sz w:val="21"/>
+          <w:szCs w:val="21"/>
+        </w:rPr>
+        <w:t>HomeInsurance</w:t>
       </w:r>
       <w:proofErr w:type="spellEnd"/>
       <w:r>
@@ -196,26 +220,23 @@
           <w:sz w:val="21"/>
           <w:szCs w:val="21"/>
         </w:rPr>
-        <w:t xml:space="preserve"> | github.com/yamilburgos/</w:t>
-      </w:r>
-      <w:proofErr w:type="spellStart"/>
-      <w:r>
-        <w:rPr>
-          <w:rFonts w:ascii="Georgia" w:hAnsi="Georgia" w:cs="Tahoma"/>
-          <w:sz w:val="21"/>
-          <w:szCs w:val="21"/>
-        </w:rPr>
-        <w:t>VideoDex</w:t>
-      </w:r>
-      <w:proofErr w:type="spellEnd"/>
-      <w:r>
-        <w:rPr>
-          <w:rFonts w:ascii="Georgia" w:hAnsi="Georgia" w:cs="Tahoma"/>
-          <w:sz w:val="21"/>
-          <w:szCs w:val="21"/>
-        </w:rPr>
         <w:tab/>
-        <w:t>June 17</w:t>
+      </w:r>
+      <w:r>
+        <w:rPr>
+          <w:rFonts w:ascii="Georgia" w:hAnsi="Georgia" w:cs="Tahoma"/>
+          <w:sz w:val="21"/>
+          <w:szCs w:val="21"/>
+        </w:rPr>
+        <w:t>Dec</w:t>
+      </w:r>
+      <w:r>
+        <w:rPr>
+          <w:rFonts w:ascii="Georgia" w:hAnsi="Georgia" w:cs="Tahoma"/>
+          <w:sz w:val="21"/>
+          <w:szCs w:val="21"/>
+        </w:rPr>
+        <w:t xml:space="preserve"> 17</w:t>
       </w:r>
     </w:p>
     <w:p>
@@ -242,17 +263,7 @@
           <w:sz w:val="21"/>
           <w:szCs w:val="21"/>
         </w:rPr>
-        <w:t>A browser application using You</w:t>
-      </w:r>
-      <w:bookmarkStart w:id="0" w:name="_GoBack"/>
-      <w:bookmarkEnd w:id="0"/>
-      <w:r>
-        <w:rPr>
-          <w:rFonts w:ascii="Georgia" w:eastAsia="Times New Roman" w:hAnsi="Georgia" w:cs="Arial"/>
-          <w:sz w:val="21"/>
-          <w:szCs w:val="21"/>
-        </w:rPr>
-        <w:t>Tube’s, Dailymotion’s and Twitch’s API to present video content</w:t>
+        <w:t>A browser application using ASP.NET to aid registered users handling their insurance quotes</w:t>
       </w:r>
     </w:p>
     <w:p>
@@ -279,7 +290,7 @@
           <w:sz w:val="21"/>
           <w:szCs w:val="21"/>
         </w:rPr>
-        <w:t>Queried all 3 APIs for video results and provided a video player to watch content via popup</w:t>
+        <w:t>Designed an incomplete version to further test students’ technical &amp; troubleshooting skills</w:t>
       </w:r>
     </w:p>
     <w:p>
@@ -295,8 +306,7 @@
         <w:ind w:left="273" w:hanging="187"/>
         <w:contextualSpacing/>
         <w:rPr>
-          <w:rFonts w:ascii="Georgia" w:hAnsi="Georgia" w:cs="Tahoma"/>
-          <w:b/>
+          <w:rFonts w:ascii="Georgia" w:hAnsi="Georgia"/>
           <w:sz w:val="21"/>
           <w:szCs w:val="21"/>
         </w:rPr>
@@ -307,7 +317,7 @@
           <w:sz w:val="21"/>
           <w:szCs w:val="21"/>
         </w:rPr>
-        <w:t>Concepted and completed project within a week and was presented to a community of developers</w:t>
+        <w:t>Prepared technical documentation including design documents for third-party approval</w:t>
       </w:r>
     </w:p>
     <w:p>
@@ -323,8 +333,7 @@
         <w:ind w:left="273" w:hanging="187"/>
         <w:contextualSpacing/>
         <w:rPr>
-          <w:rFonts w:ascii="Georgia" w:hAnsi="Georgia" w:cs="Tahoma"/>
-          <w:b/>
+          <w:rFonts w:ascii="Georgia" w:hAnsi="Georgia"/>
           <w:sz w:val="21"/>
           <w:szCs w:val="21"/>
         </w:rPr>
@@ -335,7 +344,7 @@
           <w:sz w:val="21"/>
           <w:szCs w:val="21"/>
         </w:rPr>
-        <w:t>Created using VS Codes and utilized JavaScript, React.js, HTML &amp; CSS as programming languages</w:t>
+        <w:t>Created using Visual Studio 2017 and utilized Visual C#, ASP.NET MVC &amp; Entity Framework</w:t>
       </w:r>
     </w:p>
     <w:p>
@@ -354,6 +363,7 @@
           <w:szCs w:val="21"/>
         </w:rPr>
       </w:pPr>
+      <w:proofErr w:type="spellStart"/>
       <w:r>
         <w:rPr>
           <w:rFonts w:ascii="Georgia" w:hAnsi="Georgia" w:cs="Tahoma"/>
@@ -361,8 +371,9 @@
           <w:sz w:val="21"/>
           <w:szCs w:val="21"/>
         </w:rPr>
-        <w:t>What’s That Pokémon</w:t>
-      </w:r>
+        <w:t>VideoDex</w:t>
+      </w:r>
+      <w:proofErr w:type="spellEnd"/>
       <w:r>
         <w:rPr>
           <w:rFonts w:ascii="Georgia" w:hAnsi="Georgia" w:cs="Tahoma"/>
@@ -378,7 +389,7 @@
           <w:sz w:val="21"/>
           <w:szCs w:val="21"/>
         </w:rPr>
-        <w:t>WhatThatPokemon</w:t>
+        <w:t>VideoDex</w:t>
       </w:r>
       <w:proofErr w:type="spellEnd"/>
       <w:r>
@@ -388,7 +399,7 @@
           <w:szCs w:val="21"/>
         </w:rPr>
         <w:tab/>
-        <w:t>May 17</w:t>
+        <w:t>June 17</w:t>
       </w:r>
     </w:p>
     <w:p>
@@ -415,25 +426,7 @@
           <w:sz w:val="21"/>
           <w:szCs w:val="21"/>
         </w:rPr>
-        <w:t xml:space="preserve">A browser application using the </w:t>
-      </w:r>
-      <w:proofErr w:type="spellStart"/>
-      <w:r>
-        <w:rPr>
-          <w:rFonts w:ascii="Georgia" w:eastAsia="Times New Roman" w:hAnsi="Georgia" w:cs="Arial"/>
-          <w:sz w:val="21"/>
-          <w:szCs w:val="21"/>
-        </w:rPr>
-        <w:t>PokéAPI</w:t>
-      </w:r>
-      <w:proofErr w:type="spellEnd"/>
-      <w:r>
-        <w:rPr>
-          <w:rFonts w:ascii="Georgia" w:eastAsia="Times New Roman" w:hAnsi="Georgia" w:cs="Arial"/>
-          <w:sz w:val="21"/>
-          <w:szCs w:val="21"/>
-        </w:rPr>
-        <w:t xml:space="preserve"> to render information about the first 151 Pokémon</w:t>
+        <w:t>A browser application using YouTube’s, Dailymotion’s and Twitch’s API to present video content</w:t>
       </w:r>
     </w:p>
     <w:p>
@@ -456,11 +449,27 @@
       </w:pPr>
       <w:r>
         <w:rPr>
-          <w:rFonts w:ascii="Georgia" w:eastAsia="Times New Roman" w:hAnsi="Georgia" w:cs="Arial"/>
-          <w:sz w:val="21"/>
-          <w:szCs w:val="21"/>
-        </w:rPr>
-        <w:t>Utilized the API to alter existing HTML elements with new, up-to-date information upon user click</w:t>
+          <w:rFonts w:ascii="Georgia" w:hAnsi="Georgia"/>
+          <w:sz w:val="21"/>
+          <w:szCs w:val="21"/>
+        </w:rPr>
+        <w:t>Queried all 3 APIs for video results and provided a video player to watch content via pop</w:t>
+      </w:r>
+      <w:r>
+        <w:rPr>
+          <w:rFonts w:ascii="Georgia" w:hAnsi="Georgia"/>
+          <w:sz w:val="21"/>
+          <w:szCs w:val="21"/>
+        </w:rPr>
+        <w:t>-</w:t>
+      </w:r>
+      <w:r>
+        <w:rPr>
+          <w:rFonts w:ascii="Georgia" w:hAnsi="Georgia"/>
+          <w:sz w:val="21"/>
+          <w:szCs w:val="21"/>
+        </w:rPr>
+        <w:t>up</w:t>
       </w:r>
     </w:p>
     <w:p>
@@ -476,7 +485,8 @@
         <w:ind w:left="273" w:hanging="187"/>
         <w:contextualSpacing/>
         <w:rPr>
-          <w:rFonts w:ascii="Georgia" w:hAnsi="Georgia"/>
+          <w:rFonts w:ascii="Georgia" w:hAnsi="Georgia" w:cs="Tahoma"/>
+          <w:b/>
           <w:sz w:val="21"/>
           <w:szCs w:val="21"/>
         </w:rPr>
@@ -487,7 +497,7 @@
           <w:sz w:val="21"/>
           <w:szCs w:val="21"/>
         </w:rPr>
-        <w:t xml:space="preserve">Prepared multiple validation checks upon clicking on a Pokémon entry before displaying any data </w:t>
+        <w:t>Concepted and completed project within a week and was presented to a community of developers</w:t>
       </w:r>
     </w:p>
     <w:p>
@@ -503,7 +513,8 @@
         <w:ind w:left="273" w:hanging="187"/>
         <w:contextualSpacing/>
         <w:rPr>
-          <w:rFonts w:ascii="Georgia" w:hAnsi="Georgia"/>
+          <w:rFonts w:ascii="Georgia" w:hAnsi="Georgia" w:cs="Tahoma"/>
+          <w:b/>
           <w:sz w:val="21"/>
           <w:szCs w:val="21"/>
         </w:rPr>
@@ -540,7 +551,7 @@
           <w:sz w:val="21"/>
           <w:szCs w:val="21"/>
         </w:rPr>
-        <w:t>Java-RISK</w:t>
+        <w:t>What’s That Pokémon</w:t>
       </w:r>
       <w:r>
         <w:rPr>
@@ -557,7 +568,7 @@
           <w:sz w:val="21"/>
           <w:szCs w:val="21"/>
         </w:rPr>
-        <w:t>JavaRISK</w:t>
+        <w:t>WhatThatPokemon</w:t>
       </w:r>
       <w:proofErr w:type="spellEnd"/>
       <w:r>
@@ -567,7 +578,7 @@
           <w:szCs w:val="21"/>
         </w:rPr>
         <w:tab/>
-        <w:t>April 17</w:t>
+        <w:t>May 17</w:t>
       </w:r>
     </w:p>
     <w:p>
@@ -594,7 +605,25 @@
           <w:sz w:val="21"/>
           <w:szCs w:val="21"/>
         </w:rPr>
-        <w:t>A 2-player browser game that was based on the popular 1957 board game Risk</w:t>
+        <w:t xml:space="preserve">A browser application using the </w:t>
+      </w:r>
+      <w:proofErr w:type="spellStart"/>
+      <w:r>
+        <w:rPr>
+          <w:rFonts w:ascii="Georgia" w:eastAsia="Times New Roman" w:hAnsi="Georgia" w:cs="Arial"/>
+          <w:sz w:val="21"/>
+          <w:szCs w:val="21"/>
+        </w:rPr>
+        <w:t>PokéAPI</w:t>
+      </w:r>
+      <w:proofErr w:type="spellEnd"/>
+      <w:r>
+        <w:rPr>
+          <w:rFonts w:ascii="Georgia" w:eastAsia="Times New Roman" w:hAnsi="Georgia" w:cs="Arial"/>
+          <w:sz w:val="21"/>
+          <w:szCs w:val="21"/>
+        </w:rPr>
+        <w:t xml:space="preserve"> to render information about the first 151 Pokémon</w:t>
       </w:r>
     </w:p>
     <w:p>
@@ -621,7 +650,7 @@
           <w:sz w:val="21"/>
           <w:szCs w:val="21"/>
         </w:rPr>
-        <w:t>Successfully used wireframes to create the MVP &amp; utilized user-stories to determine critical steps</w:t>
+        <w:t>Utilized the API to alter existing HTML elements with new, up-to-date information upon user click</w:t>
       </w:r>
     </w:p>
     <w:p>
@@ -648,7 +677,7 @@
           <w:sz w:val="21"/>
           <w:szCs w:val="21"/>
         </w:rPr>
-        <w:t xml:space="preserve">Communicated with project stakeholder on all project activities and maintained a project roadmap </w:t>
+        <w:t xml:space="preserve">Prepared multiple validation checks upon clicking on a Pokémon entry before displaying any data </w:t>
       </w:r>
     </w:p>
     <w:p>
@@ -675,7 +704,7 @@
           <w:sz w:val="21"/>
           <w:szCs w:val="21"/>
         </w:rPr>
-        <w:t>Created using Brackets and utilized JavaScript, HTML &amp; CSS as programming languages</w:t>
+        <w:t>Created using VS Codes and utilized JavaScript, React.js, HTML &amp; CSS as programming languages</w:t>
       </w:r>
     </w:p>
     <w:p>
@@ -1665,6 +1694,8 @@
         </w:rPr>
         <w:t>Strengthened programming fundamentals &amp; web development skills via daily JavaScript projects</w:t>
       </w:r>
+      <w:bookmarkStart w:id="0" w:name="_GoBack"/>
+      <w:bookmarkEnd w:id="0"/>
     </w:p>
     <w:sectPr>
       <w:pgSz w:w="12240" w:h="15840"/>

</xml_diff>

<commit_message>
Updated resume with MovieBase details
</commit_message>
<xml_diff>
--- a/resumeWordDoc.docx
+++ b/resumeWordDoc.docx
@@ -17,7 +17,7 @@
         <w:spacing w:beforeLines="40" w:before="96"/>
       </w:pPr>
       <w:r>
-        <w:t>Front End</w:t>
+        <w:t>.NET</w:t>
       </w:r>
       <w:r>
         <w:t xml:space="preserve"> Developer</w:t>
@@ -186,7 +186,7 @@
           <w:sz w:val="21"/>
           <w:szCs w:val="21"/>
         </w:rPr>
-        <w:t>Home Insurance</w:t>
+        <w:t>Movie Base</w:t>
       </w:r>
       <w:r>
         <w:rPr>
@@ -211,7 +211,7 @@
           <w:sz w:val="21"/>
           <w:szCs w:val="21"/>
         </w:rPr>
-        <w:t>HomeInsurance</w:t>
+        <w:t>MovieBase</w:t>
       </w:r>
       <w:proofErr w:type="spellEnd"/>
       <w:r>
@@ -228,15 +228,23 @@
           <w:sz w:val="21"/>
           <w:szCs w:val="21"/>
         </w:rPr>
-        <w:t>Dec</w:t>
-      </w:r>
-      <w:r>
-        <w:rPr>
-          <w:rFonts w:ascii="Georgia" w:hAnsi="Georgia" w:cs="Tahoma"/>
-          <w:sz w:val="21"/>
-          <w:szCs w:val="21"/>
-        </w:rPr>
-        <w:t xml:space="preserve"> 17</w:t>
+        <w:t>Jan</w:t>
+      </w:r>
+      <w:r>
+        <w:rPr>
+          <w:rFonts w:ascii="Georgia" w:hAnsi="Georgia" w:cs="Tahoma"/>
+          <w:sz w:val="21"/>
+          <w:szCs w:val="21"/>
+        </w:rPr>
+        <w:t xml:space="preserve"> 1</w:t>
+      </w:r>
+      <w:r>
+        <w:rPr>
+          <w:rFonts w:ascii="Georgia" w:hAnsi="Georgia" w:cs="Tahoma"/>
+          <w:sz w:val="21"/>
+          <w:szCs w:val="21"/>
+        </w:rPr>
+        <w:t>8</w:t>
       </w:r>
     </w:p>
     <w:p>
@@ -263,7 +271,15 @@
           <w:sz w:val="21"/>
           <w:szCs w:val="21"/>
         </w:rPr>
-        <w:t>A browser application using ASP.NET to aid registered users handling their insurance quotes</w:t>
+        <w:t xml:space="preserve">A browser application using ASP.NET </w:t>
+      </w:r>
+      <w:r>
+        <w:rPr>
+          <w:rFonts w:ascii="Georgia" w:eastAsia="Times New Roman" w:hAnsi="Georgia" w:cs="Arial"/>
+          <w:sz w:val="21"/>
+          <w:szCs w:val="21"/>
+        </w:rPr>
+        <w:t>for registered customers to rent out available movies</w:t>
       </w:r>
     </w:p>
     <w:p>
@@ -290,7 +306,7 @@
           <w:sz w:val="21"/>
           <w:szCs w:val="21"/>
         </w:rPr>
-        <w:t>Designed an incomplete version to further test students’ technical &amp; troubleshooting skills</w:t>
+        <w:t>Implemented various authentication and authorization methods using ASP.NET Web API</w:t>
       </w:r>
     </w:p>
     <w:p>
@@ -313,11 +329,35 @@
       </w:pPr>
       <w:r>
         <w:rPr>
-          <w:rFonts w:ascii="Georgia" w:eastAsia="Times New Roman" w:hAnsi="Georgia" w:cs="Arial"/>
-          <w:sz w:val="21"/>
-          <w:szCs w:val="21"/>
-        </w:rPr>
-        <w:t>Prepared technical documentation including design documents for third-party approval</w:t>
+          <w:rFonts w:ascii="Georgia" w:hAnsi="Georgia"/>
+          <w:sz w:val="21"/>
+          <w:szCs w:val="21"/>
+        </w:rPr>
+        <w:t xml:space="preserve">Utilized </w:t>
+      </w:r>
+      <w:r>
+        <w:rPr>
+          <w:rFonts w:ascii="Georgia" w:hAnsi="Georgia"/>
+          <w:sz w:val="21"/>
+          <w:szCs w:val="21"/>
+        </w:rPr>
+        <w:t>Entity Framework code-first workflow to build a model </w:t>
+      </w:r>
+      <w:r>
+        <w:rPr>
+          <w:rFonts w:ascii="Georgia" w:hAnsi="Georgia"/>
+          <w:sz w:val="21"/>
+          <w:szCs w:val="21"/>
+        </w:rPr>
+        <w:t xml:space="preserve">&amp; </w:t>
+      </w:r>
+      <w:r>
+        <w:rPr>
+          <w:rFonts w:ascii="Georgia" w:hAnsi="Georgia"/>
+          <w:sz w:val="21"/>
+          <w:szCs w:val="21"/>
+        </w:rPr>
+        <w:t>forms with validation</w:t>
       </w:r>
     </w:p>
     <w:p>
@@ -333,7 +373,8 @@
         <w:ind w:left="273" w:hanging="187"/>
         <w:contextualSpacing/>
         <w:rPr>
-          <w:rFonts w:ascii="Georgia" w:hAnsi="Georgia"/>
+          <w:rFonts w:ascii="Georgia" w:hAnsi="Georgia" w:cs="Tahoma"/>
+          <w:b/>
           <w:sz w:val="21"/>
           <w:szCs w:val="21"/>
         </w:rPr>
@@ -363,15 +404,39 @@
           <w:szCs w:val="21"/>
         </w:rPr>
       </w:pPr>
+      <w:r>
+        <w:rPr>
+          <w:rFonts w:ascii="Georgia" w:hAnsi="Georgia" w:cs="Tahoma"/>
+          <w:b/>
+          <w:sz w:val="21"/>
+          <w:szCs w:val="21"/>
+        </w:rPr>
+        <w:t>Home Insurance</w:t>
+      </w:r>
+      <w:r>
+        <w:rPr>
+          <w:rFonts w:ascii="Georgia" w:hAnsi="Georgia" w:cs="Tahoma"/>
+          <w:sz w:val="21"/>
+          <w:szCs w:val="21"/>
+        </w:rPr>
+        <w:t xml:space="preserve"> | </w:t>
+      </w:r>
+      <w:r>
+        <w:rPr>
+          <w:rFonts w:ascii="Georgia" w:hAnsi="Georgia" w:cs="Tahoma"/>
+          <w:sz w:val="21"/>
+          <w:szCs w:val="21"/>
+        </w:rPr>
+        <w:t>github.com/yamilburgos/</w:t>
+      </w:r>
       <w:proofErr w:type="spellStart"/>
       <w:r>
         <w:rPr>
           <w:rFonts w:ascii="Georgia" w:hAnsi="Georgia" w:cs="Tahoma"/>
-          <w:b/>
-          <w:sz w:val="21"/>
-          <w:szCs w:val="21"/>
-        </w:rPr>
-        <w:t>VideoDex</w:t>
+          <w:sz w:val="21"/>
+          <w:szCs w:val="21"/>
+        </w:rPr>
+        <w:t>HomeInsurance</w:t>
       </w:r>
       <w:proofErr w:type="spellEnd"/>
       <w:r>
@@ -380,26 +445,23 @@
           <w:sz w:val="21"/>
           <w:szCs w:val="21"/>
         </w:rPr>
-        <w:t xml:space="preserve"> | github.com/yamilburgos/</w:t>
-      </w:r>
-      <w:proofErr w:type="spellStart"/>
-      <w:r>
-        <w:rPr>
-          <w:rFonts w:ascii="Georgia" w:hAnsi="Georgia" w:cs="Tahoma"/>
-          <w:sz w:val="21"/>
-          <w:szCs w:val="21"/>
-        </w:rPr>
-        <w:t>VideoDex</w:t>
-      </w:r>
-      <w:proofErr w:type="spellEnd"/>
-      <w:r>
-        <w:rPr>
-          <w:rFonts w:ascii="Georgia" w:hAnsi="Georgia" w:cs="Tahoma"/>
-          <w:sz w:val="21"/>
-          <w:szCs w:val="21"/>
-        </w:rPr>
         <w:tab/>
-        <w:t>June 17</w:t>
+      </w:r>
+      <w:r>
+        <w:rPr>
+          <w:rFonts w:ascii="Georgia" w:hAnsi="Georgia" w:cs="Tahoma"/>
+          <w:sz w:val="21"/>
+          <w:szCs w:val="21"/>
+        </w:rPr>
+        <w:t>Dec</w:t>
+      </w:r>
+      <w:r>
+        <w:rPr>
+          <w:rFonts w:ascii="Georgia" w:hAnsi="Georgia" w:cs="Tahoma"/>
+          <w:sz w:val="21"/>
+          <w:szCs w:val="21"/>
+        </w:rPr>
+        <w:t xml:space="preserve"> 17</w:t>
       </w:r>
     </w:p>
     <w:p>
@@ -426,7 +488,7 @@
           <w:sz w:val="21"/>
           <w:szCs w:val="21"/>
         </w:rPr>
-        <w:t>A browser application using YouTube’s, Dailymotion’s and Twitch’s API to present video content</w:t>
+        <w:t>A browser application using ASP.NET to aid registered users handling their insurance quotes</w:t>
       </w:r>
     </w:p>
     <w:p>
@@ -453,23 +515,7 @@
           <w:sz w:val="21"/>
           <w:szCs w:val="21"/>
         </w:rPr>
-        <w:t>Queried all 3 APIs for video results and provided a video player to watch content via pop</w:t>
-      </w:r>
-      <w:r>
-        <w:rPr>
-          <w:rFonts w:ascii="Georgia" w:hAnsi="Georgia"/>
-          <w:sz w:val="21"/>
-          <w:szCs w:val="21"/>
-        </w:rPr>
-        <w:t>-</w:t>
-      </w:r>
-      <w:r>
-        <w:rPr>
-          <w:rFonts w:ascii="Georgia" w:hAnsi="Georgia"/>
-          <w:sz w:val="21"/>
-          <w:szCs w:val="21"/>
-        </w:rPr>
-        <w:t>up</w:t>
+        <w:t>Designed an incomplete version to further test students’ technical &amp; troubleshooting skills</w:t>
       </w:r>
     </w:p>
     <w:p>
@@ -485,8 +531,7 @@
         <w:ind w:left="273" w:hanging="187"/>
         <w:contextualSpacing/>
         <w:rPr>
-          <w:rFonts w:ascii="Georgia" w:hAnsi="Georgia" w:cs="Tahoma"/>
-          <w:b/>
+          <w:rFonts w:ascii="Georgia" w:hAnsi="Georgia"/>
           <w:sz w:val="21"/>
           <w:szCs w:val="21"/>
         </w:rPr>
@@ -497,7 +542,7 @@
           <w:sz w:val="21"/>
           <w:szCs w:val="21"/>
         </w:rPr>
-        <w:t>Concepted and completed project within a week and was presented to a community of developers</w:t>
+        <w:t>Prepared technical documentation including design documents for third-party approval</w:t>
       </w:r>
     </w:p>
     <w:p>
@@ -513,8 +558,7 @@
         <w:ind w:left="273" w:hanging="187"/>
         <w:contextualSpacing/>
         <w:rPr>
-          <w:rFonts w:ascii="Georgia" w:hAnsi="Georgia" w:cs="Tahoma"/>
-          <w:b/>
+          <w:rFonts w:ascii="Georgia" w:hAnsi="Georgia"/>
           <w:sz w:val="21"/>
           <w:szCs w:val="21"/>
         </w:rPr>
@@ -525,7 +569,7 @@
           <w:sz w:val="21"/>
           <w:szCs w:val="21"/>
         </w:rPr>
-        <w:t>Created using VS Codes and utilized JavaScript, React.js, HTML &amp; CSS as programming languages</w:t>
+        <w:t>Created using Visual Studio 2017 and utilized Visual C#, ASP.NET MVC &amp; Entity Framework</w:t>
       </w:r>
     </w:p>
     <w:p>
@@ -544,6 +588,7 @@
           <w:szCs w:val="21"/>
         </w:rPr>
       </w:pPr>
+      <w:proofErr w:type="spellStart"/>
       <w:r>
         <w:rPr>
           <w:rFonts w:ascii="Georgia" w:hAnsi="Georgia" w:cs="Tahoma"/>
@@ -551,8 +596,9 @@
           <w:sz w:val="21"/>
           <w:szCs w:val="21"/>
         </w:rPr>
-        <w:t>What’s That Pokémon</w:t>
-      </w:r>
+        <w:t>VideoDex</w:t>
+      </w:r>
+      <w:proofErr w:type="spellEnd"/>
       <w:r>
         <w:rPr>
           <w:rFonts w:ascii="Georgia" w:hAnsi="Georgia" w:cs="Tahoma"/>
@@ -568,7 +614,7 @@
           <w:sz w:val="21"/>
           <w:szCs w:val="21"/>
         </w:rPr>
-        <w:t>WhatThatPokemon</w:t>
+        <w:t>VideoDex</w:t>
       </w:r>
       <w:proofErr w:type="spellEnd"/>
       <w:r>
@@ -578,7 +624,7 @@
           <w:szCs w:val="21"/>
         </w:rPr>
         <w:tab/>
-        <w:t>May 17</w:t>
+        <w:t>June 17</w:t>
       </w:r>
     </w:p>
     <w:p>
@@ -605,25 +651,7 @@
           <w:sz w:val="21"/>
           <w:szCs w:val="21"/>
         </w:rPr>
-        <w:t xml:space="preserve">A browser application using the </w:t>
-      </w:r>
-      <w:proofErr w:type="spellStart"/>
-      <w:r>
-        <w:rPr>
-          <w:rFonts w:ascii="Georgia" w:eastAsia="Times New Roman" w:hAnsi="Georgia" w:cs="Arial"/>
-          <w:sz w:val="21"/>
-          <w:szCs w:val="21"/>
-        </w:rPr>
-        <w:t>PokéAPI</w:t>
-      </w:r>
-      <w:proofErr w:type="spellEnd"/>
-      <w:r>
-        <w:rPr>
-          <w:rFonts w:ascii="Georgia" w:eastAsia="Times New Roman" w:hAnsi="Georgia" w:cs="Arial"/>
-          <w:sz w:val="21"/>
-          <w:szCs w:val="21"/>
-        </w:rPr>
-        <w:t xml:space="preserve"> to render information about the first 151 Pokémon</w:t>
+        <w:t>A browser application using YouTube’s, Dailymotion’s and Twitch’s API to present video content</w:t>
       </w:r>
     </w:p>
     <w:p>
@@ -646,11 +674,27 @@
       </w:pPr>
       <w:r>
         <w:rPr>
-          <w:rFonts w:ascii="Georgia" w:eastAsia="Times New Roman" w:hAnsi="Georgia" w:cs="Arial"/>
-          <w:sz w:val="21"/>
-          <w:szCs w:val="21"/>
-        </w:rPr>
-        <w:t>Utilized the API to alter existing HTML elements with new, up-to-date information upon user click</w:t>
+          <w:rFonts w:ascii="Georgia" w:hAnsi="Georgia"/>
+          <w:sz w:val="21"/>
+          <w:szCs w:val="21"/>
+        </w:rPr>
+        <w:t>Queried all 3 APIs for video results and provided a video player to watch content via pop</w:t>
+      </w:r>
+      <w:r>
+        <w:rPr>
+          <w:rFonts w:ascii="Georgia" w:hAnsi="Georgia"/>
+          <w:sz w:val="21"/>
+          <w:szCs w:val="21"/>
+        </w:rPr>
+        <w:t>-</w:t>
+      </w:r>
+      <w:r>
+        <w:rPr>
+          <w:rFonts w:ascii="Georgia" w:hAnsi="Georgia"/>
+          <w:sz w:val="21"/>
+          <w:szCs w:val="21"/>
+        </w:rPr>
+        <w:t>up</w:t>
       </w:r>
     </w:p>
     <w:p>
@@ -666,7 +710,8 @@
         <w:ind w:left="273" w:hanging="187"/>
         <w:contextualSpacing/>
         <w:rPr>
-          <w:rFonts w:ascii="Georgia" w:hAnsi="Georgia"/>
+          <w:rFonts w:ascii="Georgia" w:hAnsi="Georgia" w:cs="Tahoma"/>
+          <w:b/>
           <w:sz w:val="21"/>
           <w:szCs w:val="21"/>
         </w:rPr>
@@ -677,7 +722,7 @@
           <w:sz w:val="21"/>
           <w:szCs w:val="21"/>
         </w:rPr>
-        <w:t xml:space="preserve">Prepared multiple validation checks upon clicking on a Pokémon entry before displaying any data </w:t>
+        <w:t>Concepted and completed project within a week and was presented to a community of developers</w:t>
       </w:r>
     </w:p>
     <w:p>
@@ -693,7 +738,8 @@
         <w:ind w:left="273" w:hanging="187"/>
         <w:contextualSpacing/>
         <w:rPr>
-          <w:rFonts w:ascii="Georgia" w:hAnsi="Georgia"/>
+          <w:rFonts w:ascii="Georgia" w:hAnsi="Georgia" w:cs="Tahoma"/>
+          <w:b/>
           <w:sz w:val="21"/>
           <w:szCs w:val="21"/>
         </w:rPr>

</xml_diff>